<commit_message>
fix pdf formatting issues, caps on addendums, and update number of pending cases shown in pdf
</commit_message>
<xml_diff>
--- a/docassemble/MLHDivorceAndCustody/data/templates/UCCJEA_affidavit_mc416_addendum.docx
+++ b/docassemble/MLHDivorceAndCustody/data/templates/UCCJEA_affidavit_mc416_addendum.docx
@@ -37,12 +37,14 @@
         </w:rPr>
         <w:t xml:space="preserve"> </w:t>
       </w:r>
+      <w:proofErr w:type="spellStart"/>
       <w:r>
         <w:rPr>
           <w:rFonts w:ascii="Arial" w:hAnsi="Arial" w:cs="Arial"/>
         </w:rPr>
         <w:t>children_previous_address</w:t>
       </w:r>
+      <w:proofErr w:type="spellEnd"/>
       <w:r>
         <w:rPr>
           <w:rFonts w:ascii="Arial" w:hAnsi="Arial" w:cs="Arial"/>
@@ -127,6 +129,7 @@
         </w:rPr>
         <w:t xml:space="preserve"> address in </w:t>
       </w:r>
+      <w:proofErr w:type="spellStart"/>
       <w:r>
         <w:rPr>
           <w:rFonts w:ascii="Arial" w:hAnsi="Arial" w:cs="Arial"/>
@@ -139,6 +142,7 @@
         </w:rPr>
         <w:t>address</w:t>
       </w:r>
+      <w:proofErr w:type="spellEnd"/>
       <w:r>
         <w:rPr>
           <w:rFonts w:ascii="Arial" w:hAnsi="Arial" w:cs="Arial"/>
@@ -161,23 +165,53 @@
           <w:rFonts w:ascii="Arial" w:hAnsi="Arial" w:cs="Arial"/>
         </w:rPr>
       </w:pPr>
+      <w:proofErr w:type="gramStart"/>
       <w:r>
         <w:rPr>
           <w:rFonts w:ascii="Arial" w:hAnsi="Arial" w:cs="Arial"/>
         </w:rPr>
         <w:t xml:space="preserve">{{ </w:t>
       </w:r>
-      <w:r>
-        <w:rPr>
-          <w:rFonts w:ascii="Arial" w:hAnsi="Arial" w:cs="Arial"/>
-        </w:rPr>
-        <w:t xml:space="preserve">address.on_one_line() </w:t>
-      </w:r>
-      <w:r>
-        <w:rPr>
-          <w:rFonts w:ascii="Arial" w:hAnsi="Arial" w:cs="Arial"/>
-        </w:rPr>
-        <w:t>}}</w:t>
+      <w:proofErr w:type="spellStart"/>
+      <w:r>
+        <w:rPr>
+          <w:rFonts w:ascii="Arial" w:hAnsi="Arial" w:cs="Arial"/>
+        </w:rPr>
+        <w:t>address</w:t>
+      </w:r>
+      <w:proofErr w:type="gramEnd"/>
+      <w:r>
+        <w:rPr>
+          <w:rFonts w:ascii="Arial" w:hAnsi="Arial" w:cs="Arial"/>
+        </w:rPr>
+        <w:t>.on_one_</w:t>
+      </w:r>
+      <w:proofErr w:type="gramStart"/>
+      <w:r>
+        <w:rPr>
+          <w:rFonts w:ascii="Arial" w:hAnsi="Arial" w:cs="Arial"/>
+        </w:rPr>
+        <w:t>line</w:t>
+      </w:r>
+      <w:proofErr w:type="spellEnd"/>
+      <w:r>
+        <w:rPr>
+          <w:rFonts w:ascii="Arial" w:hAnsi="Arial" w:cs="Arial"/>
+        </w:rPr>
+        <w:t xml:space="preserve">() </w:t>
+      </w:r>
+      <w:r>
+        <w:rPr>
+          <w:rFonts w:ascii="Arial" w:hAnsi="Arial" w:cs="Arial"/>
+        </w:rPr>
+        <w:t>}</w:t>
+      </w:r>
+      <w:proofErr w:type="gramEnd"/>
+      <w:r>
+        <w:rPr>
+          <w:rFonts w:ascii="Arial" w:hAnsi="Arial" w:cs="Arial"/>
+        </w:rPr>
+        <w:t>}</w:t>
       </w:r>
       <w:r>
         <w:rPr>
@@ -195,31 +229,91 @@
         <w:rPr>
           <w:rFonts w:ascii="Arial" w:hAnsi="Arial" w:cs="Arial"/>
         </w:rPr>
-        <w:t xml:space="preserve"> {{ </w:t>
-      </w:r>
-      <w:r>
-        <w:rPr>
-          <w:rFonts w:ascii="Arial" w:hAnsi="Arial" w:cs="Arial"/>
-        </w:rPr>
-        <w:t>address.start_date</w:t>
-      </w:r>
-      <w:r>
-        <w:rPr>
-          <w:rFonts w:ascii="Arial" w:hAnsi="Arial" w:cs="Arial"/>
-        </w:rPr>
-        <w:t xml:space="preserve"> }} to {{ </w:t>
-      </w:r>
-      <w:r>
-        <w:rPr>
-          <w:rFonts w:ascii="Arial" w:hAnsi="Arial" w:cs="Arial"/>
-        </w:rPr>
-        <w:t>address.end_date</w:t>
-      </w:r>
-      <w:r>
-        <w:rPr>
-          <w:rFonts w:ascii="Arial" w:hAnsi="Arial" w:cs="Arial"/>
-        </w:rPr>
-        <w:t xml:space="preserve"> }}</w:t>
+        <w:t xml:space="preserve"> </w:t>
+      </w:r>
+      <w:proofErr w:type="gramStart"/>
+      <w:r>
+        <w:rPr>
+          <w:rFonts w:ascii="Arial" w:hAnsi="Arial" w:cs="Arial"/>
+        </w:rPr>
+        <w:t xml:space="preserve">{{ </w:t>
+      </w:r>
+      <w:proofErr w:type="spellStart"/>
+      <w:r>
+        <w:rPr>
+          <w:rFonts w:ascii="Arial" w:hAnsi="Arial" w:cs="Arial"/>
+        </w:rPr>
+        <w:t>address</w:t>
+      </w:r>
+      <w:proofErr w:type="gramEnd"/>
+      <w:r>
+        <w:rPr>
+          <w:rFonts w:ascii="Arial" w:hAnsi="Arial" w:cs="Arial"/>
+        </w:rPr>
+        <w:t>.start_</w:t>
+      </w:r>
+      <w:proofErr w:type="gramStart"/>
+      <w:r>
+        <w:rPr>
+          <w:rFonts w:ascii="Arial" w:hAnsi="Arial" w:cs="Arial"/>
+        </w:rPr>
+        <w:t>date</w:t>
+      </w:r>
+      <w:proofErr w:type="spellEnd"/>
+      <w:r>
+        <w:rPr>
+          <w:rFonts w:ascii="Arial" w:hAnsi="Arial" w:cs="Arial"/>
+        </w:rPr>
+        <w:t xml:space="preserve"> }</w:t>
+      </w:r>
+      <w:proofErr w:type="gramEnd"/>
+      <w:r>
+        <w:rPr>
+          <w:rFonts w:ascii="Arial" w:hAnsi="Arial" w:cs="Arial"/>
+        </w:rPr>
+        <w:t xml:space="preserve">} to </w:t>
+      </w:r>
+      <w:proofErr w:type="gramStart"/>
+      <w:r>
+        <w:rPr>
+          <w:rFonts w:ascii="Arial" w:hAnsi="Arial" w:cs="Arial"/>
+        </w:rPr>
+        <w:t xml:space="preserve">{{ </w:t>
+      </w:r>
+      <w:proofErr w:type="spellStart"/>
+      <w:r>
+        <w:rPr>
+          <w:rFonts w:ascii="Arial" w:hAnsi="Arial" w:cs="Arial"/>
+        </w:rPr>
+        <w:t>address.end</w:t>
+      </w:r>
+      <w:proofErr w:type="gramEnd"/>
+      <w:r>
+        <w:rPr>
+          <w:rFonts w:ascii="Arial" w:hAnsi="Arial" w:cs="Arial"/>
+        </w:rPr>
+        <w:t>_</w:t>
+      </w:r>
+      <w:proofErr w:type="gramStart"/>
+      <w:r>
+        <w:rPr>
+          <w:rFonts w:ascii="Arial" w:hAnsi="Arial" w:cs="Arial"/>
+        </w:rPr>
+        <w:t>date</w:t>
+      </w:r>
+      <w:proofErr w:type="spellEnd"/>
+      <w:r>
+        <w:rPr>
+          <w:rFonts w:ascii="Arial" w:hAnsi="Arial" w:cs="Arial"/>
+        </w:rPr>
+        <w:t xml:space="preserve"> }</w:t>
+      </w:r>
+      <w:proofErr w:type="gramEnd"/>
+      <w:r>
+        <w:rPr>
+          <w:rFonts w:ascii="Arial" w:hAnsi="Arial" w:cs="Arial"/>
+        </w:rPr>
+        <w:t>}</w:t>
       </w:r>
     </w:p>
     <w:p>
@@ -234,7 +328,23 @@
           <w:rFonts w:ascii="Arial" w:hAnsi="Arial" w:cs="Arial"/>
           <w:highlight w:val="magenta"/>
         </w:rPr>
-        <w:t>{%p endfor %}</w:t>
+        <w:t xml:space="preserve">{%p </w:t>
+      </w:r>
+      <w:proofErr w:type="spellStart"/>
+      <w:r>
+        <w:rPr>
+          <w:rFonts w:ascii="Arial" w:hAnsi="Arial" w:cs="Arial"/>
+          <w:highlight w:val="magenta"/>
+        </w:rPr>
+        <w:t>endfor</w:t>
+      </w:r>
+      <w:proofErr w:type="spellEnd"/>
+      <w:r>
+        <w:rPr>
+          <w:rFonts w:ascii="Arial" w:hAnsi="Arial" w:cs="Arial"/>
+          <w:highlight w:val="magenta"/>
+        </w:rPr>
+        <w:t xml:space="preserve"> %}</w:t>
       </w:r>
     </w:p>
     <w:p>
@@ -279,7 +389,35 @@
         <w:rPr>
           <w:rFonts w:ascii="Arial" w:hAnsi="Arial" w:cs="Arial"/>
         </w:rPr>
-        <w:t xml:space="preserve"> prior_family_cases.filter(add_to_MC416_4=True).filter(resolved=True) | length &gt; </w:t>
+        <w:t xml:space="preserve"> prior_family_</w:t>
+      </w:r>
+      <w:proofErr w:type="gramStart"/>
+      <w:r>
+        <w:rPr>
+          <w:rFonts w:ascii="Arial" w:hAnsi="Arial" w:cs="Arial"/>
+        </w:rPr>
+        <w:t>cases.filter</w:t>
+      </w:r>
+      <w:proofErr w:type="gramEnd"/>
+      <w:r>
+        <w:rPr>
+          <w:rFonts w:ascii="Arial" w:hAnsi="Arial" w:cs="Arial"/>
+        </w:rPr>
+        <w:t>(add_to_MC416_4=True</w:t>
+      </w:r>
+      <w:proofErr w:type="gramStart"/>
+      <w:r>
+        <w:rPr>
+          <w:rFonts w:ascii="Arial" w:hAnsi="Arial" w:cs="Arial"/>
+        </w:rPr>
+        <w:t>).filter</w:t>
+      </w:r>
+      <w:proofErr w:type="gramEnd"/>
+      <w:r>
+        <w:rPr>
+          <w:rFonts w:ascii="Arial" w:hAnsi="Arial" w:cs="Arial"/>
+        </w:rPr>
+        <w:t xml:space="preserve">(resolved=True) | length &gt; </w:t>
       </w:r>
       <w:r>
         <w:rPr>
@@ -426,8 +564,16 @@
         <w:rPr>
           <w:rFonts w:ascii="Arial" w:hAnsi="Arial" w:cs="Arial"/>
         </w:rPr>
-        <w:t>case in prior_family_cases</w:t>
-      </w:r>
+        <w:t xml:space="preserve">case in </w:t>
+      </w:r>
+      <w:proofErr w:type="spellStart"/>
+      <w:r>
+        <w:rPr>
+          <w:rFonts w:ascii="Arial" w:hAnsi="Arial" w:cs="Arial"/>
+        </w:rPr>
+        <w:t>prior_family_cases</w:t>
+      </w:r>
+      <w:proofErr w:type="spellEnd"/>
       <w:r>
         <w:rPr>
           <w:rFonts w:ascii="Arial" w:hAnsi="Arial" w:cs="Arial"/>
@@ -479,7 +625,469 @@
         <w:rPr>
           <w:rFonts w:ascii="Arial" w:hAnsi="Arial" w:cs="Arial"/>
         </w:rPr>
-        <w:t>{{ case.title }}; Case #: {{ case.docket_number }}; {{ case.court if case.state != "MI" else court_list.get_court_info_by_2([case.county], ['circuit'], column_1='address_county', column_2='type', return_column='name') }}; {{ case.address if case.state != "MI" else court_list.get_court_info_by_2([case.county], ['circuit'], column_1='address_county', column_2='type', return_column='address_address') ~ " " ~ court_list.get_court_info_by_2([case.county], ['circuit'], column_1='address_county', column_2='type', return_column='address_unit') ~ ", " ~ court_list.get_court_info_by_2([case.county], ['circuit'], column_1='address_county', column_2='type', return_column='CSZ') }}; Order date: {{ format_date(case.final_order_date, format='M/d/yyyy') if case.type not in ["divorce", "separate_maintenance"] and case.status == "ended_with_order" else format_date(case.custody_PT_order_date, format='M/d/yyyy') }}{{ "; This proceeding is continuing." if case.status == "pending" else "; This proceeding has been stayed by the court." if case.status == "stayed" else "; This proceeding was later dismissed." if case.status == "dismissed" else "" }}</w:t>
+        <w:t xml:space="preserve">{{ </w:t>
+      </w:r>
+      <w:proofErr w:type="spellStart"/>
+      <w:r>
+        <w:rPr>
+          <w:rFonts w:ascii="Arial" w:hAnsi="Arial" w:cs="Arial"/>
+        </w:rPr>
+        <w:t>case.title</w:t>
+      </w:r>
+      <w:proofErr w:type="spellEnd"/>
+      <w:r>
+        <w:rPr>
+          <w:rFonts w:ascii="Arial" w:hAnsi="Arial" w:cs="Arial"/>
+        </w:rPr>
+        <w:t xml:space="preserve"> }}; Case #: {{ </w:t>
+      </w:r>
+      <w:proofErr w:type="spellStart"/>
+      <w:r>
+        <w:rPr>
+          <w:rFonts w:ascii="Arial" w:hAnsi="Arial" w:cs="Arial"/>
+        </w:rPr>
+        <w:t>case.docket_number</w:t>
+      </w:r>
+      <w:proofErr w:type="spellEnd"/>
+      <w:r>
+        <w:rPr>
+          <w:rFonts w:ascii="Arial" w:hAnsi="Arial" w:cs="Arial"/>
+        </w:rPr>
+        <w:t xml:space="preserve"> }}; {{ </w:t>
+      </w:r>
+      <w:proofErr w:type="spellStart"/>
+      <w:r>
+        <w:rPr>
+          <w:rFonts w:ascii="Arial" w:hAnsi="Arial" w:cs="Arial"/>
+        </w:rPr>
+        <w:t>case.court</w:t>
+      </w:r>
+      <w:proofErr w:type="spellEnd"/>
+      <w:r>
+        <w:rPr>
+          <w:rFonts w:ascii="Arial" w:hAnsi="Arial" w:cs="Arial"/>
+        </w:rPr>
+        <w:t xml:space="preserve"> if </w:t>
+      </w:r>
+      <w:proofErr w:type="spellStart"/>
+      <w:r>
+        <w:rPr>
+          <w:rFonts w:ascii="Arial" w:hAnsi="Arial" w:cs="Arial"/>
+        </w:rPr>
+        <w:t>case.state</w:t>
+      </w:r>
+      <w:proofErr w:type="spellEnd"/>
+      <w:r>
+        <w:rPr>
+          <w:rFonts w:ascii="Arial" w:hAnsi="Arial" w:cs="Arial"/>
+        </w:rPr>
+        <w:t xml:space="preserve"> != "MI" else court_list.get_court_info_by_2([</w:t>
+      </w:r>
+      <w:proofErr w:type="spellStart"/>
+      <w:r>
+        <w:rPr>
+          <w:rFonts w:ascii="Arial" w:hAnsi="Arial" w:cs="Arial"/>
+        </w:rPr>
+        <w:t>case.county</w:t>
+      </w:r>
+      <w:proofErr w:type="spellEnd"/>
+      <w:r>
+        <w:rPr>
+          <w:rFonts w:ascii="Arial" w:hAnsi="Arial" w:cs="Arial"/>
+        </w:rPr>
+        <w:t>], ['circuit'], column_1='</w:t>
+      </w:r>
+      <w:proofErr w:type="spellStart"/>
+      <w:r>
+        <w:rPr>
+          <w:rFonts w:ascii="Arial" w:hAnsi="Arial" w:cs="Arial"/>
+        </w:rPr>
+        <w:t>address_county</w:t>
+      </w:r>
+      <w:proofErr w:type="spellEnd"/>
+      <w:r>
+        <w:rPr>
+          <w:rFonts w:ascii="Arial" w:hAnsi="Arial" w:cs="Arial"/>
+        </w:rPr>
+        <w:t xml:space="preserve">', column_2='type', </w:t>
+      </w:r>
+      <w:proofErr w:type="spellStart"/>
+      <w:r>
+        <w:rPr>
+          <w:rFonts w:ascii="Arial" w:hAnsi="Arial" w:cs="Arial"/>
+        </w:rPr>
+        <w:t>return_column</w:t>
+      </w:r>
+      <w:proofErr w:type="spellEnd"/>
+      <w:r>
+        <w:rPr>
+          <w:rFonts w:ascii="Arial" w:hAnsi="Arial" w:cs="Arial"/>
+        </w:rPr>
+        <w:t xml:space="preserve">='name') }}; {{ </w:t>
+      </w:r>
+      <w:proofErr w:type="spellStart"/>
+      <w:r>
+        <w:rPr>
+          <w:rFonts w:ascii="Arial" w:hAnsi="Arial" w:cs="Arial"/>
+        </w:rPr>
+        <w:t>case.address</w:t>
+      </w:r>
+      <w:proofErr w:type="spellEnd"/>
+      <w:r>
+        <w:rPr>
+          <w:rFonts w:ascii="Arial" w:hAnsi="Arial" w:cs="Arial"/>
+        </w:rPr>
+        <w:t xml:space="preserve"> if </w:t>
+      </w:r>
+      <w:proofErr w:type="spellStart"/>
+      <w:r>
+        <w:rPr>
+          <w:rFonts w:ascii="Arial" w:hAnsi="Arial" w:cs="Arial"/>
+        </w:rPr>
+        <w:t>case.state</w:t>
+      </w:r>
+      <w:proofErr w:type="spellEnd"/>
+      <w:r>
+        <w:rPr>
+          <w:rFonts w:ascii="Arial" w:hAnsi="Arial" w:cs="Arial"/>
+        </w:rPr>
+        <w:t xml:space="preserve"> != "MI" else court_list.get_court_info_by_2([</w:t>
+      </w:r>
+      <w:proofErr w:type="spellStart"/>
+      <w:r>
+        <w:rPr>
+          <w:rFonts w:ascii="Arial" w:hAnsi="Arial" w:cs="Arial"/>
+        </w:rPr>
+        <w:t>case.county</w:t>
+      </w:r>
+      <w:proofErr w:type="spellEnd"/>
+      <w:r>
+        <w:rPr>
+          <w:rFonts w:ascii="Arial" w:hAnsi="Arial" w:cs="Arial"/>
+        </w:rPr>
+        <w:t>], ['circuit'], column_1='</w:t>
+      </w:r>
+      <w:proofErr w:type="spellStart"/>
+      <w:r>
+        <w:rPr>
+          <w:rFonts w:ascii="Arial" w:hAnsi="Arial" w:cs="Arial"/>
+        </w:rPr>
+        <w:t>address_county</w:t>
+      </w:r>
+      <w:proofErr w:type="spellEnd"/>
+      <w:r>
+        <w:rPr>
+          <w:rFonts w:ascii="Arial" w:hAnsi="Arial" w:cs="Arial"/>
+        </w:rPr>
+        <w:t xml:space="preserve">', column_2='type', </w:t>
+      </w:r>
+      <w:proofErr w:type="spellStart"/>
+      <w:r>
+        <w:rPr>
+          <w:rFonts w:ascii="Arial" w:hAnsi="Arial" w:cs="Arial"/>
+        </w:rPr>
+        <w:t>return_column</w:t>
+      </w:r>
+      <w:proofErr w:type="spellEnd"/>
+      <w:r>
+        <w:rPr>
+          <w:rFonts w:ascii="Arial" w:hAnsi="Arial" w:cs="Arial"/>
+        </w:rPr>
+        <w:t>='</w:t>
+      </w:r>
+      <w:proofErr w:type="spellStart"/>
+      <w:r>
+        <w:rPr>
+          <w:rFonts w:ascii="Arial" w:hAnsi="Arial" w:cs="Arial"/>
+        </w:rPr>
+        <w:t>address_address</w:t>
+      </w:r>
+      <w:proofErr w:type="spellEnd"/>
+      <w:r>
+        <w:rPr>
+          <w:rFonts w:ascii="Arial" w:hAnsi="Arial" w:cs="Arial"/>
+        </w:rPr>
+        <w:t>') ~ " " ~ court_list.get_court_info_by_2([</w:t>
+      </w:r>
+      <w:proofErr w:type="spellStart"/>
+      <w:r>
+        <w:rPr>
+          <w:rFonts w:ascii="Arial" w:hAnsi="Arial" w:cs="Arial"/>
+        </w:rPr>
+        <w:t>case.county</w:t>
+      </w:r>
+      <w:proofErr w:type="spellEnd"/>
+      <w:r>
+        <w:rPr>
+          <w:rFonts w:ascii="Arial" w:hAnsi="Arial" w:cs="Arial"/>
+        </w:rPr>
+        <w:t>], ['circuit'], column_1='</w:t>
+      </w:r>
+      <w:proofErr w:type="spellStart"/>
+      <w:r>
+        <w:rPr>
+          <w:rFonts w:ascii="Arial" w:hAnsi="Arial" w:cs="Arial"/>
+        </w:rPr>
+        <w:t>address_county</w:t>
+      </w:r>
+      <w:proofErr w:type="spellEnd"/>
+      <w:r>
+        <w:rPr>
+          <w:rFonts w:ascii="Arial" w:hAnsi="Arial" w:cs="Arial"/>
+        </w:rPr>
+        <w:t xml:space="preserve">', column_2='type', </w:t>
+      </w:r>
+      <w:proofErr w:type="spellStart"/>
+      <w:r>
+        <w:rPr>
+          <w:rFonts w:ascii="Arial" w:hAnsi="Arial" w:cs="Arial"/>
+        </w:rPr>
+        <w:t>return_column</w:t>
+      </w:r>
+      <w:proofErr w:type="spellEnd"/>
+      <w:r>
+        <w:rPr>
+          <w:rFonts w:ascii="Arial" w:hAnsi="Arial" w:cs="Arial"/>
+        </w:rPr>
+        <w:t>='</w:t>
+      </w:r>
+      <w:proofErr w:type="spellStart"/>
+      <w:r>
+        <w:rPr>
+          <w:rFonts w:ascii="Arial" w:hAnsi="Arial" w:cs="Arial"/>
+        </w:rPr>
+        <w:t>address_unit</w:t>
+      </w:r>
+      <w:proofErr w:type="spellEnd"/>
+      <w:r>
+        <w:rPr>
+          <w:rFonts w:ascii="Arial" w:hAnsi="Arial" w:cs="Arial"/>
+        </w:rPr>
+        <w:t>') ~ ", " ~ court_list.get_court_info_by_2([</w:t>
+      </w:r>
+      <w:proofErr w:type="spellStart"/>
+      <w:r>
+        <w:rPr>
+          <w:rFonts w:ascii="Arial" w:hAnsi="Arial" w:cs="Arial"/>
+        </w:rPr>
+        <w:t>case.county</w:t>
+      </w:r>
+      <w:proofErr w:type="spellEnd"/>
+      <w:r>
+        <w:rPr>
+          <w:rFonts w:ascii="Arial" w:hAnsi="Arial" w:cs="Arial"/>
+        </w:rPr>
+        <w:t>], ['circuit'], column_1='</w:t>
+      </w:r>
+      <w:proofErr w:type="spellStart"/>
+      <w:r>
+        <w:rPr>
+          <w:rFonts w:ascii="Arial" w:hAnsi="Arial" w:cs="Arial"/>
+        </w:rPr>
+        <w:t>address_county</w:t>
+      </w:r>
+      <w:proofErr w:type="spellEnd"/>
+      <w:r>
+        <w:rPr>
+          <w:rFonts w:ascii="Arial" w:hAnsi="Arial" w:cs="Arial"/>
+        </w:rPr>
+        <w:t xml:space="preserve">', column_2='type', </w:t>
+      </w:r>
+      <w:proofErr w:type="spellStart"/>
+      <w:r>
+        <w:rPr>
+          <w:rFonts w:ascii="Arial" w:hAnsi="Arial" w:cs="Arial"/>
+        </w:rPr>
+        <w:t>return_column</w:t>
+      </w:r>
+      <w:proofErr w:type="spellEnd"/>
+      <w:r>
+        <w:rPr>
+          <w:rFonts w:ascii="Arial" w:hAnsi="Arial" w:cs="Arial"/>
+        </w:rPr>
+        <w:t xml:space="preserve">='CSZ') }}; Order date: {{ </w:t>
+      </w:r>
+      <w:proofErr w:type="spellStart"/>
+      <w:r>
+        <w:rPr>
+          <w:rFonts w:ascii="Arial" w:hAnsi="Arial" w:cs="Arial"/>
+        </w:rPr>
+        <w:t>format_date</w:t>
+      </w:r>
+      <w:proofErr w:type="spellEnd"/>
+      <w:r>
+        <w:rPr>
+          <w:rFonts w:ascii="Arial" w:hAnsi="Arial" w:cs="Arial"/>
+        </w:rPr>
+        <w:t>(</w:t>
+      </w:r>
+      <w:proofErr w:type="spellStart"/>
+      <w:r>
+        <w:rPr>
+          <w:rFonts w:ascii="Arial" w:hAnsi="Arial" w:cs="Arial"/>
+        </w:rPr>
+        <w:t>case.final_order_date</w:t>
+      </w:r>
+      <w:proofErr w:type="spellEnd"/>
+      <w:r>
+        <w:rPr>
+          <w:rFonts w:ascii="Arial" w:hAnsi="Arial" w:cs="Arial"/>
+        </w:rPr>
+        <w:t>, format='M/d/</w:t>
+      </w:r>
+      <w:proofErr w:type="spellStart"/>
+      <w:r>
+        <w:rPr>
+          <w:rFonts w:ascii="Arial" w:hAnsi="Arial" w:cs="Arial"/>
+        </w:rPr>
+        <w:t>yyyy</w:t>
+      </w:r>
+      <w:proofErr w:type="spellEnd"/>
+      <w:r>
+        <w:rPr>
+          <w:rFonts w:ascii="Arial" w:hAnsi="Arial" w:cs="Arial"/>
+        </w:rPr>
+        <w:t xml:space="preserve">') if </w:t>
+      </w:r>
+      <w:proofErr w:type="spellStart"/>
+      <w:r>
+        <w:rPr>
+          <w:rFonts w:ascii="Arial" w:hAnsi="Arial" w:cs="Arial"/>
+        </w:rPr>
+        <w:t>case.type</w:t>
+      </w:r>
+      <w:proofErr w:type="spellEnd"/>
+      <w:r>
+        <w:rPr>
+          <w:rFonts w:ascii="Arial" w:hAnsi="Arial" w:cs="Arial"/>
+        </w:rPr>
+        <w:t xml:space="preserve"> not in ["divorce", "</w:t>
+      </w:r>
+      <w:proofErr w:type="spellStart"/>
+      <w:r>
+        <w:rPr>
+          <w:rFonts w:ascii="Arial" w:hAnsi="Arial" w:cs="Arial"/>
+        </w:rPr>
+        <w:t>separate_maintenance</w:t>
+      </w:r>
+      <w:proofErr w:type="spellEnd"/>
+      <w:r>
+        <w:rPr>
+          <w:rFonts w:ascii="Arial" w:hAnsi="Arial" w:cs="Arial"/>
+        </w:rPr>
+        <w:t xml:space="preserve">"] and </w:t>
+      </w:r>
+      <w:proofErr w:type="spellStart"/>
+      <w:r>
+        <w:rPr>
+          <w:rFonts w:ascii="Arial" w:hAnsi="Arial" w:cs="Arial"/>
+        </w:rPr>
+        <w:t>case.status</w:t>
+      </w:r>
+      <w:proofErr w:type="spellEnd"/>
+      <w:r>
+        <w:rPr>
+          <w:rFonts w:ascii="Arial" w:hAnsi="Arial" w:cs="Arial"/>
+        </w:rPr>
+        <w:t xml:space="preserve"> == "</w:t>
+      </w:r>
+      <w:proofErr w:type="spellStart"/>
+      <w:r>
+        <w:rPr>
+          <w:rFonts w:ascii="Arial" w:hAnsi="Arial" w:cs="Arial"/>
+        </w:rPr>
+        <w:t>ended_with_order</w:t>
+      </w:r>
+      <w:proofErr w:type="spellEnd"/>
+      <w:r>
+        <w:rPr>
+          <w:rFonts w:ascii="Arial" w:hAnsi="Arial" w:cs="Arial"/>
+        </w:rPr>
+        <w:t xml:space="preserve">" else </w:t>
+      </w:r>
+      <w:proofErr w:type="spellStart"/>
+      <w:r>
+        <w:rPr>
+          <w:rFonts w:ascii="Arial" w:hAnsi="Arial" w:cs="Arial"/>
+        </w:rPr>
+        <w:t>format_date</w:t>
+      </w:r>
+      <w:proofErr w:type="spellEnd"/>
+      <w:r>
+        <w:rPr>
+          <w:rFonts w:ascii="Arial" w:hAnsi="Arial" w:cs="Arial"/>
+        </w:rPr>
+        <w:t>(</w:t>
+      </w:r>
+      <w:proofErr w:type="spellStart"/>
+      <w:r>
+        <w:rPr>
+          <w:rFonts w:ascii="Arial" w:hAnsi="Arial" w:cs="Arial"/>
+        </w:rPr>
+        <w:t>case.custody_PT_order_date</w:t>
+      </w:r>
+      <w:proofErr w:type="spellEnd"/>
+      <w:r>
+        <w:rPr>
+          <w:rFonts w:ascii="Arial" w:hAnsi="Arial" w:cs="Arial"/>
+        </w:rPr>
+        <w:t>, format='M/d/</w:t>
+      </w:r>
+      <w:proofErr w:type="spellStart"/>
+      <w:r>
+        <w:rPr>
+          <w:rFonts w:ascii="Arial" w:hAnsi="Arial" w:cs="Arial"/>
+        </w:rPr>
+        <w:t>yyyy</w:t>
+      </w:r>
+      <w:proofErr w:type="spellEnd"/>
+      <w:r>
+        <w:rPr>
+          <w:rFonts w:ascii="Arial" w:hAnsi="Arial" w:cs="Arial"/>
+        </w:rPr>
+        <w:t xml:space="preserve">') }}{{ "; This proceeding is continuing." if </w:t>
+      </w:r>
+      <w:proofErr w:type="spellStart"/>
+      <w:r>
+        <w:rPr>
+          <w:rFonts w:ascii="Arial" w:hAnsi="Arial" w:cs="Arial"/>
+        </w:rPr>
+        <w:t>case.status</w:t>
+      </w:r>
+      <w:proofErr w:type="spellEnd"/>
+      <w:r>
+        <w:rPr>
+          <w:rFonts w:ascii="Arial" w:hAnsi="Arial" w:cs="Arial"/>
+        </w:rPr>
+        <w:t xml:space="preserve"> == "pending" else "; This proceeding has been stayed by the court." if </w:t>
+      </w:r>
+      <w:proofErr w:type="spellStart"/>
+      <w:r>
+        <w:rPr>
+          <w:rFonts w:ascii="Arial" w:hAnsi="Arial" w:cs="Arial"/>
+        </w:rPr>
+        <w:t>case.status</w:t>
+      </w:r>
+      <w:proofErr w:type="spellEnd"/>
+      <w:r>
+        <w:rPr>
+          <w:rFonts w:ascii="Arial" w:hAnsi="Arial" w:cs="Arial"/>
+        </w:rPr>
+        <w:t xml:space="preserve"> == "stayed" else "; This proceeding was later dismissed." if </w:t>
+      </w:r>
+      <w:proofErr w:type="spellStart"/>
+      <w:r>
+        <w:rPr>
+          <w:rFonts w:ascii="Arial" w:hAnsi="Arial" w:cs="Arial"/>
+        </w:rPr>
+        <w:t>case.status</w:t>
+      </w:r>
+      <w:proofErr w:type="spellEnd"/>
+      <w:r>
+        <w:rPr>
+          <w:rFonts w:ascii="Arial" w:hAnsi="Arial" w:cs="Arial"/>
+        </w:rPr>
+        <w:t xml:space="preserve"> == "dismissed" else "" }}</w:t>
       </w:r>
     </w:p>
     <w:p>
@@ -509,7 +1117,23 @@
           <w:rFonts w:ascii="Arial" w:hAnsi="Arial" w:cs="Arial"/>
           <w:highlight w:val="magenta"/>
         </w:rPr>
-        <w:t>{%p endfor %}</w:t>
+        <w:t xml:space="preserve">{%p </w:t>
+      </w:r>
+      <w:proofErr w:type="spellStart"/>
+      <w:r>
+        <w:rPr>
+          <w:rFonts w:ascii="Arial" w:hAnsi="Arial" w:cs="Arial"/>
+          <w:highlight w:val="magenta"/>
+        </w:rPr>
+        <w:t>endfor</w:t>
+      </w:r>
+      <w:proofErr w:type="spellEnd"/>
+      <w:r>
+        <w:rPr>
+          <w:rFonts w:ascii="Arial" w:hAnsi="Arial" w:cs="Arial"/>
+          <w:highlight w:val="magenta"/>
+        </w:rPr>
+        <w:t xml:space="preserve"> %}</w:t>
       </w:r>
     </w:p>
     <w:p>
@@ -554,7 +1178,35 @@
         <w:rPr>
           <w:rFonts w:ascii="Arial" w:hAnsi="Arial" w:cs="Arial"/>
         </w:rPr>
-        <w:t xml:space="preserve"> prior_family_cases.filter(add_to_MC416_4=True).filter(resolved=False) | length &gt; 2 %}</w:t>
+        <w:t xml:space="preserve"> prior_family_</w:t>
+      </w:r>
+      <w:proofErr w:type="gramStart"/>
+      <w:r>
+        <w:rPr>
+          <w:rFonts w:ascii="Arial" w:hAnsi="Arial" w:cs="Arial"/>
+        </w:rPr>
+        <w:t>cases.filter</w:t>
+      </w:r>
+      <w:proofErr w:type="gramEnd"/>
+      <w:r>
+        <w:rPr>
+          <w:rFonts w:ascii="Arial" w:hAnsi="Arial" w:cs="Arial"/>
+        </w:rPr>
+        <w:t>(add_to_MC416_4=True</w:t>
+      </w:r>
+      <w:proofErr w:type="gramStart"/>
+      <w:r>
+        <w:rPr>
+          <w:rFonts w:ascii="Arial" w:hAnsi="Arial" w:cs="Arial"/>
+        </w:rPr>
+        <w:t>).filter</w:t>
+      </w:r>
+      <w:proofErr w:type="gramEnd"/>
+      <w:r>
+        <w:rPr>
+          <w:rFonts w:ascii="Arial" w:hAnsi="Arial" w:cs="Arial"/>
+        </w:rPr>
+        <w:t>(resolved=False) | length &gt; 2 %}</w:t>
       </w:r>
     </w:p>
     <w:p>
@@ -639,7 +1291,21 @@
         <w:rPr>
           <w:rFonts w:ascii="Arial" w:hAnsi="Arial" w:cs="Arial"/>
         </w:rPr>
-        <w:t xml:space="preserve"> case in prior_family_cases %}</w:t>
+        <w:t xml:space="preserve"> case in </w:t>
+      </w:r>
+      <w:proofErr w:type="spellStart"/>
+      <w:r>
+        <w:rPr>
+          <w:rFonts w:ascii="Arial" w:hAnsi="Arial" w:cs="Arial"/>
+        </w:rPr>
+        <w:t>prior_family_cases</w:t>
+      </w:r>
+      <w:proofErr w:type="spellEnd"/>
+      <w:r>
+        <w:rPr>
+          <w:rFonts w:ascii="Arial" w:hAnsi="Arial" w:cs="Arial"/>
+        </w:rPr>
+        <w:t xml:space="preserve"> %}</w:t>
       </w:r>
     </w:p>
     <w:p>
@@ -709,7 +1375,23 @@
         <w:rPr>
           <w:rFonts w:ascii="Arial" w:hAnsi="Arial" w:cs="Arial"/>
         </w:rPr>
-        <w:t xml:space="preserve"> case.status in ["pending", "stayed"] %}</w:t>
+        <w:t xml:space="preserve"> </w:t>
+      </w:r>
+      <w:proofErr w:type="spellStart"/>
+      <w:proofErr w:type="gramStart"/>
+      <w:r>
+        <w:rPr>
+          <w:rFonts w:ascii="Arial" w:hAnsi="Arial" w:cs="Arial"/>
+        </w:rPr>
+        <w:t>case.status</w:t>
+      </w:r>
+      <w:proofErr w:type="spellEnd"/>
+      <w:proofErr w:type="gramEnd"/>
+      <w:r>
+        <w:rPr>
+          <w:rFonts w:ascii="Arial" w:hAnsi="Arial" w:cs="Arial"/>
+        </w:rPr>
+        <w:t xml:space="preserve"> in ["pending", "stayed"] %}</w:t>
       </w:r>
     </w:p>
     <w:p>
@@ -723,14 +1405,476 @@
         <w:rPr>
           <w:rFonts w:ascii="Arial" w:hAnsi="Arial" w:cs="Arial"/>
         </w:rPr>
-        <w:t xml:space="preserve">{{ case.title }}; Case #: {{ case.docket_number }}; {{ case.court if case.state != "MI" else court_list.get_court_info_by_2([case.county], ['circuit'], column_1='address_county', column_2='type', return_column='name') }}; {{ case.address if case.state != "MI" else court_list.get_court_info_by_2([case.county], ['circuit'], column_1='address_county', column_2='type', return_column='address_address') ~ " " ~ court_list.get_court_info_by_2([case.county], ['circuit'], column_1='address_county', column_2='type', return_column='address_unit') ~ ", " ~ </w:t>
+        <w:t xml:space="preserve">{{ </w:t>
+      </w:r>
+      <w:proofErr w:type="spellStart"/>
+      <w:r>
+        <w:rPr>
+          <w:rFonts w:ascii="Arial" w:hAnsi="Arial" w:cs="Arial"/>
+        </w:rPr>
+        <w:t>case.title</w:t>
+      </w:r>
+      <w:proofErr w:type="spellEnd"/>
+      <w:r>
+        <w:rPr>
+          <w:rFonts w:ascii="Arial" w:hAnsi="Arial" w:cs="Arial"/>
+        </w:rPr>
+        <w:t xml:space="preserve"> }}; Case #: {{ </w:t>
+      </w:r>
+      <w:proofErr w:type="spellStart"/>
+      <w:r>
+        <w:rPr>
+          <w:rFonts w:ascii="Arial" w:hAnsi="Arial" w:cs="Arial"/>
+        </w:rPr>
+        <w:t>case.docket_number</w:t>
+      </w:r>
+      <w:proofErr w:type="spellEnd"/>
+      <w:r>
+        <w:rPr>
+          <w:rFonts w:ascii="Arial" w:hAnsi="Arial" w:cs="Arial"/>
+        </w:rPr>
+        <w:t xml:space="preserve"> }}; {{ </w:t>
+      </w:r>
+      <w:proofErr w:type="spellStart"/>
+      <w:r>
+        <w:rPr>
+          <w:rFonts w:ascii="Arial" w:hAnsi="Arial" w:cs="Arial"/>
+        </w:rPr>
+        <w:t>case.court</w:t>
+      </w:r>
+      <w:proofErr w:type="spellEnd"/>
+      <w:r>
+        <w:rPr>
+          <w:rFonts w:ascii="Arial" w:hAnsi="Arial" w:cs="Arial"/>
+        </w:rPr>
+        <w:t xml:space="preserve"> if </w:t>
+      </w:r>
+      <w:proofErr w:type="spellStart"/>
+      <w:r>
+        <w:rPr>
+          <w:rFonts w:ascii="Arial" w:hAnsi="Arial" w:cs="Arial"/>
+        </w:rPr>
+        <w:t>case.state</w:t>
+      </w:r>
+      <w:proofErr w:type="spellEnd"/>
+      <w:r>
+        <w:rPr>
+          <w:rFonts w:ascii="Arial" w:hAnsi="Arial" w:cs="Arial"/>
+        </w:rPr>
+        <w:t xml:space="preserve"> != "MI" else court_list.get_court_info_by_2([</w:t>
+      </w:r>
+      <w:proofErr w:type="spellStart"/>
+      <w:r>
+        <w:rPr>
+          <w:rFonts w:ascii="Arial" w:hAnsi="Arial" w:cs="Arial"/>
+        </w:rPr>
+        <w:t>case.county</w:t>
+      </w:r>
+      <w:proofErr w:type="spellEnd"/>
+      <w:r>
+        <w:rPr>
+          <w:rFonts w:ascii="Arial" w:hAnsi="Arial" w:cs="Arial"/>
+        </w:rPr>
+        <w:t>], ['circuit'], column_1='</w:t>
+      </w:r>
+      <w:proofErr w:type="spellStart"/>
+      <w:r>
+        <w:rPr>
+          <w:rFonts w:ascii="Arial" w:hAnsi="Arial" w:cs="Arial"/>
+        </w:rPr>
+        <w:t>address_county</w:t>
+      </w:r>
+      <w:proofErr w:type="spellEnd"/>
+      <w:r>
+        <w:rPr>
+          <w:rFonts w:ascii="Arial" w:hAnsi="Arial" w:cs="Arial"/>
+        </w:rPr>
+        <w:t xml:space="preserve">', column_2='type', </w:t>
+      </w:r>
+      <w:proofErr w:type="spellStart"/>
+      <w:r>
+        <w:rPr>
+          <w:rFonts w:ascii="Arial" w:hAnsi="Arial" w:cs="Arial"/>
+        </w:rPr>
+        <w:t>return_column</w:t>
+      </w:r>
+      <w:proofErr w:type="spellEnd"/>
+      <w:r>
+        <w:rPr>
+          <w:rFonts w:ascii="Arial" w:hAnsi="Arial" w:cs="Arial"/>
+        </w:rPr>
+        <w:t xml:space="preserve">='name') }}; {{ </w:t>
+      </w:r>
+      <w:proofErr w:type="spellStart"/>
+      <w:r>
+        <w:rPr>
+          <w:rFonts w:ascii="Arial" w:hAnsi="Arial" w:cs="Arial"/>
+        </w:rPr>
+        <w:t>case.address</w:t>
+      </w:r>
+      <w:proofErr w:type="spellEnd"/>
+      <w:r>
+        <w:rPr>
+          <w:rFonts w:ascii="Arial" w:hAnsi="Arial" w:cs="Arial"/>
+        </w:rPr>
+        <w:t xml:space="preserve"> if </w:t>
+      </w:r>
+      <w:proofErr w:type="spellStart"/>
+      <w:r>
+        <w:rPr>
+          <w:rFonts w:ascii="Arial" w:hAnsi="Arial" w:cs="Arial"/>
+        </w:rPr>
+        <w:t>case.state</w:t>
+      </w:r>
+      <w:proofErr w:type="spellEnd"/>
+      <w:r>
+        <w:rPr>
+          <w:rFonts w:ascii="Arial" w:hAnsi="Arial" w:cs="Arial"/>
+        </w:rPr>
+        <w:t xml:space="preserve"> != "MI" else court_list.get_court_info_by_2([</w:t>
+      </w:r>
+      <w:proofErr w:type="spellStart"/>
+      <w:r>
+        <w:rPr>
+          <w:rFonts w:ascii="Arial" w:hAnsi="Arial" w:cs="Arial"/>
+        </w:rPr>
+        <w:t>case.county</w:t>
+      </w:r>
+      <w:proofErr w:type="spellEnd"/>
+      <w:r>
+        <w:rPr>
+          <w:rFonts w:ascii="Arial" w:hAnsi="Arial" w:cs="Arial"/>
+        </w:rPr>
+        <w:t>], ['circuit'], column_1='</w:t>
+      </w:r>
+      <w:proofErr w:type="spellStart"/>
+      <w:r>
+        <w:rPr>
+          <w:rFonts w:ascii="Arial" w:hAnsi="Arial" w:cs="Arial"/>
+        </w:rPr>
+        <w:t>address_county</w:t>
+      </w:r>
+      <w:proofErr w:type="spellEnd"/>
+      <w:r>
+        <w:rPr>
+          <w:rFonts w:ascii="Arial" w:hAnsi="Arial" w:cs="Arial"/>
+        </w:rPr>
+        <w:t xml:space="preserve">', column_2='type', </w:t>
+      </w:r>
+      <w:proofErr w:type="spellStart"/>
+      <w:r>
+        <w:rPr>
+          <w:rFonts w:ascii="Arial" w:hAnsi="Arial" w:cs="Arial"/>
+        </w:rPr>
+        <w:t>return_column</w:t>
+      </w:r>
+      <w:proofErr w:type="spellEnd"/>
+      <w:r>
+        <w:rPr>
+          <w:rFonts w:ascii="Arial" w:hAnsi="Arial" w:cs="Arial"/>
+        </w:rPr>
+        <w:t>='</w:t>
+      </w:r>
+      <w:proofErr w:type="spellStart"/>
+      <w:r>
+        <w:rPr>
+          <w:rFonts w:ascii="Arial" w:hAnsi="Arial" w:cs="Arial"/>
+        </w:rPr>
+        <w:t>address_address</w:t>
+      </w:r>
+      <w:proofErr w:type="spellEnd"/>
+      <w:r>
+        <w:rPr>
+          <w:rFonts w:ascii="Arial" w:hAnsi="Arial" w:cs="Arial"/>
+        </w:rPr>
+        <w:t>') ~ " " ~ court_list.get_court_info_by_2([</w:t>
+      </w:r>
+      <w:proofErr w:type="spellStart"/>
+      <w:r>
+        <w:rPr>
+          <w:rFonts w:ascii="Arial" w:hAnsi="Arial" w:cs="Arial"/>
+        </w:rPr>
+        <w:t>case.county</w:t>
+      </w:r>
+      <w:proofErr w:type="spellEnd"/>
+      <w:r>
+        <w:rPr>
+          <w:rFonts w:ascii="Arial" w:hAnsi="Arial" w:cs="Arial"/>
+        </w:rPr>
+        <w:t>], ['circuit'], column_1='</w:t>
+      </w:r>
+      <w:proofErr w:type="spellStart"/>
+      <w:r>
+        <w:rPr>
+          <w:rFonts w:ascii="Arial" w:hAnsi="Arial" w:cs="Arial"/>
+        </w:rPr>
+        <w:t>address_county</w:t>
+      </w:r>
+      <w:proofErr w:type="spellEnd"/>
+      <w:r>
+        <w:rPr>
+          <w:rFonts w:ascii="Arial" w:hAnsi="Arial" w:cs="Arial"/>
+        </w:rPr>
+        <w:t xml:space="preserve">', column_2='type', </w:t>
+      </w:r>
+      <w:proofErr w:type="spellStart"/>
+      <w:r>
+        <w:rPr>
+          <w:rFonts w:ascii="Arial" w:hAnsi="Arial" w:cs="Arial"/>
+        </w:rPr>
+        <w:t>return_column</w:t>
+      </w:r>
+      <w:proofErr w:type="spellEnd"/>
+      <w:r>
+        <w:rPr>
+          <w:rFonts w:ascii="Arial" w:hAnsi="Arial" w:cs="Arial"/>
+        </w:rPr>
+        <w:t>='</w:t>
+      </w:r>
+      <w:proofErr w:type="spellStart"/>
+      <w:r>
+        <w:rPr>
+          <w:rFonts w:ascii="Arial" w:hAnsi="Arial" w:cs="Arial"/>
+        </w:rPr>
+        <w:t>address_unit</w:t>
+      </w:r>
+      <w:proofErr w:type="spellEnd"/>
+      <w:r>
+        <w:rPr>
+          <w:rFonts w:ascii="Arial" w:hAnsi="Arial" w:cs="Arial"/>
+        </w:rPr>
+        <w:t xml:space="preserve">') ~ ", " ~ </w:t>
       </w:r>
       <w:r>
         <w:rPr>
           <w:rFonts w:ascii="Arial" w:hAnsi="Arial" w:cs="Arial"/>
         </w:rPr>
         <w:lastRenderedPageBreak/>
-        <w:t>court_list.get_court_info_by_2([case.county], ['circuit'], column_1='address_county', column_2='type', return_column='CSZ') }}; Nature: {{ prior_family_case_types_ordered[case.type] }}; Order date: {{ format_date(case.final_order_date, format='M/d/yyyy') if case.type not in ["divorce", "separate_maintenance"] and case.status == "ended_with_order" else format_date(case.custody_PT_order_date, format='M/d/yyyy') }}{{ "; This proceeding is continuing." if case.status == "pending" else "; This proceeding has been stayed by the court." }}</w:t>
+        <w:t>court_list.get_court_info_by_2([</w:t>
+      </w:r>
+      <w:proofErr w:type="spellStart"/>
+      <w:r>
+        <w:rPr>
+          <w:rFonts w:ascii="Arial" w:hAnsi="Arial" w:cs="Arial"/>
+        </w:rPr>
+        <w:t>case.county</w:t>
+      </w:r>
+      <w:proofErr w:type="spellEnd"/>
+      <w:r>
+        <w:rPr>
+          <w:rFonts w:ascii="Arial" w:hAnsi="Arial" w:cs="Arial"/>
+        </w:rPr>
+        <w:t>], ['circuit'], column_1='</w:t>
+      </w:r>
+      <w:proofErr w:type="spellStart"/>
+      <w:r>
+        <w:rPr>
+          <w:rFonts w:ascii="Arial" w:hAnsi="Arial" w:cs="Arial"/>
+        </w:rPr>
+        <w:t>address_county</w:t>
+      </w:r>
+      <w:proofErr w:type="spellEnd"/>
+      <w:r>
+        <w:rPr>
+          <w:rFonts w:ascii="Arial" w:hAnsi="Arial" w:cs="Arial"/>
+        </w:rPr>
+        <w:t xml:space="preserve">', column_2='type', </w:t>
+      </w:r>
+      <w:proofErr w:type="spellStart"/>
+      <w:r>
+        <w:rPr>
+          <w:rFonts w:ascii="Arial" w:hAnsi="Arial" w:cs="Arial"/>
+        </w:rPr>
+        <w:t>return_column</w:t>
+      </w:r>
+      <w:proofErr w:type="spellEnd"/>
+      <w:r>
+        <w:rPr>
+          <w:rFonts w:ascii="Arial" w:hAnsi="Arial" w:cs="Arial"/>
+        </w:rPr>
+        <w:t xml:space="preserve">='CSZ') }}; Nature: {{ </w:t>
+      </w:r>
+      <w:proofErr w:type="spellStart"/>
+      <w:r>
+        <w:rPr>
+          <w:rFonts w:ascii="Arial" w:hAnsi="Arial" w:cs="Arial"/>
+        </w:rPr>
+        <w:t>prior_family_case_types_ordered</w:t>
+      </w:r>
+      <w:proofErr w:type="spellEnd"/>
+      <w:r>
+        <w:rPr>
+          <w:rFonts w:ascii="Arial" w:hAnsi="Arial" w:cs="Arial"/>
+        </w:rPr>
+        <w:t>[</w:t>
+      </w:r>
+      <w:proofErr w:type="spellStart"/>
+      <w:r>
+        <w:rPr>
+          <w:rFonts w:ascii="Arial" w:hAnsi="Arial" w:cs="Arial"/>
+        </w:rPr>
+        <w:t>case.type</w:t>
+      </w:r>
+      <w:proofErr w:type="spellEnd"/>
+      <w:r>
+        <w:rPr>
+          <w:rFonts w:ascii="Arial" w:hAnsi="Arial" w:cs="Arial"/>
+        </w:rPr>
+        <w:t xml:space="preserve">] }}; Order date: {{ </w:t>
+      </w:r>
+      <w:proofErr w:type="spellStart"/>
+      <w:r>
+        <w:rPr>
+          <w:rFonts w:ascii="Arial" w:hAnsi="Arial" w:cs="Arial"/>
+        </w:rPr>
+        <w:t>format_date</w:t>
+      </w:r>
+      <w:proofErr w:type="spellEnd"/>
+      <w:r>
+        <w:rPr>
+          <w:rFonts w:ascii="Arial" w:hAnsi="Arial" w:cs="Arial"/>
+        </w:rPr>
+        <w:t>(</w:t>
+      </w:r>
+      <w:proofErr w:type="spellStart"/>
+      <w:r>
+        <w:rPr>
+          <w:rFonts w:ascii="Arial" w:hAnsi="Arial" w:cs="Arial"/>
+        </w:rPr>
+        <w:t>case.final_order_date</w:t>
+      </w:r>
+      <w:proofErr w:type="spellEnd"/>
+      <w:r>
+        <w:rPr>
+          <w:rFonts w:ascii="Arial" w:hAnsi="Arial" w:cs="Arial"/>
+        </w:rPr>
+        <w:t>, format='M/d/</w:t>
+      </w:r>
+      <w:proofErr w:type="spellStart"/>
+      <w:r>
+        <w:rPr>
+          <w:rFonts w:ascii="Arial" w:hAnsi="Arial" w:cs="Arial"/>
+        </w:rPr>
+        <w:t>yyyy</w:t>
+      </w:r>
+      <w:proofErr w:type="spellEnd"/>
+      <w:r>
+        <w:rPr>
+          <w:rFonts w:ascii="Arial" w:hAnsi="Arial" w:cs="Arial"/>
+        </w:rPr>
+        <w:t xml:space="preserve">') if </w:t>
+      </w:r>
+      <w:proofErr w:type="spellStart"/>
+      <w:r>
+        <w:rPr>
+          <w:rFonts w:ascii="Arial" w:hAnsi="Arial" w:cs="Arial"/>
+        </w:rPr>
+        <w:t>case.type</w:t>
+      </w:r>
+      <w:proofErr w:type="spellEnd"/>
+      <w:r>
+        <w:rPr>
+          <w:rFonts w:ascii="Arial" w:hAnsi="Arial" w:cs="Arial"/>
+        </w:rPr>
+        <w:t xml:space="preserve"> not in ["divorce", "</w:t>
+      </w:r>
+      <w:proofErr w:type="spellStart"/>
+      <w:r>
+        <w:rPr>
+          <w:rFonts w:ascii="Arial" w:hAnsi="Arial" w:cs="Arial"/>
+        </w:rPr>
+        <w:t>separate_maintenance</w:t>
+      </w:r>
+      <w:proofErr w:type="spellEnd"/>
+      <w:r>
+        <w:rPr>
+          <w:rFonts w:ascii="Arial" w:hAnsi="Arial" w:cs="Arial"/>
+        </w:rPr>
+        <w:t xml:space="preserve">"] and </w:t>
+      </w:r>
+      <w:proofErr w:type="spellStart"/>
+      <w:r>
+        <w:rPr>
+          <w:rFonts w:ascii="Arial" w:hAnsi="Arial" w:cs="Arial"/>
+        </w:rPr>
+        <w:t>case.status</w:t>
+      </w:r>
+      <w:proofErr w:type="spellEnd"/>
+      <w:r>
+        <w:rPr>
+          <w:rFonts w:ascii="Arial" w:hAnsi="Arial" w:cs="Arial"/>
+        </w:rPr>
+        <w:t xml:space="preserve"> == "</w:t>
+      </w:r>
+      <w:proofErr w:type="spellStart"/>
+      <w:r>
+        <w:rPr>
+          <w:rFonts w:ascii="Arial" w:hAnsi="Arial" w:cs="Arial"/>
+        </w:rPr>
+        <w:t>ended_with_order</w:t>
+      </w:r>
+      <w:proofErr w:type="spellEnd"/>
+      <w:r>
+        <w:rPr>
+          <w:rFonts w:ascii="Arial" w:hAnsi="Arial" w:cs="Arial"/>
+        </w:rPr>
+        <w:t xml:space="preserve">" else </w:t>
+      </w:r>
+      <w:proofErr w:type="spellStart"/>
+      <w:r>
+        <w:rPr>
+          <w:rFonts w:ascii="Arial" w:hAnsi="Arial" w:cs="Arial"/>
+        </w:rPr>
+        <w:t>format_date</w:t>
+      </w:r>
+      <w:proofErr w:type="spellEnd"/>
+      <w:r>
+        <w:rPr>
+          <w:rFonts w:ascii="Arial" w:hAnsi="Arial" w:cs="Arial"/>
+        </w:rPr>
+        <w:t>(</w:t>
+      </w:r>
+      <w:proofErr w:type="spellStart"/>
+      <w:r>
+        <w:rPr>
+          <w:rFonts w:ascii="Arial" w:hAnsi="Arial" w:cs="Arial"/>
+        </w:rPr>
+        <w:t>case.custody_PT_order_date</w:t>
+      </w:r>
+      <w:proofErr w:type="spellEnd"/>
+      <w:r>
+        <w:rPr>
+          <w:rFonts w:ascii="Arial" w:hAnsi="Arial" w:cs="Arial"/>
+        </w:rPr>
+        <w:t>, format='M/d/</w:t>
+      </w:r>
+      <w:proofErr w:type="spellStart"/>
+      <w:r>
+        <w:rPr>
+          <w:rFonts w:ascii="Arial" w:hAnsi="Arial" w:cs="Arial"/>
+        </w:rPr>
+        <w:t>yyyy</w:t>
+      </w:r>
+      <w:proofErr w:type="spellEnd"/>
+      <w:r>
+        <w:rPr>
+          <w:rFonts w:ascii="Arial" w:hAnsi="Arial" w:cs="Arial"/>
+        </w:rPr>
+        <w:t xml:space="preserve">') }}{{ "; This proceeding is continuing." if </w:t>
+      </w:r>
+      <w:proofErr w:type="spellStart"/>
+      <w:r>
+        <w:rPr>
+          <w:rFonts w:ascii="Arial" w:hAnsi="Arial" w:cs="Arial"/>
+        </w:rPr>
+        <w:t>case.status</w:t>
+      </w:r>
+      <w:proofErr w:type="spellEnd"/>
+      <w:r>
+        <w:rPr>
+          <w:rFonts w:ascii="Arial" w:hAnsi="Arial" w:cs="Arial"/>
+        </w:rPr>
+        <w:t xml:space="preserve"> == "pending" else "; This proceeding has been stayed by the court." }}</w:t>
       </w:r>
     </w:p>
     <w:p>
@@ -817,7 +1961,23 @@
           <w:rFonts w:ascii="Arial" w:hAnsi="Arial" w:cs="Arial"/>
           <w:highlight w:val="magenta"/>
         </w:rPr>
-        <w:t xml:space="preserve"> endfor %}</w:t>
+        <w:t xml:space="preserve"> </w:t>
+      </w:r>
+      <w:proofErr w:type="spellStart"/>
+      <w:r>
+        <w:rPr>
+          <w:rFonts w:ascii="Arial" w:hAnsi="Arial" w:cs="Arial"/>
+          <w:highlight w:val="magenta"/>
+        </w:rPr>
+        <w:t>endfor</w:t>
+      </w:r>
+      <w:proofErr w:type="spellEnd"/>
+      <w:r>
+        <w:rPr>
+          <w:rFonts w:ascii="Arial" w:hAnsi="Arial" w:cs="Arial"/>
+          <w:highlight w:val="magenta"/>
+        </w:rPr>
+        <w:t xml:space="preserve"> %}</w:t>
       </w:r>
     </w:p>
     <w:p>
@@ -863,7 +2023,51 @@
         <w:rPr>
           <w:rFonts w:ascii="Arial" w:hAnsi="Arial" w:cs="Arial"/>
         </w:rPr>
-        <w:t xml:space="preserve"> not MI_home_state_all_kids and children.filter(legal_parent='both') | length &gt; 1 %}</w:t>
+        <w:t xml:space="preserve"> not </w:t>
+      </w:r>
+      <w:proofErr w:type="spellStart"/>
+      <w:r>
+        <w:rPr>
+          <w:rFonts w:ascii="Arial" w:hAnsi="Arial" w:cs="Arial"/>
+        </w:rPr>
+        <w:t>MI_home_state_all_kids</w:t>
+      </w:r>
+      <w:proofErr w:type="spellEnd"/>
+      <w:r>
+        <w:rPr>
+          <w:rFonts w:ascii="Arial" w:hAnsi="Arial" w:cs="Arial"/>
+        </w:rPr>
+        <w:t xml:space="preserve"> and </w:t>
+      </w:r>
+      <w:proofErr w:type="spellStart"/>
+      <w:proofErr w:type="gramStart"/>
+      <w:r>
+        <w:rPr>
+          <w:rFonts w:ascii="Arial" w:hAnsi="Arial" w:cs="Arial"/>
+        </w:rPr>
+        <w:t>children.filter</w:t>
+      </w:r>
+      <w:proofErr w:type="spellEnd"/>
+      <w:proofErr w:type="gramEnd"/>
+      <w:r>
+        <w:rPr>
+          <w:rFonts w:ascii="Arial" w:hAnsi="Arial" w:cs="Arial"/>
+        </w:rPr>
+        <w:t>(</w:t>
+      </w:r>
+      <w:proofErr w:type="spellStart"/>
+      <w:r>
+        <w:rPr>
+          <w:rFonts w:ascii="Arial" w:hAnsi="Arial" w:cs="Arial"/>
+        </w:rPr>
+        <w:t>legal_parent</w:t>
+      </w:r>
+      <w:proofErr w:type="spellEnd"/>
+      <w:r>
+        <w:rPr>
+          <w:rFonts w:ascii="Arial" w:hAnsi="Arial" w:cs="Arial"/>
+        </w:rPr>
+        <w:t>='both') | length &gt; 1 %}</w:t>
       </w:r>
     </w:p>
     <w:p>
@@ -880,7 +2084,7 @@
           <w:b/>
           <w:bCs/>
         </w:rPr>
-        <w:t>7. The child(ren)’s “home state” is</w:t>
+        <w:t>7. The children’s “home state” is</w:t>
       </w:r>
       <w:r>
         <w:rPr>
@@ -911,11 +2115,35 @@
         </w:rPr>
         <w:t xml:space="preserve">child in </w:t>
       </w:r>
-      <w:r>
-        <w:rPr>
-          <w:rFonts w:ascii="Arial" w:hAnsi="Arial" w:cs="Arial"/>
-        </w:rPr>
-        <w:t>children.filter(legal_parent='both'</w:t>
+      <w:proofErr w:type="spellStart"/>
+      <w:proofErr w:type="gramStart"/>
+      <w:r>
+        <w:rPr>
+          <w:rFonts w:ascii="Arial" w:hAnsi="Arial" w:cs="Arial"/>
+        </w:rPr>
+        <w:t>children.filter</w:t>
+      </w:r>
+      <w:proofErr w:type="spellEnd"/>
+      <w:proofErr w:type="gramEnd"/>
+      <w:r>
+        <w:rPr>
+          <w:rFonts w:ascii="Arial" w:hAnsi="Arial" w:cs="Arial"/>
+        </w:rPr>
+        <w:t>(</w:t>
+      </w:r>
+      <w:proofErr w:type="spellStart"/>
+      <w:r>
+        <w:rPr>
+          <w:rFonts w:ascii="Arial" w:hAnsi="Arial" w:cs="Arial"/>
+        </w:rPr>
+        <w:t>legal_parent</w:t>
+      </w:r>
+      <w:proofErr w:type="spellEnd"/>
+      <w:r>
+        <w:rPr>
+          <w:rFonts w:ascii="Arial" w:hAnsi="Arial" w:cs="Arial"/>
+        </w:rPr>
+        <w:t>='both'</w:t>
       </w:r>
       <w:r>
         <w:rPr>
@@ -936,11 +2164,105 @@
           <w:rFonts w:ascii="Arial" w:hAnsi="Arial" w:cs="Arial"/>
         </w:rPr>
       </w:pPr>
-      <w:r>
-        <w:rPr>
-          <w:rFonts w:ascii="Arial" w:hAnsi="Arial" w:cs="Arial"/>
-        </w:rPr>
-        <w:t>{{ "None. Michigan has jurisdiction because the child lived 6 months in MI within the last 6 months. MCL 722.1201(1)(b)" if child.home_state == "none" and child.MI_jurisdiction else child.home_state }} for {{ child }}</w:t>
+      <w:proofErr w:type="gramStart"/>
+      <w:r>
+        <w:rPr>
+          <w:rFonts w:ascii="Arial" w:hAnsi="Arial" w:cs="Arial"/>
+        </w:rPr>
+        <w:t>{{ "</w:t>
+      </w:r>
+      <w:proofErr w:type="gramEnd"/>
+      <w:r>
+        <w:rPr>
+          <w:rFonts w:ascii="Arial" w:hAnsi="Arial" w:cs="Arial"/>
+        </w:rPr>
+        <w:t xml:space="preserve">None. Michigan has jurisdiction because the child lived 6 months in MI within the last 6 months. MCL 722.1201(1)(b)" if </w:t>
+      </w:r>
+      <w:proofErr w:type="spellStart"/>
+      <w:proofErr w:type="gramStart"/>
+      <w:r>
+        <w:rPr>
+          <w:rFonts w:ascii="Arial" w:hAnsi="Arial" w:cs="Arial"/>
+        </w:rPr>
+        <w:t>child.home</w:t>
+      </w:r>
+      <w:proofErr w:type="gramEnd"/>
+      <w:r>
+        <w:rPr>
+          <w:rFonts w:ascii="Arial" w:hAnsi="Arial" w:cs="Arial"/>
+        </w:rPr>
+        <w:t>_state</w:t>
+      </w:r>
+      <w:proofErr w:type="spellEnd"/>
+      <w:r>
+        <w:rPr>
+          <w:rFonts w:ascii="Arial" w:hAnsi="Arial" w:cs="Arial"/>
+        </w:rPr>
+        <w:t xml:space="preserve"> == "none" and </w:t>
+      </w:r>
+      <w:proofErr w:type="spellStart"/>
+      <w:r>
+        <w:rPr>
+          <w:rFonts w:ascii="Arial" w:hAnsi="Arial" w:cs="Arial"/>
+        </w:rPr>
+        <w:t>child.MI_jurisdiction</w:t>
+      </w:r>
+      <w:proofErr w:type="spellEnd"/>
+      <w:r>
+        <w:rPr>
+          <w:rFonts w:ascii="Arial" w:hAnsi="Arial" w:cs="Arial"/>
+        </w:rPr>
+        <w:t xml:space="preserve"> else </w:t>
+      </w:r>
+      <w:proofErr w:type="spellStart"/>
+      <w:proofErr w:type="gramStart"/>
+      <w:r>
+        <w:rPr>
+          <w:rFonts w:ascii="Arial" w:hAnsi="Arial" w:cs="Arial"/>
+        </w:rPr>
+        <w:t>child.home</w:t>
+      </w:r>
+      <w:proofErr w:type="gramEnd"/>
+      <w:r>
+        <w:rPr>
+          <w:rFonts w:ascii="Arial" w:hAnsi="Arial" w:cs="Arial"/>
+        </w:rPr>
+        <w:t>_</w:t>
+      </w:r>
+      <w:proofErr w:type="gramStart"/>
+      <w:r>
+        <w:rPr>
+          <w:rFonts w:ascii="Arial" w:hAnsi="Arial" w:cs="Arial"/>
+        </w:rPr>
+        <w:t>state</w:t>
+      </w:r>
+      <w:proofErr w:type="spellEnd"/>
+      <w:r>
+        <w:rPr>
+          <w:rFonts w:ascii="Arial" w:hAnsi="Arial" w:cs="Arial"/>
+        </w:rPr>
+        <w:t xml:space="preserve"> }</w:t>
+      </w:r>
+      <w:proofErr w:type="gramEnd"/>
+      <w:r>
+        <w:rPr>
+          <w:rFonts w:ascii="Arial" w:hAnsi="Arial" w:cs="Arial"/>
+        </w:rPr>
+        <w:t xml:space="preserve">} for </w:t>
+      </w:r>
+      <w:proofErr w:type="gramStart"/>
+      <w:r>
+        <w:rPr>
+          <w:rFonts w:ascii="Arial" w:hAnsi="Arial" w:cs="Arial"/>
+        </w:rPr>
+        <w:t>{{ child</w:t>
+      </w:r>
+      <w:proofErr w:type="gramEnd"/>
+      <w:r>
+        <w:rPr>
+          <w:rFonts w:ascii="Arial" w:hAnsi="Arial" w:cs="Arial"/>
+        </w:rPr>
+        <w:t xml:space="preserve"> }}</w:t>
       </w:r>
     </w:p>
     <w:p>
@@ -956,7 +2278,23 @@
           <w:rFonts w:ascii="Arial" w:hAnsi="Arial" w:cs="Arial"/>
           <w:highlight w:val="magenta"/>
         </w:rPr>
-        <w:t>{%p endfor %}</w:t>
+        <w:t xml:space="preserve">{%p </w:t>
+      </w:r>
+      <w:proofErr w:type="spellStart"/>
+      <w:r>
+        <w:rPr>
+          <w:rFonts w:ascii="Arial" w:hAnsi="Arial" w:cs="Arial"/>
+          <w:highlight w:val="magenta"/>
+        </w:rPr>
+        <w:t>endfor</w:t>
+      </w:r>
+      <w:proofErr w:type="spellEnd"/>
+      <w:r>
+        <w:rPr>
+          <w:rFonts w:ascii="Arial" w:hAnsi="Arial" w:cs="Arial"/>
+          <w:highlight w:val="magenta"/>
+        </w:rPr>
+        <w:t xml:space="preserve"> %}</w:t>
       </w:r>
     </w:p>
     <w:p>
@@ -1102,7 +2440,7 @@
               <w:sz w:val="16"/>
               <w:szCs w:val="16"/>
             </w:rPr>
-            <w:t>ADDENDUM TO</w:t>
+            <w:t xml:space="preserve">Addendum </w:t>
           </w:r>
           <w:r>
             <w:rPr>
@@ -1111,7 +2449,7 @@
               <w:sz w:val="16"/>
               <w:szCs w:val="16"/>
             </w:rPr>
-            <w:t xml:space="preserve"> </w:t>
+            <w:t>t</w:t>
           </w:r>
           <w:r>
             <w:rPr>
@@ -1120,7 +2458,7 @@
               <w:sz w:val="16"/>
               <w:szCs w:val="16"/>
             </w:rPr>
-            <w:t>UNIFORM CHILD CUSTODY JURISDICTION</w:t>
+            <w:t>o</w:t>
           </w:r>
           <w:r>
             <w:rPr>
@@ -1138,7 +2476,25 @@
               <w:sz w:val="16"/>
               <w:szCs w:val="16"/>
             </w:rPr>
-            <w:t xml:space="preserve">ENFORCEMENT ACT AFFIDAVIT </w:t>
+            <w:t>Uniform Child Custody Jurisdiction</w:t>
+          </w:r>
+          <w:r>
+            <w:rPr>
+              <w:b/>
+              <w:bCs/>
+              <w:sz w:val="16"/>
+              <w:szCs w:val="16"/>
+            </w:rPr>
+            <w:t xml:space="preserve"> </w:t>
+          </w:r>
+          <w:r>
+            <w:rPr>
+              <w:b/>
+              <w:bCs/>
+              <w:sz w:val="16"/>
+              <w:szCs w:val="16"/>
+            </w:rPr>
+            <w:t xml:space="preserve">Enforcement Act Affidavit </w:t>
           </w:r>
         </w:p>
       </w:tc>
@@ -1176,6 +2532,7 @@
             </w:rPr>
             <w:t xml:space="preserve"> </w:t>
           </w:r>
+          <w:proofErr w:type="gramStart"/>
           <w:r>
             <w:rPr>
               <w:b/>
@@ -1183,7 +2540,37 @@
               <w:sz w:val="16"/>
               <w:szCs w:val="16"/>
             </w:rPr>
-            <w:t>{{ docket_number }}</w:t>
+            <w:t xml:space="preserve">{{ </w:t>
+          </w:r>
+          <w:proofErr w:type="spellStart"/>
+          <w:r>
+            <w:rPr>
+              <w:b/>
+              <w:color w:val="231F20"/>
+              <w:sz w:val="16"/>
+              <w:szCs w:val="16"/>
+            </w:rPr>
+            <w:t>docket</w:t>
+          </w:r>
+          <w:proofErr w:type="gramEnd"/>
+          <w:r>
+            <w:rPr>
+              <w:b/>
+              <w:color w:val="231F20"/>
+              <w:sz w:val="16"/>
+              <w:szCs w:val="16"/>
+            </w:rPr>
+            <w:t>_number</w:t>
+          </w:r>
+          <w:proofErr w:type="spellEnd"/>
+          <w:r>
+            <w:rPr>
+              <w:b/>
+              <w:color w:val="231F20"/>
+              <w:sz w:val="16"/>
+              <w:szCs w:val="16"/>
+            </w:rPr>
+            <w:t xml:space="preserve"> }}</w:t>
           </w:r>
         </w:p>
       </w:tc>
@@ -1286,6 +2673,7 @@
               <w:szCs w:val="20"/>
             </w:rPr>
           </w:pPr>
+          <w:proofErr w:type="gramStart"/>
           <w:r>
             <w:rPr>
               <w:b/>
@@ -1296,6 +2684,7 @@
             </w:rPr>
             <w:t xml:space="preserve">{{ </w:t>
           </w:r>
+          <w:proofErr w:type="spellStart"/>
           <w:r>
             <w:rPr>
               <w:b/>
@@ -1303,8 +2692,30 @@
               <w:sz w:val="20"/>
               <w:szCs w:val="20"/>
             </w:rPr>
-            <w:t>the_court.number</w:t>
+            <w:t>the</w:t>
           </w:r>
+          <w:proofErr w:type="gramEnd"/>
+          <w:r>
+            <w:rPr>
+              <w:b/>
+              <w:bCs/>
+              <w:sz w:val="20"/>
+              <w:szCs w:val="20"/>
+            </w:rPr>
+            <w:t>_</w:t>
+          </w:r>
+          <w:proofErr w:type="gramStart"/>
+          <w:r>
+            <w:rPr>
+              <w:b/>
+              <w:bCs/>
+              <w:sz w:val="20"/>
+              <w:szCs w:val="20"/>
+            </w:rPr>
+            <w:t>court.number</w:t>
+          </w:r>
+          <w:proofErr w:type="spellEnd"/>
+          <w:proofErr w:type="gramEnd"/>
           <w:r>
             <w:rPr>
               <w:b/>
@@ -1336,6 +2747,7 @@
               <w:szCs w:val="20"/>
             </w:rPr>
           </w:pPr>
+          <w:proofErr w:type="gramStart"/>
           <w:r>
             <w:rPr>
               <w:b/>
@@ -1346,6 +2758,7 @@
             </w:rPr>
             <w:t xml:space="preserve">{{ </w:t>
           </w:r>
+          <w:proofErr w:type="spellStart"/>
           <w:r>
             <w:rPr>
               <w:b/>
@@ -1353,7 +2766,48 @@
               <w:sz w:val="20"/>
               <w:szCs w:val="20"/>
             </w:rPr>
-            <w:t>county_choice.upper()</w:t>
+            <w:t>county</w:t>
+          </w:r>
+          <w:proofErr w:type="gramEnd"/>
+          <w:r>
+            <w:rPr>
+              <w:b/>
+              <w:bCs/>
+              <w:sz w:val="20"/>
+              <w:szCs w:val="20"/>
+            </w:rPr>
+            <w:t>_</w:t>
+          </w:r>
+          <w:proofErr w:type="gramStart"/>
+          <w:r>
+            <w:rPr>
+              <w:b/>
+              <w:bCs/>
+              <w:sz w:val="20"/>
+              <w:szCs w:val="20"/>
+            </w:rPr>
+            <w:t>choice.upper</w:t>
+          </w:r>
+          <w:proofErr w:type="spellEnd"/>
+          <w:proofErr w:type="gramEnd"/>
+          <w:r>
+            <w:rPr>
+              <w:b/>
+              <w:bCs/>
+              <w:sz w:val="20"/>
+              <w:szCs w:val="20"/>
+            </w:rPr>
+            <w:t>(</w:t>
+          </w:r>
+          <w:proofErr w:type="gramStart"/>
+          <w:r>
+            <w:rPr>
+              <w:b/>
+              <w:bCs/>
+              <w:sz w:val="20"/>
+              <w:szCs w:val="20"/>
+            </w:rPr>
+            <w:t>)</w:t>
           </w:r>
           <w:r>
             <w:rPr>
@@ -1363,7 +2817,18 @@
               <w:sz w:val="20"/>
               <w:szCs w:val="20"/>
             </w:rPr>
-            <w:t xml:space="preserve"> }} </w:t>
+            <w:t xml:space="preserve"> }</w:t>
+          </w:r>
+          <w:proofErr w:type="gramEnd"/>
+          <w:r>
+            <w:rPr>
+              <w:b/>
+              <w:bCs/>
+              <w:caps/>
+              <w:sz w:val="20"/>
+              <w:szCs w:val="20"/>
+            </w:rPr>
+            <w:t xml:space="preserve">} </w:t>
           </w:r>
           <w:r>
             <w:rPr>
@@ -1403,7 +2868,7 @@
         </w:p>
         <w:p>
           <w:pPr>
-            <w:spacing w:before="120" w:after="0" w:line="276" w:lineRule="auto"/>
+            <w:spacing w:before="14" w:after="0" w:line="276" w:lineRule="auto"/>
             <w:jc w:val="center"/>
             <w:rPr>
               <w:b/>
@@ -1424,7 +2889,7 @@
         </w:p>
         <w:p>
           <w:pPr>
-            <w:spacing w:after="0" w:line="276" w:lineRule="auto"/>
+            <w:spacing w:before="14" w:after="0" w:line="276" w:lineRule="auto"/>
             <w:ind w:right="-114"/>
             <w:jc w:val="center"/>
             <w:rPr>
@@ -1495,12 +2960,37 @@
               <w:szCs w:val="20"/>
             </w:rPr>
           </w:pPr>
+          <w:proofErr w:type="gramStart"/>
           <w:r>
             <w:rPr>
               <w:sz w:val="20"/>
               <w:szCs w:val="20"/>
             </w:rPr>
-            <w:t>{{ docket_number }}</w:t>
+            <w:t xml:space="preserve">{{ </w:t>
+          </w:r>
+          <w:proofErr w:type="spellStart"/>
+          <w:r>
+            <w:rPr>
+              <w:sz w:val="20"/>
+              <w:szCs w:val="20"/>
+            </w:rPr>
+            <w:t>docket</w:t>
+          </w:r>
+          <w:proofErr w:type="gramEnd"/>
+          <w:r>
+            <w:rPr>
+              <w:sz w:val="20"/>
+              <w:szCs w:val="20"/>
+            </w:rPr>
+            <w:t>_number</w:t>
+          </w:r>
+          <w:proofErr w:type="spellEnd"/>
+          <w:r>
+            <w:rPr>
+              <w:sz w:val="20"/>
+              <w:szCs w:val="20"/>
+            </w:rPr>
+            <w:t xml:space="preserve"> }}</w:t>
           </w:r>
         </w:p>
       </w:tc>

</xml_diff>

<commit_message>
fix logic for uccjea para 4. addendum; fix logic for uccjea para 5; formatting updates
</commit_message>
<xml_diff>
--- a/docassemble/MLHDivorceAndCustody/data/templates/UCCJEA_affidavit_mc416_addendum.docx
+++ b/docassemble/MLHDivorceAndCustody/data/templates/UCCJEA_affidavit_mc416_addendum.docx
@@ -37,14 +37,12 @@
         </w:rPr>
         <w:t xml:space="preserve"> </w:t>
       </w:r>
-      <w:proofErr w:type="spellStart"/>
       <w:r>
         <w:rPr>
           <w:rFonts w:ascii="Arial" w:hAnsi="Arial" w:cs="Arial"/>
         </w:rPr>
         <w:t>children_previous_address</w:t>
       </w:r>
-      <w:proofErr w:type="spellEnd"/>
       <w:r>
         <w:rPr>
           <w:rFonts w:ascii="Arial" w:hAnsi="Arial" w:cs="Arial"/>
@@ -129,7 +127,6 @@
         </w:rPr>
         <w:t xml:space="preserve"> address in </w:t>
       </w:r>
-      <w:proofErr w:type="spellStart"/>
       <w:r>
         <w:rPr>
           <w:rFonts w:ascii="Arial" w:hAnsi="Arial" w:cs="Arial"/>
@@ -142,7 +139,6 @@
         </w:rPr>
         <w:t>address</w:t>
       </w:r>
-      <w:proofErr w:type="spellEnd"/>
       <w:r>
         <w:rPr>
           <w:rFonts w:ascii="Arial" w:hAnsi="Arial" w:cs="Arial"/>
@@ -160,6 +156,11 @@
     </w:p>
     <w:p>
       <w:pPr>
+        <w:pStyle w:val="ListParagraph"/>
+        <w:numPr>
+          <w:ilvl w:val="0"/>
+          <w:numId w:val="6"/>
+        </w:numPr>
         <w:spacing w:after="0" w:line="240" w:lineRule="auto"/>
         <w:rPr>
           <w:rFonts w:ascii="Arial" w:hAnsi="Arial" w:cs="Arial"/>
@@ -172,7 +173,6 @@
         </w:rPr>
         <w:t xml:space="preserve">{{ </w:t>
       </w:r>
-      <w:proofErr w:type="spellStart"/>
       <w:r>
         <w:rPr>
           <w:rFonts w:ascii="Arial" w:hAnsi="Arial" w:cs="Arial"/>
@@ -191,14 +191,7 @@
         <w:rPr>
           <w:rFonts w:ascii="Arial" w:hAnsi="Arial" w:cs="Arial"/>
         </w:rPr>
-        <w:t>line</w:t>
-      </w:r>
-      <w:proofErr w:type="spellEnd"/>
-      <w:r>
-        <w:rPr>
-          <w:rFonts w:ascii="Arial" w:hAnsi="Arial" w:cs="Arial"/>
-        </w:rPr>
-        <w:t xml:space="preserve">() </w:t>
+        <w:t xml:space="preserve">line() </w:t>
       </w:r>
       <w:r>
         <w:rPr>
@@ -217,33 +210,14 @@
         <w:rPr>
           <w:rFonts w:ascii="Arial" w:hAnsi="Arial" w:cs="Arial"/>
         </w:rPr>
-        <w:t xml:space="preserve"> –</w:t>
-      </w:r>
-      <w:r>
-        <w:rPr>
-          <w:rFonts w:ascii="Arial" w:hAnsi="Arial" w:cs="Arial"/>
-        </w:rPr>
-        <w:t xml:space="preserve"> from</w:t>
-      </w:r>
-      <w:r>
-        <w:rPr>
-          <w:rFonts w:ascii="Arial" w:hAnsi="Arial" w:cs="Arial"/>
-        </w:rPr>
-        <w:t xml:space="preserve"> </w:t>
+        <w:t xml:space="preserve"> – from </w:t>
       </w:r>
       <w:proofErr w:type="gramStart"/>
       <w:r>
         <w:rPr>
           <w:rFonts w:ascii="Arial" w:hAnsi="Arial" w:cs="Arial"/>
         </w:rPr>
-        <w:t xml:space="preserve">{{ </w:t>
-      </w:r>
-      <w:proofErr w:type="spellStart"/>
-      <w:r>
-        <w:rPr>
-          <w:rFonts w:ascii="Arial" w:hAnsi="Arial" w:cs="Arial"/>
-        </w:rPr>
-        <w:t>address</w:t>
+        <w:t>{{ address</w:t>
       </w:r>
       <w:proofErr w:type="gramEnd"/>
       <w:r>
@@ -257,14 +231,7 @@
         <w:rPr>
           <w:rFonts w:ascii="Arial" w:hAnsi="Arial" w:cs="Arial"/>
         </w:rPr>
-        <w:t>date</w:t>
-      </w:r>
-      <w:proofErr w:type="spellEnd"/>
-      <w:r>
-        <w:rPr>
-          <w:rFonts w:ascii="Arial" w:hAnsi="Arial" w:cs="Arial"/>
-        </w:rPr>
-        <w:t xml:space="preserve"> }</w:t>
+        <w:t>date }</w:t>
       </w:r>
       <w:proofErr w:type="gramEnd"/>
       <w:r>
@@ -278,14 +245,7 @@
         <w:rPr>
           <w:rFonts w:ascii="Arial" w:hAnsi="Arial" w:cs="Arial"/>
         </w:rPr>
-        <w:t xml:space="preserve">{{ </w:t>
-      </w:r>
-      <w:proofErr w:type="spellStart"/>
-      <w:r>
-        <w:rPr>
-          <w:rFonts w:ascii="Arial" w:hAnsi="Arial" w:cs="Arial"/>
-        </w:rPr>
-        <w:t>address.end</w:t>
+        <w:t>{{ address.end</w:t>
       </w:r>
       <w:proofErr w:type="gramEnd"/>
       <w:r>
@@ -299,14 +259,7 @@
         <w:rPr>
           <w:rFonts w:ascii="Arial" w:hAnsi="Arial" w:cs="Arial"/>
         </w:rPr>
-        <w:t>date</w:t>
-      </w:r>
-      <w:proofErr w:type="spellEnd"/>
-      <w:r>
-        <w:rPr>
-          <w:rFonts w:ascii="Arial" w:hAnsi="Arial" w:cs="Arial"/>
-        </w:rPr>
-        <w:t xml:space="preserve"> }</w:t>
+        <w:t>date }</w:t>
       </w:r>
       <w:proofErr w:type="gramEnd"/>
       <w:r>
@@ -330,22 +283,15 @@
         </w:rPr>
         <w:t xml:space="preserve">{%p </w:t>
       </w:r>
-      <w:proofErr w:type="spellStart"/>
+      <w:proofErr w:type="gramStart"/>
       <w:r>
         <w:rPr>
           <w:rFonts w:ascii="Arial" w:hAnsi="Arial" w:cs="Arial"/>
           <w:highlight w:val="magenta"/>
         </w:rPr>
-        <w:t>endfor</w:t>
-      </w:r>
-      <w:proofErr w:type="spellEnd"/>
-      <w:r>
-        <w:rPr>
-          <w:rFonts w:ascii="Arial" w:hAnsi="Arial" w:cs="Arial"/>
-          <w:highlight w:val="magenta"/>
-        </w:rPr>
-        <w:t xml:space="preserve"> %}</w:t>
-      </w:r>
+        <w:t>endfor %}</w:t>
+      </w:r>
+      <w:proofErr w:type="gramEnd"/>
     </w:p>
     <w:p>
       <w:pPr>
@@ -389,35 +335,7 @@
         <w:rPr>
           <w:rFonts w:ascii="Arial" w:hAnsi="Arial" w:cs="Arial"/>
         </w:rPr>
-        <w:t xml:space="preserve"> prior_family_</w:t>
-      </w:r>
-      <w:proofErr w:type="gramStart"/>
-      <w:r>
-        <w:rPr>
-          <w:rFonts w:ascii="Arial" w:hAnsi="Arial" w:cs="Arial"/>
-        </w:rPr>
-        <w:t>cases.filter</w:t>
-      </w:r>
-      <w:proofErr w:type="gramEnd"/>
-      <w:r>
-        <w:rPr>
-          <w:rFonts w:ascii="Arial" w:hAnsi="Arial" w:cs="Arial"/>
-        </w:rPr>
-        <w:t>(add_to_MC416_4=True</w:t>
-      </w:r>
-      <w:proofErr w:type="gramStart"/>
-      <w:r>
-        <w:rPr>
-          <w:rFonts w:ascii="Arial" w:hAnsi="Arial" w:cs="Arial"/>
-        </w:rPr>
-        <w:t>).filter</w:t>
-      </w:r>
-      <w:proofErr w:type="gramEnd"/>
-      <w:r>
-        <w:rPr>
-          <w:rFonts w:ascii="Arial" w:hAnsi="Arial" w:cs="Arial"/>
-        </w:rPr>
-        <w:t xml:space="preserve">(resolved=True) | length &gt; </w:t>
+        <w:t xml:space="preserve"> prior_family_cases.filter(add_to_MC416_4=True) | length &gt; </w:t>
       </w:r>
       <w:r>
         <w:rPr>
@@ -445,8 +363,6 @@
           <w:rFonts w:ascii="Arial" w:hAnsi="Arial" w:cs="Arial"/>
           <w:b/>
           <w:bCs/>
-          <w:sz w:val="24"/>
-          <w:szCs w:val="24"/>
         </w:rPr>
       </w:pPr>
       <w:r>
@@ -454,38 +370,269 @@
           <w:rFonts w:ascii="Arial" w:hAnsi="Arial" w:cs="Arial"/>
           <w:b/>
           <w:bCs/>
-          <w:sz w:val="24"/>
-          <w:szCs w:val="24"/>
-        </w:rPr>
-        <w:t>4. I do not know of, and have not participated (as a party, witness, or in any other</w:t>
-      </w:r>
-      <w:r>
+        </w:rPr>
+        <w:t>4. I do not know of, and have not participated (as a party, witness, or in any other capacity) in any other court decision, order, or proceeding (including divorce, separate maintenance, separation, neglect, abuse, dependency, guardianship, paternity, termination of parental rights, and protection from domestic violence) concerning the custody or parenting time of the child(ren), in this state or any other state, except:</w:t>
+      </w:r>
+    </w:p>
+    <w:p>
+      <w:pPr>
+        <w:spacing w:after="0" w:line="240" w:lineRule="auto"/>
+        <w:rPr>
+          <w:rFonts w:ascii="Arial" w:hAnsi="Arial" w:cs="Arial"/>
+        </w:rPr>
+      </w:pPr>
+      <w:r>
+        <w:rPr>
+          <w:rFonts w:ascii="Arial" w:hAnsi="Arial" w:cs="Arial"/>
+          <w:highlight w:val="magenta"/>
+        </w:rPr>
+        <w:t>{%p for</w:t>
+      </w:r>
+      <w:r>
+        <w:rPr>
+          <w:rFonts w:ascii="Arial" w:hAnsi="Arial" w:cs="Arial"/>
+        </w:rPr>
+        <w:t xml:space="preserve"> </w:t>
+      </w:r>
+      <w:r>
+        <w:rPr>
+          <w:rFonts w:ascii="Arial" w:hAnsi="Arial" w:cs="Arial"/>
+        </w:rPr>
+        <w:t>case in prior_family_cases</w:t>
+      </w:r>
+      <w:r>
+        <w:rPr>
+          <w:rFonts w:ascii="Arial" w:hAnsi="Arial" w:cs="Arial"/>
+        </w:rPr>
+        <w:t xml:space="preserve"> %}</w:t>
+      </w:r>
+    </w:p>
+    <w:p>
+      <w:pPr>
+        <w:spacing w:after="0" w:line="240" w:lineRule="auto"/>
+        <w:rPr>
+          <w:rFonts w:ascii="Arial" w:hAnsi="Arial" w:cs="Arial"/>
+        </w:rPr>
+      </w:pPr>
+      <w:r>
+        <w:rPr>
+          <w:rFonts w:ascii="Arial" w:hAnsi="Arial" w:cs="Arial"/>
+          <w:highlight w:val="green"/>
+        </w:rPr>
+        <w:t>{%p if</w:t>
+      </w:r>
+      <w:r>
+        <w:rPr>
+          <w:rFonts w:ascii="Arial" w:hAnsi="Arial" w:cs="Arial"/>
+        </w:rPr>
+        <w:t xml:space="preserve"> </w:t>
+      </w:r>
+      <w:r>
+        <w:rPr>
+          <w:rFonts w:ascii="Arial" w:hAnsi="Arial" w:cs="Arial"/>
+        </w:rPr>
+        <w:t>case.add_to_MC416_4</w:t>
+      </w:r>
+      <w:r>
+        <w:rPr>
+          <w:rFonts w:ascii="Arial" w:hAnsi="Arial" w:cs="Arial"/>
+        </w:rPr>
+        <w:t xml:space="preserve"> %}</w:t>
+      </w:r>
+    </w:p>
+    <w:p>
+      <w:pPr>
+        <w:spacing w:after="0" w:line="240" w:lineRule="auto"/>
+        <w:ind w:left="720" w:hanging="720"/>
+        <w:rPr>
+          <w:rFonts w:ascii="Arial" w:hAnsi="Arial" w:cs="Arial"/>
+        </w:rPr>
+      </w:pPr>
+      <w:r>
+        <w:rPr>
+          <w:rFonts w:ascii="Arial" w:hAnsi="Arial" w:cs="Arial"/>
+        </w:rPr>
+        <w:t xml:space="preserve">{{ case.title }}; Case #: {{ case.docket_number }}; {{ case.court if case.state != "MI" else court_list.get_court_info_by_2([case.county], ['circuit'], column_1='address_county', column_2='type', return_column='name') }}; {{ case.address if case.state != "MI" else court_list.get_court_info_by_2([case.county], ['circuit'], column_1='address_county', column_2='type', return_column='address_address') ~ " " ~ court_list.get_court_info_by_2([case.county], ['circuit'], column_1='address_county', column_2='type', return_column='address_unit') ~ ", " ~ court_list.get_court_info_by_2([case.county], ['circuit'], column_1='address_county', column_2='type', return_column='CSZ') }}; </w:t>
+      </w:r>
+      <w:r>
+        <w:rPr>
+          <w:rFonts w:ascii="Arial" w:hAnsi="Arial" w:cs="Arial"/>
+        </w:rPr>
+        <w:t xml:space="preserve">Nature: {{ prior_family_case_types_ordered[case.type] }}; </w:t>
+      </w:r>
+      <w:r>
+        <w:rPr>
+          <w:rFonts w:ascii="Arial" w:hAnsi="Arial" w:cs="Arial"/>
+        </w:rPr>
+        <w:t>Order date: {{ format_date(case.final_order_date, format='M/d/yyyy') if case.type not in ["divorce", "separate_maintenance"] and case.status == "ended_with_order" else format_date(case.custody_PT_order_date, format='M/d/yyyy') }}{{ "; This proceeding is continuing." if case.status == "pending" else "; This proceeding has been stayed by the court." if case.status == "stayed" else "; This proceeding was later dismissed." if case.status == "dismissed" else "" }}</w:t>
+      </w:r>
+    </w:p>
+    <w:p>
+      <w:pPr>
+        <w:spacing w:after="0" w:line="240" w:lineRule="auto"/>
+        <w:rPr>
+          <w:rFonts w:ascii="Arial" w:hAnsi="Arial" w:cs="Arial"/>
+        </w:rPr>
+      </w:pPr>
+      <w:r>
+        <w:rPr>
+          <w:rFonts w:ascii="Arial" w:hAnsi="Arial" w:cs="Arial"/>
+          <w:highlight w:val="green"/>
+        </w:rPr>
+        <w:t xml:space="preserve">{%p </w:t>
+      </w:r>
+      <w:proofErr w:type="gramStart"/>
+      <w:r>
+        <w:rPr>
+          <w:rFonts w:ascii="Arial" w:hAnsi="Arial" w:cs="Arial"/>
+          <w:highlight w:val="green"/>
+        </w:rPr>
+        <w:t>endif %}</w:t>
+      </w:r>
+      <w:proofErr w:type="gramEnd"/>
+    </w:p>
+    <w:p>
+      <w:pPr>
+        <w:spacing w:after="0" w:line="240" w:lineRule="auto"/>
+        <w:rPr>
+          <w:rFonts w:ascii="Arial" w:hAnsi="Arial" w:cs="Arial"/>
+        </w:rPr>
+      </w:pPr>
+      <w:r>
+        <w:rPr>
+          <w:rFonts w:ascii="Arial" w:hAnsi="Arial" w:cs="Arial"/>
+          <w:highlight w:val="magenta"/>
+        </w:rPr>
+        <w:t>{%p endfor %}</w:t>
+      </w:r>
+    </w:p>
+    <w:p>
+      <w:pPr>
+        <w:spacing w:after="0" w:line="240" w:lineRule="auto"/>
+        <w:rPr>
+          <w:rFonts w:ascii="Arial" w:hAnsi="Arial" w:cs="Arial"/>
+        </w:rPr>
+      </w:pPr>
+    </w:p>
+    <w:p>
+      <w:pPr>
+        <w:spacing w:after="0" w:line="240" w:lineRule="auto"/>
+        <w:rPr>
+          <w:rFonts w:ascii="Arial" w:hAnsi="Arial" w:cs="Arial"/>
+          <w:highlight w:val="yellow"/>
+        </w:rPr>
+      </w:pPr>
+      <w:r>
+        <w:rPr>
+          <w:rFonts w:ascii="Arial" w:hAnsi="Arial" w:cs="Arial"/>
+          <w:highlight w:val="yellow"/>
+        </w:rPr>
+        <w:t>{%p endif %}</w:t>
+      </w:r>
+    </w:p>
+    <w:p>
+      <w:pPr>
+        <w:spacing w:after="0" w:line="240" w:lineRule="auto"/>
+        <w:rPr>
+          <w:rFonts w:ascii="Arial" w:hAnsi="Arial" w:cs="Arial"/>
+        </w:rPr>
+      </w:pPr>
+      <w:r>
+        <w:rPr>
+          <w:rFonts w:ascii="Arial" w:hAnsi="Arial" w:cs="Arial"/>
+          <w:highlight w:val="yellow"/>
+        </w:rPr>
+        <w:t>{%p if</w:t>
+      </w:r>
+      <w:r>
+        <w:rPr>
+          <w:rFonts w:ascii="Arial" w:hAnsi="Arial" w:cs="Arial"/>
+        </w:rPr>
+        <w:t xml:space="preserve"> </w:t>
+      </w:r>
+      <w:r>
+        <w:rPr>
+          <w:rFonts w:ascii="Arial" w:hAnsi="Arial" w:cs="Arial"/>
+        </w:rPr>
+        <w:t>prior_family_</w:t>
+      </w:r>
+      <w:proofErr w:type="gramStart"/>
+      <w:r>
+        <w:rPr>
+          <w:rFonts w:ascii="Arial" w:hAnsi="Arial" w:cs="Arial"/>
+        </w:rPr>
+        <w:t>cases.filter</w:t>
+      </w:r>
+      <w:proofErr w:type="gramEnd"/>
+      <w:r>
+        <w:rPr>
+          <w:rFonts w:ascii="Arial" w:hAnsi="Arial" w:cs="Arial"/>
+        </w:rPr>
+        <w:t>(</w:t>
+      </w:r>
+      <w:r>
+        <w:rPr>
+          <w:rFonts w:ascii="Arial" w:hAnsi="Arial" w:cs="Arial"/>
+        </w:rPr>
+        <w:t>not_name_change</w:t>
+      </w:r>
+      <w:proofErr w:type="gramStart"/>
+      <w:r>
+        <w:rPr>
+          <w:rFonts w:ascii="Arial" w:hAnsi="Arial" w:cs="Arial"/>
+        </w:rPr>
+        <w:t>).filter</w:t>
+      </w:r>
+      <w:proofErr w:type="gramEnd"/>
+      <w:r>
+        <w:rPr>
+          <w:rFonts w:ascii="Arial" w:hAnsi="Arial" w:cs="Arial"/>
+        </w:rPr>
+        <w:t>(resolved=False)</w:t>
+      </w:r>
+      <w:r>
+        <w:rPr>
+          <w:rFonts w:ascii="Arial" w:hAnsi="Arial" w:cs="Arial"/>
+        </w:rPr>
+        <w:t xml:space="preserve"> | length &gt; </w:t>
+      </w:r>
+      <w:proofErr w:type="gramStart"/>
+      <w:r>
+        <w:rPr>
+          <w:rFonts w:ascii="Arial" w:hAnsi="Arial" w:cs="Arial"/>
+        </w:rPr>
+        <w:t>1</w:t>
+      </w:r>
+      <w:r>
+        <w:rPr>
+          <w:rFonts w:ascii="Arial" w:hAnsi="Arial" w:cs="Arial"/>
+        </w:rPr>
+        <w:t xml:space="preserve"> %}</w:t>
+      </w:r>
+      <w:proofErr w:type="gramEnd"/>
+    </w:p>
+    <w:p>
+      <w:pPr>
+        <w:spacing w:after="0" w:line="240" w:lineRule="auto"/>
         <w:rPr>
           <w:rFonts w:ascii="Arial" w:hAnsi="Arial" w:cs="Arial"/>
           <w:b/>
           <w:bCs/>
-          <w:sz w:val="24"/>
-          <w:szCs w:val="24"/>
-        </w:rPr>
-        <w:t xml:space="preserve"> </w:t>
-      </w:r>
+        </w:rPr>
+      </w:pPr>
       <w:r>
         <w:rPr>
           <w:rFonts w:ascii="Arial" w:hAnsi="Arial" w:cs="Arial"/>
           <w:b/>
           <w:bCs/>
-          <w:sz w:val="24"/>
-          <w:szCs w:val="24"/>
-        </w:rPr>
-        <w:t>capacity) in any other court decision,</w:t>
+        </w:rPr>
+        <w:t>5. I do not know of any pending proceeding that could affect the current child custody proceeding, including a proceeding</w:t>
       </w:r>
       <w:r>
         <w:rPr>
           <w:rFonts w:ascii="Arial" w:hAnsi="Arial" w:cs="Arial"/>
           <w:b/>
           <w:bCs/>
-          <w:sz w:val="24"/>
-          <w:szCs w:val="24"/>
         </w:rPr>
         <w:t xml:space="preserve"> </w:t>
       </w:r>
@@ -494,18 +641,14 @@
           <w:rFonts w:ascii="Arial" w:hAnsi="Arial" w:cs="Arial"/>
           <w:b/>
           <w:bCs/>
-          <w:sz w:val="24"/>
-          <w:szCs w:val="24"/>
-        </w:rPr>
-        <w:t>order, or proceeding (including divorce, separate maintenance, separation, neglect, abuse, dependency, guardianship,</w:t>
+        </w:rPr>
+        <w:t>for enforcement or a proceeding relating to domestic violence, a protective order, termination of parental rights, or</w:t>
       </w:r>
       <w:r>
         <w:rPr>
           <w:rFonts w:ascii="Arial" w:hAnsi="Arial" w:cs="Arial"/>
           <w:b/>
           <w:bCs/>
-          <w:sz w:val="24"/>
-          <w:szCs w:val="24"/>
         </w:rPr>
         <w:t xml:space="preserve"> </w:t>
       </w:r>
@@ -514,30 +657,304 @@
           <w:rFonts w:ascii="Arial" w:hAnsi="Arial" w:cs="Arial"/>
           <w:b/>
           <w:bCs/>
-          <w:sz w:val="24"/>
-          <w:szCs w:val="24"/>
-        </w:rPr>
-        <w:t>paternity, termination of parental rights, and protection from domestic violence) concerning the custody or parenting time</w:t>
-      </w:r>
+        </w:rPr>
+        <w:t>adoption, in this state or any other state, except:</w:t>
+      </w:r>
+    </w:p>
+    <w:p>
+      <w:pPr>
+        <w:spacing w:after="0" w:line="240" w:lineRule="auto"/>
+        <w:rPr>
+          <w:rFonts w:ascii="Arial" w:hAnsi="Arial" w:cs="Arial"/>
+        </w:rPr>
+      </w:pPr>
+      <w:r>
+        <w:rPr>
+          <w:rFonts w:ascii="Arial" w:hAnsi="Arial" w:cs="Arial"/>
+          <w:highlight w:val="magenta"/>
+        </w:rPr>
+        <w:t>{%</w:t>
+      </w:r>
+      <w:r>
+        <w:rPr>
+          <w:rFonts w:ascii="Arial" w:hAnsi="Arial" w:cs="Arial"/>
+          <w:highlight w:val="magenta"/>
+        </w:rPr>
+        <w:t>p</w:t>
+      </w:r>
+      <w:r>
+        <w:rPr>
+          <w:rFonts w:ascii="Arial" w:hAnsi="Arial" w:cs="Arial"/>
+          <w:highlight w:val="magenta"/>
+        </w:rPr>
+        <w:t xml:space="preserve"> for</w:t>
+      </w:r>
+      <w:r>
+        <w:rPr>
+          <w:rFonts w:ascii="Arial" w:hAnsi="Arial" w:cs="Arial"/>
+        </w:rPr>
+        <w:t xml:space="preserve"> case in prior_family_cases %}</w:t>
+      </w:r>
+    </w:p>
+    <w:p>
+      <w:pPr>
+        <w:spacing w:after="0" w:line="240" w:lineRule="auto"/>
+        <w:rPr>
+          <w:rFonts w:ascii="Arial" w:hAnsi="Arial" w:cs="Arial"/>
+        </w:rPr>
+      </w:pPr>
+      <w:r>
+        <w:rPr>
+          <w:rFonts w:ascii="Arial" w:hAnsi="Arial" w:cs="Arial"/>
+          <w:highlight w:val="cyan"/>
+        </w:rPr>
+        <w:t>{%</w:t>
+      </w:r>
+      <w:r>
+        <w:rPr>
+          <w:rFonts w:ascii="Arial" w:hAnsi="Arial" w:cs="Arial"/>
+          <w:highlight w:val="cyan"/>
+        </w:rPr>
+        <w:t>p</w:t>
+      </w:r>
+      <w:r>
+        <w:rPr>
+          <w:rFonts w:ascii="Arial" w:hAnsi="Arial" w:cs="Arial"/>
+          <w:highlight w:val="cyan"/>
+        </w:rPr>
+        <w:t xml:space="preserve"> if</w:t>
+      </w:r>
+      <w:r>
+        <w:rPr>
+          <w:rFonts w:ascii="Arial" w:hAnsi="Arial" w:cs="Arial"/>
+        </w:rPr>
+        <w:t xml:space="preserve"> </w:t>
+      </w:r>
+      <w:proofErr w:type="gramStart"/>
+      <w:r>
+        <w:rPr>
+          <w:rFonts w:ascii="Arial" w:hAnsi="Arial" w:cs="Arial"/>
+        </w:rPr>
+        <w:t>case.type !=</w:t>
+      </w:r>
+      <w:proofErr w:type="gramEnd"/>
+      <w:r>
+        <w:rPr>
+          <w:rFonts w:ascii="Arial" w:hAnsi="Arial" w:cs="Arial"/>
+        </w:rPr>
+        <w:t xml:space="preserve"> "name_change" and</w:t>
+      </w:r>
+      <w:r>
+        <w:rPr>
+          <w:rFonts w:ascii="Arial" w:hAnsi="Arial" w:cs="Arial"/>
+        </w:rPr>
+        <w:t xml:space="preserve"> </w:t>
+      </w:r>
+      <w:proofErr w:type="gramStart"/>
+      <w:r>
+        <w:rPr>
+          <w:rFonts w:ascii="Arial" w:hAnsi="Arial" w:cs="Arial"/>
+        </w:rPr>
+        <w:t>case.status</w:t>
+      </w:r>
+      <w:proofErr w:type="gramEnd"/>
+      <w:r>
+        <w:rPr>
+          <w:rFonts w:ascii="Arial" w:hAnsi="Arial" w:cs="Arial"/>
+        </w:rPr>
+        <w:t xml:space="preserve"> in ["pending", "stayed"</w:t>
+      </w:r>
+      <w:proofErr w:type="gramStart"/>
+      <w:r>
+        <w:rPr>
+          <w:rFonts w:ascii="Arial" w:hAnsi="Arial" w:cs="Arial"/>
+        </w:rPr>
+        <w:t>] %}</w:t>
+      </w:r>
+      <w:proofErr w:type="gramEnd"/>
+    </w:p>
+    <w:p>
+      <w:pPr>
+        <w:spacing w:after="0" w:line="240" w:lineRule="auto"/>
+        <w:ind w:left="720" w:hanging="720"/>
+        <w:rPr>
+          <w:rFonts w:ascii="Arial" w:hAnsi="Arial" w:cs="Arial"/>
+        </w:rPr>
+      </w:pPr>
+      <w:r>
+        <w:rPr>
+          <w:rFonts w:ascii="Arial" w:hAnsi="Arial" w:cs="Arial"/>
+        </w:rPr>
+        <w:t xml:space="preserve">{{ case.title }}; Case #: {{ case.docket_number }}; {{ case.court if case.state != "MI" else court_list.get_court_info_by_2([case.county], ['circuit'], column_1='address_county', column_2='type', return_column='name') }}; {{ case.address if case.state != "MI" else </w:t>
+      </w:r>
+      <w:r>
+        <w:rPr>
+          <w:rFonts w:ascii="Arial" w:hAnsi="Arial" w:cs="Arial"/>
+        </w:rPr>
+        <w:lastRenderedPageBreak/>
+        <w:t>court_list.get_court_info_by_2([case.county], ['circuit'], column_1='address_county', column_2='type', return_column='address_address') ~ " " ~ court_list.get_court_info_by_2([case.county], ['circuit'], column_1='address_county', column_2='type', return_column='address_unit') ~ ", " ~ court_list.get_court_info_by_2([case.county], ['circuit'], column_1='address_county', column_2='type', return_column='CSZ') }}; Nature: {{ prior_family_case_types_ordered[case.type] }}; Order date: {{ format_date(case.final_order_date, format='M/d/yyyy') if case.type not in ["divorce", "separate_maintenance"] and case.status == "ended_with_order" else format_date(case.custody_PT_order_date, format='M/d/yyyy') }}{{ "; This proceeding is continuing." if case.status == "pending" else "; This proceeding has been stayed by the court." }}</w:t>
+      </w:r>
+    </w:p>
+    <w:p>
+      <w:pPr>
+        <w:spacing w:after="0" w:line="240" w:lineRule="auto"/>
+        <w:rPr>
+          <w:rFonts w:ascii="Arial" w:hAnsi="Arial" w:cs="Arial"/>
+        </w:rPr>
+      </w:pPr>
+      <w:r>
+        <w:rPr>
+          <w:rFonts w:ascii="Arial" w:hAnsi="Arial" w:cs="Arial"/>
+          <w:highlight w:val="cyan"/>
+        </w:rPr>
+        <w:t>{%</w:t>
+      </w:r>
+      <w:r>
+        <w:rPr>
+          <w:rFonts w:ascii="Arial" w:hAnsi="Arial" w:cs="Arial"/>
+          <w:highlight w:val="cyan"/>
+        </w:rPr>
+        <w:t>p</w:t>
+      </w:r>
+      <w:r>
+        <w:rPr>
+          <w:rFonts w:ascii="Arial" w:hAnsi="Arial" w:cs="Arial"/>
+          <w:highlight w:val="cyan"/>
+        </w:rPr>
+        <w:t xml:space="preserve"> endif %}</w:t>
+      </w:r>
+    </w:p>
+    <w:p>
+      <w:pPr>
+        <w:spacing w:after="0" w:line="240" w:lineRule="auto"/>
+        <w:rPr>
+          <w:rFonts w:ascii="Arial" w:hAnsi="Arial" w:cs="Arial"/>
+        </w:rPr>
+      </w:pPr>
+      <w:r>
+        <w:rPr>
+          <w:rFonts w:ascii="Arial" w:hAnsi="Arial" w:cs="Arial"/>
+          <w:highlight w:val="magenta"/>
+        </w:rPr>
+        <w:t>{%</w:t>
+      </w:r>
+      <w:r>
+        <w:rPr>
+          <w:rFonts w:ascii="Arial" w:hAnsi="Arial" w:cs="Arial"/>
+          <w:highlight w:val="magenta"/>
+        </w:rPr>
+        <w:t>p</w:t>
+      </w:r>
+      <w:r>
+        <w:rPr>
+          <w:rFonts w:ascii="Arial" w:hAnsi="Arial" w:cs="Arial"/>
+          <w:highlight w:val="magenta"/>
+        </w:rPr>
+        <w:t xml:space="preserve"> </w:t>
+      </w:r>
+      <w:proofErr w:type="gramStart"/>
+      <w:r>
+        <w:rPr>
+          <w:rFonts w:ascii="Arial" w:hAnsi="Arial" w:cs="Arial"/>
+          <w:highlight w:val="magenta"/>
+        </w:rPr>
+        <w:t>endfor %}</w:t>
+      </w:r>
+      <w:proofErr w:type="gramEnd"/>
+    </w:p>
+    <w:p>
+      <w:pPr>
+        <w:spacing w:after="0" w:line="240" w:lineRule="auto"/>
+        <w:rPr>
+          <w:rFonts w:ascii="Arial" w:hAnsi="Arial" w:cs="Arial"/>
+        </w:rPr>
+      </w:pPr>
+    </w:p>
+    <w:p>
+      <w:pPr>
+        <w:spacing w:after="0" w:line="240" w:lineRule="auto"/>
+        <w:rPr>
+          <w:rFonts w:ascii="Arial" w:hAnsi="Arial" w:cs="Arial"/>
+          <w:highlight w:val="yellow"/>
+        </w:rPr>
+      </w:pPr>
+      <w:r>
+        <w:rPr>
+          <w:rFonts w:ascii="Arial" w:hAnsi="Arial" w:cs="Arial"/>
+          <w:highlight w:val="yellow"/>
+        </w:rPr>
+        <w:t>{%p endif %}</w:t>
+      </w:r>
+    </w:p>
+    <w:p>
+      <w:pPr>
+        <w:spacing w:after="0" w:line="240" w:lineRule="auto"/>
+        <w:rPr>
+          <w:rFonts w:ascii="Arial" w:hAnsi="Arial" w:cs="Arial"/>
+          <w:highlight w:val="yellow"/>
+        </w:rPr>
+      </w:pPr>
+      <w:proofErr w:type="gramStart"/>
+      <w:r>
+        <w:rPr>
+          <w:rFonts w:ascii="Arial" w:hAnsi="Arial" w:cs="Arial"/>
+          <w:highlight w:val="yellow"/>
+        </w:rPr>
+        <w:t>{%p if</w:t>
+      </w:r>
+      <w:proofErr w:type="gramEnd"/>
+      <w:r>
+        <w:rPr>
+          <w:rFonts w:ascii="Arial" w:hAnsi="Arial" w:cs="Arial"/>
+        </w:rPr>
+        <w:t xml:space="preserve"> not MI_home_state_all_kids and </w:t>
+      </w:r>
+      <w:proofErr w:type="gramStart"/>
+      <w:r>
+        <w:rPr>
+          <w:rFonts w:ascii="Arial" w:hAnsi="Arial" w:cs="Arial"/>
+        </w:rPr>
+        <w:t>children.filter</w:t>
+      </w:r>
+      <w:proofErr w:type="gramEnd"/>
+      <w:r>
+        <w:rPr>
+          <w:rFonts w:ascii="Arial" w:hAnsi="Arial" w:cs="Arial"/>
+        </w:rPr>
+        <w:t xml:space="preserve">(legal_parent='both') | length &gt; </w:t>
+      </w:r>
+      <w:proofErr w:type="gramStart"/>
+      <w:r>
+        <w:rPr>
+          <w:rFonts w:ascii="Arial" w:hAnsi="Arial" w:cs="Arial"/>
+        </w:rPr>
+        <w:t>1 %}</w:t>
+      </w:r>
+      <w:proofErr w:type="gramEnd"/>
+    </w:p>
+    <w:p>
+      <w:pPr>
+        <w:spacing w:after="0" w:line="240" w:lineRule="auto"/>
+        <w:rPr>
+          <w:rFonts w:ascii="Arial" w:hAnsi="Arial" w:cs="Arial"/>
+          <w:highlight w:val="magenta"/>
+        </w:rPr>
+      </w:pPr>
       <w:r>
         <w:rPr>
           <w:rFonts w:ascii="Arial" w:hAnsi="Arial" w:cs="Arial"/>
           <w:b/>
           <w:bCs/>
-          <w:sz w:val="24"/>
-          <w:szCs w:val="24"/>
-        </w:rPr>
-        <w:t xml:space="preserve"> </w:t>
+        </w:rPr>
+        <w:t>7. The children’s “home state” is</w:t>
       </w:r>
       <w:r>
         <w:rPr>
           <w:rFonts w:ascii="Arial" w:hAnsi="Arial" w:cs="Arial"/>
           <w:b/>
           <w:bCs/>
-          <w:sz w:val="24"/>
-          <w:szCs w:val="24"/>
-        </w:rPr>
-        <w:t>of the child(ren), in this state or any other state, except:</w:t>
+        </w:rPr>
+        <w:t>:</w:t>
       </w:r>
     </w:p>
     <w:p>
@@ -552,1605 +969,36 @@
           <w:rFonts w:ascii="Arial" w:hAnsi="Arial" w:cs="Arial"/>
           <w:highlight w:val="magenta"/>
         </w:rPr>
-        <w:t>{%p for</w:t>
-      </w:r>
-      <w:r>
-        <w:rPr>
-          <w:rFonts w:ascii="Arial" w:hAnsi="Arial" w:cs="Arial"/>
-        </w:rPr>
-        <w:t xml:space="preserve"> </w:t>
-      </w:r>
-      <w:r>
-        <w:rPr>
-          <w:rFonts w:ascii="Arial" w:hAnsi="Arial" w:cs="Arial"/>
-        </w:rPr>
-        <w:t xml:space="preserve">case in </w:t>
-      </w:r>
-      <w:proofErr w:type="spellStart"/>
-      <w:r>
-        <w:rPr>
-          <w:rFonts w:ascii="Arial" w:hAnsi="Arial" w:cs="Arial"/>
-        </w:rPr>
-        <w:t>prior_family_cases</w:t>
-      </w:r>
-      <w:proofErr w:type="spellEnd"/>
-      <w:r>
-        <w:rPr>
-          <w:rFonts w:ascii="Arial" w:hAnsi="Arial" w:cs="Arial"/>
-        </w:rPr>
-        <w:t xml:space="preserve"> %}</w:t>
-      </w:r>
-    </w:p>
-    <w:p>
-      <w:pPr>
-        <w:spacing w:after="0" w:line="240" w:lineRule="auto"/>
-        <w:rPr>
-          <w:rFonts w:ascii="Arial" w:hAnsi="Arial" w:cs="Arial"/>
-        </w:rPr>
-      </w:pPr>
-      <w:r>
-        <w:rPr>
-          <w:rFonts w:ascii="Arial" w:hAnsi="Arial" w:cs="Arial"/>
-          <w:highlight w:val="green"/>
-        </w:rPr>
-        <w:t>{%p if</w:t>
-      </w:r>
-      <w:r>
-        <w:rPr>
-          <w:rFonts w:ascii="Arial" w:hAnsi="Arial" w:cs="Arial"/>
-        </w:rPr>
-        <w:t xml:space="preserve"> </w:t>
-      </w:r>
-      <w:r>
-        <w:rPr>
-          <w:rFonts w:ascii="Arial" w:hAnsi="Arial" w:cs="Arial"/>
-        </w:rPr>
-        <w:t>case.add_to_MC416_4</w:t>
-      </w:r>
-      <w:r>
-        <w:rPr>
-          <w:rFonts w:ascii="Arial" w:hAnsi="Arial" w:cs="Arial"/>
-        </w:rPr>
-        <w:t xml:space="preserve"> %}</w:t>
-      </w:r>
-    </w:p>
-    <w:p>
-      <w:pPr>
-        <w:spacing w:after="0" w:line="240" w:lineRule="auto"/>
-        <w:rPr>
-          <w:rFonts w:ascii="Arial" w:hAnsi="Arial" w:cs="Arial"/>
-        </w:rPr>
-      </w:pPr>
-      <w:r>
-        <w:rPr>
-          <w:rFonts w:ascii="Arial" w:hAnsi="Arial" w:cs="Arial"/>
-        </w:rPr>
-        <w:t xml:space="preserve">{{ </w:t>
-      </w:r>
-      <w:proofErr w:type="spellStart"/>
-      <w:r>
-        <w:rPr>
-          <w:rFonts w:ascii="Arial" w:hAnsi="Arial" w:cs="Arial"/>
-        </w:rPr>
-        <w:t>case.title</w:t>
-      </w:r>
-      <w:proofErr w:type="spellEnd"/>
-      <w:r>
-        <w:rPr>
-          <w:rFonts w:ascii="Arial" w:hAnsi="Arial" w:cs="Arial"/>
-        </w:rPr>
-        <w:t xml:space="preserve"> }}; Case #: {{ </w:t>
-      </w:r>
-      <w:proofErr w:type="spellStart"/>
-      <w:r>
-        <w:rPr>
-          <w:rFonts w:ascii="Arial" w:hAnsi="Arial" w:cs="Arial"/>
-        </w:rPr>
-        <w:t>case.docket_number</w:t>
-      </w:r>
-      <w:proofErr w:type="spellEnd"/>
-      <w:r>
-        <w:rPr>
-          <w:rFonts w:ascii="Arial" w:hAnsi="Arial" w:cs="Arial"/>
-        </w:rPr>
-        <w:t xml:space="preserve"> }}; {{ </w:t>
-      </w:r>
-      <w:proofErr w:type="spellStart"/>
-      <w:r>
-        <w:rPr>
-          <w:rFonts w:ascii="Arial" w:hAnsi="Arial" w:cs="Arial"/>
-        </w:rPr>
-        <w:t>case.court</w:t>
-      </w:r>
-      <w:proofErr w:type="spellEnd"/>
-      <w:r>
-        <w:rPr>
-          <w:rFonts w:ascii="Arial" w:hAnsi="Arial" w:cs="Arial"/>
-        </w:rPr>
-        <w:t xml:space="preserve"> if </w:t>
-      </w:r>
-      <w:proofErr w:type="spellStart"/>
-      <w:r>
-        <w:rPr>
-          <w:rFonts w:ascii="Arial" w:hAnsi="Arial" w:cs="Arial"/>
-        </w:rPr>
-        <w:t>case.state</w:t>
-      </w:r>
-      <w:proofErr w:type="spellEnd"/>
-      <w:r>
-        <w:rPr>
-          <w:rFonts w:ascii="Arial" w:hAnsi="Arial" w:cs="Arial"/>
-        </w:rPr>
-        <w:t xml:space="preserve"> != "MI" else court_list.get_court_info_by_2([</w:t>
-      </w:r>
-      <w:proofErr w:type="spellStart"/>
-      <w:r>
-        <w:rPr>
-          <w:rFonts w:ascii="Arial" w:hAnsi="Arial" w:cs="Arial"/>
-        </w:rPr>
-        <w:t>case.county</w:t>
-      </w:r>
-      <w:proofErr w:type="spellEnd"/>
-      <w:r>
-        <w:rPr>
-          <w:rFonts w:ascii="Arial" w:hAnsi="Arial" w:cs="Arial"/>
-        </w:rPr>
-        <w:t>], ['circuit'], column_1='</w:t>
-      </w:r>
-      <w:proofErr w:type="spellStart"/>
-      <w:r>
-        <w:rPr>
-          <w:rFonts w:ascii="Arial" w:hAnsi="Arial" w:cs="Arial"/>
-        </w:rPr>
-        <w:t>address_county</w:t>
-      </w:r>
-      <w:proofErr w:type="spellEnd"/>
-      <w:r>
-        <w:rPr>
-          <w:rFonts w:ascii="Arial" w:hAnsi="Arial" w:cs="Arial"/>
-        </w:rPr>
-        <w:t xml:space="preserve">', column_2='type', </w:t>
-      </w:r>
-      <w:proofErr w:type="spellStart"/>
-      <w:r>
-        <w:rPr>
-          <w:rFonts w:ascii="Arial" w:hAnsi="Arial" w:cs="Arial"/>
-        </w:rPr>
-        <w:t>return_column</w:t>
-      </w:r>
-      <w:proofErr w:type="spellEnd"/>
-      <w:r>
-        <w:rPr>
-          <w:rFonts w:ascii="Arial" w:hAnsi="Arial" w:cs="Arial"/>
-        </w:rPr>
-        <w:t xml:space="preserve">='name') }}; {{ </w:t>
-      </w:r>
-      <w:proofErr w:type="spellStart"/>
-      <w:r>
-        <w:rPr>
-          <w:rFonts w:ascii="Arial" w:hAnsi="Arial" w:cs="Arial"/>
-        </w:rPr>
-        <w:t>case.address</w:t>
-      </w:r>
-      <w:proofErr w:type="spellEnd"/>
-      <w:r>
-        <w:rPr>
-          <w:rFonts w:ascii="Arial" w:hAnsi="Arial" w:cs="Arial"/>
-        </w:rPr>
-        <w:t xml:space="preserve"> if </w:t>
-      </w:r>
-      <w:proofErr w:type="spellStart"/>
-      <w:r>
-        <w:rPr>
-          <w:rFonts w:ascii="Arial" w:hAnsi="Arial" w:cs="Arial"/>
-        </w:rPr>
-        <w:t>case.state</w:t>
-      </w:r>
-      <w:proofErr w:type="spellEnd"/>
-      <w:r>
-        <w:rPr>
-          <w:rFonts w:ascii="Arial" w:hAnsi="Arial" w:cs="Arial"/>
-        </w:rPr>
-        <w:t xml:space="preserve"> != "MI" else court_list.get_court_info_by_2([</w:t>
-      </w:r>
-      <w:proofErr w:type="spellStart"/>
-      <w:r>
-        <w:rPr>
-          <w:rFonts w:ascii="Arial" w:hAnsi="Arial" w:cs="Arial"/>
-        </w:rPr>
-        <w:t>case.county</w:t>
-      </w:r>
-      <w:proofErr w:type="spellEnd"/>
-      <w:r>
-        <w:rPr>
-          <w:rFonts w:ascii="Arial" w:hAnsi="Arial" w:cs="Arial"/>
-        </w:rPr>
-        <w:t>], ['circuit'], column_1='</w:t>
-      </w:r>
-      <w:proofErr w:type="spellStart"/>
-      <w:r>
-        <w:rPr>
-          <w:rFonts w:ascii="Arial" w:hAnsi="Arial" w:cs="Arial"/>
-        </w:rPr>
-        <w:t>address_county</w:t>
-      </w:r>
-      <w:proofErr w:type="spellEnd"/>
-      <w:r>
-        <w:rPr>
-          <w:rFonts w:ascii="Arial" w:hAnsi="Arial" w:cs="Arial"/>
-        </w:rPr>
-        <w:t xml:space="preserve">', column_2='type', </w:t>
-      </w:r>
-      <w:proofErr w:type="spellStart"/>
-      <w:r>
-        <w:rPr>
-          <w:rFonts w:ascii="Arial" w:hAnsi="Arial" w:cs="Arial"/>
-        </w:rPr>
-        <w:t>return_column</w:t>
-      </w:r>
-      <w:proofErr w:type="spellEnd"/>
-      <w:r>
-        <w:rPr>
-          <w:rFonts w:ascii="Arial" w:hAnsi="Arial" w:cs="Arial"/>
-        </w:rPr>
-        <w:t>='</w:t>
-      </w:r>
-      <w:proofErr w:type="spellStart"/>
-      <w:r>
-        <w:rPr>
-          <w:rFonts w:ascii="Arial" w:hAnsi="Arial" w:cs="Arial"/>
-        </w:rPr>
-        <w:t>address_address</w:t>
-      </w:r>
-      <w:proofErr w:type="spellEnd"/>
-      <w:r>
-        <w:rPr>
-          <w:rFonts w:ascii="Arial" w:hAnsi="Arial" w:cs="Arial"/>
-        </w:rPr>
-        <w:t>') ~ " " ~ court_list.get_court_info_by_2([</w:t>
-      </w:r>
-      <w:proofErr w:type="spellStart"/>
-      <w:r>
-        <w:rPr>
-          <w:rFonts w:ascii="Arial" w:hAnsi="Arial" w:cs="Arial"/>
-        </w:rPr>
-        <w:t>case.county</w:t>
-      </w:r>
-      <w:proofErr w:type="spellEnd"/>
-      <w:r>
-        <w:rPr>
-          <w:rFonts w:ascii="Arial" w:hAnsi="Arial" w:cs="Arial"/>
-        </w:rPr>
-        <w:t>], ['circuit'], column_1='</w:t>
-      </w:r>
-      <w:proofErr w:type="spellStart"/>
-      <w:r>
-        <w:rPr>
-          <w:rFonts w:ascii="Arial" w:hAnsi="Arial" w:cs="Arial"/>
-        </w:rPr>
-        <w:t>address_county</w:t>
-      </w:r>
-      <w:proofErr w:type="spellEnd"/>
-      <w:r>
-        <w:rPr>
-          <w:rFonts w:ascii="Arial" w:hAnsi="Arial" w:cs="Arial"/>
-        </w:rPr>
-        <w:t xml:space="preserve">', column_2='type', </w:t>
-      </w:r>
-      <w:proofErr w:type="spellStart"/>
-      <w:r>
-        <w:rPr>
-          <w:rFonts w:ascii="Arial" w:hAnsi="Arial" w:cs="Arial"/>
-        </w:rPr>
-        <w:t>return_column</w:t>
-      </w:r>
-      <w:proofErr w:type="spellEnd"/>
-      <w:r>
-        <w:rPr>
-          <w:rFonts w:ascii="Arial" w:hAnsi="Arial" w:cs="Arial"/>
-        </w:rPr>
-        <w:t>='</w:t>
-      </w:r>
-      <w:proofErr w:type="spellStart"/>
-      <w:r>
-        <w:rPr>
-          <w:rFonts w:ascii="Arial" w:hAnsi="Arial" w:cs="Arial"/>
-        </w:rPr>
-        <w:t>address_unit</w:t>
-      </w:r>
-      <w:proofErr w:type="spellEnd"/>
-      <w:r>
-        <w:rPr>
-          <w:rFonts w:ascii="Arial" w:hAnsi="Arial" w:cs="Arial"/>
-        </w:rPr>
-        <w:t>') ~ ", " ~ court_list.get_court_info_by_2([</w:t>
-      </w:r>
-      <w:proofErr w:type="spellStart"/>
-      <w:r>
-        <w:rPr>
-          <w:rFonts w:ascii="Arial" w:hAnsi="Arial" w:cs="Arial"/>
-        </w:rPr>
-        <w:t>case.county</w:t>
-      </w:r>
-      <w:proofErr w:type="spellEnd"/>
-      <w:r>
-        <w:rPr>
-          <w:rFonts w:ascii="Arial" w:hAnsi="Arial" w:cs="Arial"/>
-        </w:rPr>
-        <w:t>], ['circuit'], column_1='</w:t>
-      </w:r>
-      <w:proofErr w:type="spellStart"/>
-      <w:r>
-        <w:rPr>
-          <w:rFonts w:ascii="Arial" w:hAnsi="Arial" w:cs="Arial"/>
-        </w:rPr>
-        <w:t>address_county</w:t>
-      </w:r>
-      <w:proofErr w:type="spellEnd"/>
-      <w:r>
-        <w:rPr>
-          <w:rFonts w:ascii="Arial" w:hAnsi="Arial" w:cs="Arial"/>
-        </w:rPr>
-        <w:t xml:space="preserve">', column_2='type', </w:t>
-      </w:r>
-      <w:proofErr w:type="spellStart"/>
-      <w:r>
-        <w:rPr>
-          <w:rFonts w:ascii="Arial" w:hAnsi="Arial" w:cs="Arial"/>
-        </w:rPr>
-        <w:t>return_column</w:t>
-      </w:r>
-      <w:proofErr w:type="spellEnd"/>
-      <w:r>
-        <w:rPr>
-          <w:rFonts w:ascii="Arial" w:hAnsi="Arial" w:cs="Arial"/>
-        </w:rPr>
-        <w:t xml:space="preserve">='CSZ') }}; Order date: {{ </w:t>
-      </w:r>
-      <w:proofErr w:type="spellStart"/>
-      <w:r>
-        <w:rPr>
-          <w:rFonts w:ascii="Arial" w:hAnsi="Arial" w:cs="Arial"/>
-        </w:rPr>
-        <w:t>format_date</w:t>
-      </w:r>
-      <w:proofErr w:type="spellEnd"/>
-      <w:r>
-        <w:rPr>
-          <w:rFonts w:ascii="Arial" w:hAnsi="Arial" w:cs="Arial"/>
-        </w:rPr>
-        <w:t>(</w:t>
-      </w:r>
-      <w:proofErr w:type="spellStart"/>
-      <w:r>
-        <w:rPr>
-          <w:rFonts w:ascii="Arial" w:hAnsi="Arial" w:cs="Arial"/>
-        </w:rPr>
-        <w:t>case.final_order_date</w:t>
-      </w:r>
-      <w:proofErr w:type="spellEnd"/>
-      <w:r>
-        <w:rPr>
-          <w:rFonts w:ascii="Arial" w:hAnsi="Arial" w:cs="Arial"/>
-        </w:rPr>
-        <w:t>, format='M/d/</w:t>
-      </w:r>
-      <w:proofErr w:type="spellStart"/>
-      <w:r>
-        <w:rPr>
-          <w:rFonts w:ascii="Arial" w:hAnsi="Arial" w:cs="Arial"/>
-        </w:rPr>
-        <w:t>yyyy</w:t>
-      </w:r>
-      <w:proofErr w:type="spellEnd"/>
-      <w:r>
-        <w:rPr>
-          <w:rFonts w:ascii="Arial" w:hAnsi="Arial" w:cs="Arial"/>
-        </w:rPr>
-        <w:t xml:space="preserve">') if </w:t>
-      </w:r>
-      <w:proofErr w:type="spellStart"/>
-      <w:r>
-        <w:rPr>
-          <w:rFonts w:ascii="Arial" w:hAnsi="Arial" w:cs="Arial"/>
-        </w:rPr>
-        <w:t>case.type</w:t>
-      </w:r>
-      <w:proofErr w:type="spellEnd"/>
-      <w:r>
-        <w:rPr>
-          <w:rFonts w:ascii="Arial" w:hAnsi="Arial" w:cs="Arial"/>
-        </w:rPr>
-        <w:t xml:space="preserve"> not in ["divorce", "</w:t>
-      </w:r>
-      <w:proofErr w:type="spellStart"/>
-      <w:r>
-        <w:rPr>
-          <w:rFonts w:ascii="Arial" w:hAnsi="Arial" w:cs="Arial"/>
-        </w:rPr>
-        <w:t>separate_maintenance</w:t>
-      </w:r>
-      <w:proofErr w:type="spellEnd"/>
-      <w:r>
-        <w:rPr>
-          <w:rFonts w:ascii="Arial" w:hAnsi="Arial" w:cs="Arial"/>
-        </w:rPr>
-        <w:t xml:space="preserve">"] and </w:t>
-      </w:r>
-      <w:proofErr w:type="spellStart"/>
-      <w:r>
-        <w:rPr>
-          <w:rFonts w:ascii="Arial" w:hAnsi="Arial" w:cs="Arial"/>
-        </w:rPr>
-        <w:t>case.status</w:t>
-      </w:r>
-      <w:proofErr w:type="spellEnd"/>
-      <w:r>
-        <w:rPr>
-          <w:rFonts w:ascii="Arial" w:hAnsi="Arial" w:cs="Arial"/>
-        </w:rPr>
-        <w:t xml:space="preserve"> == "</w:t>
-      </w:r>
-      <w:proofErr w:type="spellStart"/>
-      <w:r>
-        <w:rPr>
-          <w:rFonts w:ascii="Arial" w:hAnsi="Arial" w:cs="Arial"/>
-        </w:rPr>
-        <w:t>ended_with_order</w:t>
-      </w:r>
-      <w:proofErr w:type="spellEnd"/>
-      <w:r>
-        <w:rPr>
-          <w:rFonts w:ascii="Arial" w:hAnsi="Arial" w:cs="Arial"/>
-        </w:rPr>
-        <w:t xml:space="preserve">" else </w:t>
-      </w:r>
-      <w:proofErr w:type="spellStart"/>
-      <w:r>
-        <w:rPr>
-          <w:rFonts w:ascii="Arial" w:hAnsi="Arial" w:cs="Arial"/>
-        </w:rPr>
-        <w:t>format_date</w:t>
-      </w:r>
-      <w:proofErr w:type="spellEnd"/>
-      <w:r>
-        <w:rPr>
-          <w:rFonts w:ascii="Arial" w:hAnsi="Arial" w:cs="Arial"/>
-        </w:rPr>
-        <w:t>(</w:t>
-      </w:r>
-      <w:proofErr w:type="spellStart"/>
-      <w:r>
-        <w:rPr>
-          <w:rFonts w:ascii="Arial" w:hAnsi="Arial" w:cs="Arial"/>
-        </w:rPr>
-        <w:t>case.custody_PT_order_date</w:t>
-      </w:r>
-      <w:proofErr w:type="spellEnd"/>
-      <w:r>
-        <w:rPr>
-          <w:rFonts w:ascii="Arial" w:hAnsi="Arial" w:cs="Arial"/>
-        </w:rPr>
-        <w:t>, format='M/d/</w:t>
-      </w:r>
-      <w:proofErr w:type="spellStart"/>
-      <w:r>
-        <w:rPr>
-          <w:rFonts w:ascii="Arial" w:hAnsi="Arial" w:cs="Arial"/>
-        </w:rPr>
-        <w:t>yyyy</w:t>
-      </w:r>
-      <w:proofErr w:type="spellEnd"/>
-      <w:r>
-        <w:rPr>
-          <w:rFonts w:ascii="Arial" w:hAnsi="Arial" w:cs="Arial"/>
-        </w:rPr>
-        <w:t xml:space="preserve">') }}{{ "; This proceeding is continuing." if </w:t>
-      </w:r>
-      <w:proofErr w:type="spellStart"/>
-      <w:r>
-        <w:rPr>
-          <w:rFonts w:ascii="Arial" w:hAnsi="Arial" w:cs="Arial"/>
-        </w:rPr>
-        <w:t>case.status</w:t>
-      </w:r>
-      <w:proofErr w:type="spellEnd"/>
-      <w:r>
-        <w:rPr>
-          <w:rFonts w:ascii="Arial" w:hAnsi="Arial" w:cs="Arial"/>
-        </w:rPr>
-        <w:t xml:space="preserve"> == "pending" else "; This proceeding has been stayed by the court." if </w:t>
-      </w:r>
-      <w:proofErr w:type="spellStart"/>
-      <w:r>
-        <w:rPr>
-          <w:rFonts w:ascii="Arial" w:hAnsi="Arial" w:cs="Arial"/>
-        </w:rPr>
-        <w:t>case.status</w:t>
-      </w:r>
-      <w:proofErr w:type="spellEnd"/>
-      <w:r>
-        <w:rPr>
-          <w:rFonts w:ascii="Arial" w:hAnsi="Arial" w:cs="Arial"/>
-        </w:rPr>
-        <w:t xml:space="preserve"> == "stayed" else "; This proceeding was later dismissed." if </w:t>
-      </w:r>
-      <w:proofErr w:type="spellStart"/>
-      <w:r>
-        <w:rPr>
-          <w:rFonts w:ascii="Arial" w:hAnsi="Arial" w:cs="Arial"/>
-        </w:rPr>
-        <w:t>case.status</w:t>
-      </w:r>
-      <w:proofErr w:type="spellEnd"/>
-      <w:r>
-        <w:rPr>
-          <w:rFonts w:ascii="Arial" w:hAnsi="Arial" w:cs="Arial"/>
-        </w:rPr>
-        <w:t xml:space="preserve"> == "dismissed" else "" }}</w:t>
-      </w:r>
-    </w:p>
-    <w:p>
-      <w:pPr>
-        <w:spacing w:after="0" w:line="240" w:lineRule="auto"/>
-        <w:rPr>
-          <w:rFonts w:ascii="Arial" w:hAnsi="Arial" w:cs="Arial"/>
-        </w:rPr>
-      </w:pPr>
-      <w:r>
-        <w:rPr>
-          <w:rFonts w:ascii="Arial" w:hAnsi="Arial" w:cs="Arial"/>
-          <w:highlight w:val="green"/>
-        </w:rPr>
-        <w:t>{%p endif %}</w:t>
-      </w:r>
-    </w:p>
-    <w:p>
-      <w:pPr>
-        <w:spacing w:after="0" w:line="240" w:lineRule="auto"/>
-        <w:rPr>
-          <w:rFonts w:ascii="Arial" w:hAnsi="Arial" w:cs="Arial"/>
-        </w:rPr>
-      </w:pPr>
-      <w:r>
-        <w:rPr>
-          <w:rFonts w:ascii="Arial" w:hAnsi="Arial" w:cs="Arial"/>
-          <w:highlight w:val="magenta"/>
-        </w:rPr>
-        <w:t xml:space="preserve">{%p </w:t>
-      </w:r>
-      <w:proofErr w:type="spellStart"/>
-      <w:r>
-        <w:rPr>
-          <w:rFonts w:ascii="Arial" w:hAnsi="Arial" w:cs="Arial"/>
-          <w:highlight w:val="magenta"/>
-        </w:rPr>
-        <w:t>endfor</w:t>
-      </w:r>
-      <w:proofErr w:type="spellEnd"/>
-      <w:r>
-        <w:rPr>
-          <w:rFonts w:ascii="Arial" w:hAnsi="Arial" w:cs="Arial"/>
-          <w:highlight w:val="magenta"/>
-        </w:rPr>
-        <w:t xml:space="preserve"> %}</w:t>
-      </w:r>
-    </w:p>
-    <w:p>
-      <w:pPr>
-        <w:spacing w:after="0" w:line="240" w:lineRule="auto"/>
-        <w:rPr>
-          <w:rFonts w:ascii="Arial" w:hAnsi="Arial" w:cs="Arial"/>
-        </w:rPr>
-      </w:pPr>
-    </w:p>
-    <w:p>
-      <w:pPr>
-        <w:spacing w:after="0" w:line="240" w:lineRule="auto"/>
-        <w:rPr>
-          <w:rFonts w:ascii="Arial" w:hAnsi="Arial" w:cs="Arial"/>
-          <w:highlight w:val="yellow"/>
-        </w:rPr>
-      </w:pPr>
-      <w:r>
-        <w:rPr>
-          <w:rFonts w:ascii="Arial" w:hAnsi="Arial" w:cs="Arial"/>
-          <w:highlight w:val="yellow"/>
-        </w:rPr>
-        <w:t>{%p endif %}</w:t>
-      </w:r>
-    </w:p>
-    <w:p>
-      <w:pPr>
-        <w:spacing w:after="0" w:line="240" w:lineRule="auto"/>
-        <w:rPr>
-          <w:rFonts w:ascii="Arial" w:hAnsi="Arial" w:cs="Arial"/>
-        </w:rPr>
-      </w:pPr>
-      <w:r>
-        <w:rPr>
-          <w:rFonts w:ascii="Arial" w:hAnsi="Arial" w:cs="Arial"/>
-          <w:highlight w:val="yellow"/>
-        </w:rPr>
-        <w:t>{%p if</w:t>
-      </w:r>
-      <w:r>
-        <w:rPr>
-          <w:rFonts w:ascii="Arial" w:hAnsi="Arial" w:cs="Arial"/>
-        </w:rPr>
-        <w:t xml:space="preserve"> prior_family_</w:t>
+        <w:t xml:space="preserve">{%p for </w:t>
+      </w:r>
+      <w:r>
+        <w:rPr>
+          <w:rFonts w:ascii="Arial" w:hAnsi="Arial" w:cs="Arial"/>
+        </w:rPr>
+        <w:t xml:space="preserve">child in </w:t>
       </w:r>
       <w:proofErr w:type="gramStart"/>
       <w:r>
         <w:rPr>
           <w:rFonts w:ascii="Arial" w:hAnsi="Arial" w:cs="Arial"/>
         </w:rPr>
-        <w:t>cases.filter</w:t>
+        <w:t>children.filter</w:t>
       </w:r>
       <w:proofErr w:type="gramEnd"/>
       <w:r>
         <w:rPr>
           <w:rFonts w:ascii="Arial" w:hAnsi="Arial" w:cs="Arial"/>
         </w:rPr>
-        <w:t>(add_to_MC416_4=True</w:t>
+        <w:t>(legal_parent='both'</w:t>
       </w:r>
       <w:proofErr w:type="gramStart"/>
       <w:r>
         <w:rPr>
           <w:rFonts w:ascii="Arial" w:hAnsi="Arial" w:cs="Arial"/>
         </w:rPr>
-        <w:t>).filter</w:t>
+        <w:t>) %}</w:t>
       </w:r>
       <w:proofErr w:type="gramEnd"/>
-      <w:r>
-        <w:rPr>
-          <w:rFonts w:ascii="Arial" w:hAnsi="Arial" w:cs="Arial"/>
-        </w:rPr>
-        <w:t>(resolved=False) | length &gt; 2 %}</w:t>
-      </w:r>
-    </w:p>
-    <w:p>
-      <w:pPr>
-        <w:spacing w:after="0" w:line="240" w:lineRule="auto"/>
-        <w:rPr>
-          <w:rFonts w:ascii="Arial" w:hAnsi="Arial" w:cs="Arial"/>
-          <w:b/>
-          <w:bCs/>
-        </w:rPr>
-      </w:pPr>
-      <w:r>
-        <w:rPr>
-          <w:rFonts w:ascii="Arial" w:hAnsi="Arial" w:cs="Arial"/>
-          <w:b/>
-          <w:bCs/>
-        </w:rPr>
-        <w:t>5. I do not know of any pending proceeding that could affect the current child custody proceeding, including a proceeding</w:t>
-      </w:r>
-      <w:r>
-        <w:rPr>
-          <w:rFonts w:ascii="Arial" w:hAnsi="Arial" w:cs="Arial"/>
-          <w:b/>
-          <w:bCs/>
-        </w:rPr>
-        <w:t xml:space="preserve"> </w:t>
-      </w:r>
-      <w:r>
-        <w:rPr>
-          <w:rFonts w:ascii="Arial" w:hAnsi="Arial" w:cs="Arial"/>
-          <w:b/>
-          <w:bCs/>
-        </w:rPr>
-        <w:t>for enforcement or a proceeding relating to domestic violence, a protective order, termination of parental rights, or</w:t>
-      </w:r>
-      <w:r>
-        <w:rPr>
-          <w:rFonts w:ascii="Arial" w:hAnsi="Arial" w:cs="Arial"/>
-          <w:b/>
-          <w:bCs/>
-        </w:rPr>
-        <w:t xml:space="preserve"> </w:t>
-      </w:r>
-      <w:r>
-        <w:rPr>
-          <w:rFonts w:ascii="Arial" w:hAnsi="Arial" w:cs="Arial"/>
-          <w:b/>
-          <w:bCs/>
-        </w:rPr>
-        <w:t>adoption, in this state or any other state, except:</w:t>
-      </w:r>
-    </w:p>
-    <w:p>
-      <w:pPr>
-        <w:spacing w:after="0" w:line="240" w:lineRule="auto"/>
-        <w:rPr>
-          <w:rFonts w:ascii="Arial" w:hAnsi="Arial" w:cs="Arial"/>
-        </w:rPr>
-      </w:pPr>
-      <w:r>
-        <w:rPr>
-          <w:rFonts w:ascii="Arial" w:hAnsi="Arial" w:cs="Arial"/>
-          <w:highlight w:val="magenta"/>
-        </w:rPr>
-        <w:t>{%</w:t>
-      </w:r>
-      <w:r>
-        <w:rPr>
-          <w:rFonts w:ascii="Arial" w:hAnsi="Arial" w:cs="Arial"/>
-          <w:highlight w:val="magenta"/>
-        </w:rPr>
-        <w:t>p</w:t>
-      </w:r>
-      <w:r>
-        <w:rPr>
-          <w:rFonts w:ascii="Arial" w:hAnsi="Arial" w:cs="Arial"/>
-          <w:highlight w:val="magenta"/>
-        </w:rPr>
-        <w:t xml:space="preserve"> for</w:t>
-      </w:r>
-      <w:r>
-        <w:rPr>
-          <w:rFonts w:ascii="Arial" w:hAnsi="Arial" w:cs="Arial"/>
-        </w:rPr>
-        <w:t xml:space="preserve"> case in </w:t>
-      </w:r>
-      <w:proofErr w:type="spellStart"/>
-      <w:r>
-        <w:rPr>
-          <w:rFonts w:ascii="Arial" w:hAnsi="Arial" w:cs="Arial"/>
-        </w:rPr>
-        <w:t>prior_family_cases</w:t>
-      </w:r>
-      <w:proofErr w:type="spellEnd"/>
-      <w:r>
-        <w:rPr>
-          <w:rFonts w:ascii="Arial" w:hAnsi="Arial" w:cs="Arial"/>
-        </w:rPr>
-        <w:t xml:space="preserve"> %}</w:t>
-      </w:r>
-    </w:p>
-    <w:p>
-      <w:pPr>
-        <w:spacing w:after="0" w:line="240" w:lineRule="auto"/>
-        <w:rPr>
-          <w:rFonts w:ascii="Arial" w:hAnsi="Arial" w:cs="Arial"/>
-        </w:rPr>
-      </w:pPr>
-      <w:r>
-        <w:rPr>
-          <w:rFonts w:ascii="Arial" w:hAnsi="Arial" w:cs="Arial"/>
-          <w:highlight w:val="green"/>
-        </w:rPr>
-        <w:t>{%</w:t>
-      </w:r>
-      <w:r>
-        <w:rPr>
-          <w:rFonts w:ascii="Arial" w:hAnsi="Arial" w:cs="Arial"/>
-          <w:highlight w:val="green"/>
-        </w:rPr>
-        <w:t>p</w:t>
-      </w:r>
-      <w:r>
-        <w:rPr>
-          <w:rFonts w:ascii="Arial" w:hAnsi="Arial" w:cs="Arial"/>
-          <w:highlight w:val="green"/>
-        </w:rPr>
-        <w:t xml:space="preserve"> if</w:t>
-      </w:r>
-      <w:r>
-        <w:rPr>
-          <w:rFonts w:ascii="Arial" w:hAnsi="Arial" w:cs="Arial"/>
-        </w:rPr>
-        <w:t xml:space="preserve"> case.add_to_MC416_4 %}</w:t>
-      </w:r>
-    </w:p>
-    <w:p>
-      <w:pPr>
-        <w:spacing w:after="0" w:line="240" w:lineRule="auto"/>
-        <w:rPr>
-          <w:rFonts w:ascii="Arial" w:hAnsi="Arial" w:cs="Arial"/>
-        </w:rPr>
-      </w:pPr>
-      <w:r>
-        <w:rPr>
-          <w:rFonts w:ascii="Arial" w:hAnsi="Arial" w:cs="Arial"/>
-          <w:highlight w:val="cyan"/>
-        </w:rPr>
-        <w:t>{%</w:t>
-      </w:r>
-      <w:r>
-        <w:rPr>
-          <w:rFonts w:ascii="Arial" w:hAnsi="Arial" w:cs="Arial"/>
-          <w:highlight w:val="cyan"/>
-        </w:rPr>
-        <w:t>p</w:t>
-      </w:r>
-      <w:r>
-        <w:rPr>
-          <w:rFonts w:ascii="Arial" w:hAnsi="Arial" w:cs="Arial"/>
-          <w:highlight w:val="cyan"/>
-        </w:rPr>
-        <w:t xml:space="preserve"> if</w:t>
-      </w:r>
-      <w:r>
-        <w:rPr>
-          <w:rFonts w:ascii="Arial" w:hAnsi="Arial" w:cs="Arial"/>
-        </w:rPr>
-        <w:t xml:space="preserve"> </w:t>
-      </w:r>
-      <w:proofErr w:type="spellStart"/>
-      <w:proofErr w:type="gramStart"/>
-      <w:r>
-        <w:rPr>
-          <w:rFonts w:ascii="Arial" w:hAnsi="Arial" w:cs="Arial"/>
-        </w:rPr>
-        <w:t>case.status</w:t>
-      </w:r>
-      <w:proofErr w:type="spellEnd"/>
-      <w:proofErr w:type="gramEnd"/>
-      <w:r>
-        <w:rPr>
-          <w:rFonts w:ascii="Arial" w:hAnsi="Arial" w:cs="Arial"/>
-        </w:rPr>
-        <w:t xml:space="preserve"> in ["pending", "stayed"] %}</w:t>
-      </w:r>
-    </w:p>
-    <w:p>
-      <w:pPr>
-        <w:spacing w:after="0" w:line="240" w:lineRule="auto"/>
-        <w:rPr>
-          <w:rFonts w:ascii="Arial" w:hAnsi="Arial" w:cs="Arial"/>
-        </w:rPr>
-      </w:pPr>
-      <w:r>
-        <w:rPr>
-          <w:rFonts w:ascii="Arial" w:hAnsi="Arial" w:cs="Arial"/>
-        </w:rPr>
-        <w:t xml:space="preserve">{{ </w:t>
-      </w:r>
-      <w:proofErr w:type="spellStart"/>
-      <w:r>
-        <w:rPr>
-          <w:rFonts w:ascii="Arial" w:hAnsi="Arial" w:cs="Arial"/>
-        </w:rPr>
-        <w:t>case.title</w:t>
-      </w:r>
-      <w:proofErr w:type="spellEnd"/>
-      <w:r>
-        <w:rPr>
-          <w:rFonts w:ascii="Arial" w:hAnsi="Arial" w:cs="Arial"/>
-        </w:rPr>
-        <w:t xml:space="preserve"> }}; Case #: {{ </w:t>
-      </w:r>
-      <w:proofErr w:type="spellStart"/>
-      <w:r>
-        <w:rPr>
-          <w:rFonts w:ascii="Arial" w:hAnsi="Arial" w:cs="Arial"/>
-        </w:rPr>
-        <w:t>case.docket_number</w:t>
-      </w:r>
-      <w:proofErr w:type="spellEnd"/>
-      <w:r>
-        <w:rPr>
-          <w:rFonts w:ascii="Arial" w:hAnsi="Arial" w:cs="Arial"/>
-        </w:rPr>
-        <w:t xml:space="preserve"> }}; {{ </w:t>
-      </w:r>
-      <w:proofErr w:type="spellStart"/>
-      <w:r>
-        <w:rPr>
-          <w:rFonts w:ascii="Arial" w:hAnsi="Arial" w:cs="Arial"/>
-        </w:rPr>
-        <w:t>case.court</w:t>
-      </w:r>
-      <w:proofErr w:type="spellEnd"/>
-      <w:r>
-        <w:rPr>
-          <w:rFonts w:ascii="Arial" w:hAnsi="Arial" w:cs="Arial"/>
-        </w:rPr>
-        <w:t xml:space="preserve"> if </w:t>
-      </w:r>
-      <w:proofErr w:type="spellStart"/>
-      <w:r>
-        <w:rPr>
-          <w:rFonts w:ascii="Arial" w:hAnsi="Arial" w:cs="Arial"/>
-        </w:rPr>
-        <w:t>case.state</w:t>
-      </w:r>
-      <w:proofErr w:type="spellEnd"/>
-      <w:r>
-        <w:rPr>
-          <w:rFonts w:ascii="Arial" w:hAnsi="Arial" w:cs="Arial"/>
-        </w:rPr>
-        <w:t xml:space="preserve"> != "MI" else court_list.get_court_info_by_2([</w:t>
-      </w:r>
-      <w:proofErr w:type="spellStart"/>
-      <w:r>
-        <w:rPr>
-          <w:rFonts w:ascii="Arial" w:hAnsi="Arial" w:cs="Arial"/>
-        </w:rPr>
-        <w:t>case.county</w:t>
-      </w:r>
-      <w:proofErr w:type="spellEnd"/>
-      <w:r>
-        <w:rPr>
-          <w:rFonts w:ascii="Arial" w:hAnsi="Arial" w:cs="Arial"/>
-        </w:rPr>
-        <w:t>], ['circuit'], column_1='</w:t>
-      </w:r>
-      <w:proofErr w:type="spellStart"/>
-      <w:r>
-        <w:rPr>
-          <w:rFonts w:ascii="Arial" w:hAnsi="Arial" w:cs="Arial"/>
-        </w:rPr>
-        <w:t>address_county</w:t>
-      </w:r>
-      <w:proofErr w:type="spellEnd"/>
-      <w:r>
-        <w:rPr>
-          <w:rFonts w:ascii="Arial" w:hAnsi="Arial" w:cs="Arial"/>
-        </w:rPr>
-        <w:t xml:space="preserve">', column_2='type', </w:t>
-      </w:r>
-      <w:proofErr w:type="spellStart"/>
-      <w:r>
-        <w:rPr>
-          <w:rFonts w:ascii="Arial" w:hAnsi="Arial" w:cs="Arial"/>
-        </w:rPr>
-        <w:t>return_column</w:t>
-      </w:r>
-      <w:proofErr w:type="spellEnd"/>
-      <w:r>
-        <w:rPr>
-          <w:rFonts w:ascii="Arial" w:hAnsi="Arial" w:cs="Arial"/>
-        </w:rPr>
-        <w:t xml:space="preserve">='name') }}; {{ </w:t>
-      </w:r>
-      <w:proofErr w:type="spellStart"/>
-      <w:r>
-        <w:rPr>
-          <w:rFonts w:ascii="Arial" w:hAnsi="Arial" w:cs="Arial"/>
-        </w:rPr>
-        <w:t>case.address</w:t>
-      </w:r>
-      <w:proofErr w:type="spellEnd"/>
-      <w:r>
-        <w:rPr>
-          <w:rFonts w:ascii="Arial" w:hAnsi="Arial" w:cs="Arial"/>
-        </w:rPr>
-        <w:t xml:space="preserve"> if </w:t>
-      </w:r>
-      <w:proofErr w:type="spellStart"/>
-      <w:r>
-        <w:rPr>
-          <w:rFonts w:ascii="Arial" w:hAnsi="Arial" w:cs="Arial"/>
-        </w:rPr>
-        <w:t>case.state</w:t>
-      </w:r>
-      <w:proofErr w:type="spellEnd"/>
-      <w:r>
-        <w:rPr>
-          <w:rFonts w:ascii="Arial" w:hAnsi="Arial" w:cs="Arial"/>
-        </w:rPr>
-        <w:t xml:space="preserve"> != "MI" else court_list.get_court_info_by_2([</w:t>
-      </w:r>
-      <w:proofErr w:type="spellStart"/>
-      <w:r>
-        <w:rPr>
-          <w:rFonts w:ascii="Arial" w:hAnsi="Arial" w:cs="Arial"/>
-        </w:rPr>
-        <w:t>case.county</w:t>
-      </w:r>
-      <w:proofErr w:type="spellEnd"/>
-      <w:r>
-        <w:rPr>
-          <w:rFonts w:ascii="Arial" w:hAnsi="Arial" w:cs="Arial"/>
-        </w:rPr>
-        <w:t>], ['circuit'], column_1='</w:t>
-      </w:r>
-      <w:proofErr w:type="spellStart"/>
-      <w:r>
-        <w:rPr>
-          <w:rFonts w:ascii="Arial" w:hAnsi="Arial" w:cs="Arial"/>
-        </w:rPr>
-        <w:t>address_county</w:t>
-      </w:r>
-      <w:proofErr w:type="spellEnd"/>
-      <w:r>
-        <w:rPr>
-          <w:rFonts w:ascii="Arial" w:hAnsi="Arial" w:cs="Arial"/>
-        </w:rPr>
-        <w:t xml:space="preserve">', column_2='type', </w:t>
-      </w:r>
-      <w:proofErr w:type="spellStart"/>
-      <w:r>
-        <w:rPr>
-          <w:rFonts w:ascii="Arial" w:hAnsi="Arial" w:cs="Arial"/>
-        </w:rPr>
-        <w:t>return_column</w:t>
-      </w:r>
-      <w:proofErr w:type="spellEnd"/>
-      <w:r>
-        <w:rPr>
-          <w:rFonts w:ascii="Arial" w:hAnsi="Arial" w:cs="Arial"/>
-        </w:rPr>
-        <w:t>='</w:t>
-      </w:r>
-      <w:proofErr w:type="spellStart"/>
-      <w:r>
-        <w:rPr>
-          <w:rFonts w:ascii="Arial" w:hAnsi="Arial" w:cs="Arial"/>
-        </w:rPr>
-        <w:t>address_address</w:t>
-      </w:r>
-      <w:proofErr w:type="spellEnd"/>
-      <w:r>
-        <w:rPr>
-          <w:rFonts w:ascii="Arial" w:hAnsi="Arial" w:cs="Arial"/>
-        </w:rPr>
-        <w:t>') ~ " " ~ court_list.get_court_info_by_2([</w:t>
-      </w:r>
-      <w:proofErr w:type="spellStart"/>
-      <w:r>
-        <w:rPr>
-          <w:rFonts w:ascii="Arial" w:hAnsi="Arial" w:cs="Arial"/>
-        </w:rPr>
-        <w:t>case.county</w:t>
-      </w:r>
-      <w:proofErr w:type="spellEnd"/>
-      <w:r>
-        <w:rPr>
-          <w:rFonts w:ascii="Arial" w:hAnsi="Arial" w:cs="Arial"/>
-        </w:rPr>
-        <w:t>], ['circuit'], column_1='</w:t>
-      </w:r>
-      <w:proofErr w:type="spellStart"/>
-      <w:r>
-        <w:rPr>
-          <w:rFonts w:ascii="Arial" w:hAnsi="Arial" w:cs="Arial"/>
-        </w:rPr>
-        <w:t>address_county</w:t>
-      </w:r>
-      <w:proofErr w:type="spellEnd"/>
-      <w:r>
-        <w:rPr>
-          <w:rFonts w:ascii="Arial" w:hAnsi="Arial" w:cs="Arial"/>
-        </w:rPr>
-        <w:t xml:space="preserve">', column_2='type', </w:t>
-      </w:r>
-      <w:proofErr w:type="spellStart"/>
-      <w:r>
-        <w:rPr>
-          <w:rFonts w:ascii="Arial" w:hAnsi="Arial" w:cs="Arial"/>
-        </w:rPr>
-        <w:t>return_column</w:t>
-      </w:r>
-      <w:proofErr w:type="spellEnd"/>
-      <w:r>
-        <w:rPr>
-          <w:rFonts w:ascii="Arial" w:hAnsi="Arial" w:cs="Arial"/>
-        </w:rPr>
-        <w:t>='</w:t>
-      </w:r>
-      <w:proofErr w:type="spellStart"/>
-      <w:r>
-        <w:rPr>
-          <w:rFonts w:ascii="Arial" w:hAnsi="Arial" w:cs="Arial"/>
-        </w:rPr>
-        <w:t>address_unit</w:t>
-      </w:r>
-      <w:proofErr w:type="spellEnd"/>
-      <w:r>
-        <w:rPr>
-          <w:rFonts w:ascii="Arial" w:hAnsi="Arial" w:cs="Arial"/>
-        </w:rPr>
-        <w:t xml:space="preserve">') ~ ", " ~ </w:t>
-      </w:r>
-      <w:r>
-        <w:rPr>
-          <w:rFonts w:ascii="Arial" w:hAnsi="Arial" w:cs="Arial"/>
-        </w:rPr>
-        <w:lastRenderedPageBreak/>
-        <w:t>court_list.get_court_info_by_2([</w:t>
-      </w:r>
-      <w:proofErr w:type="spellStart"/>
-      <w:r>
-        <w:rPr>
-          <w:rFonts w:ascii="Arial" w:hAnsi="Arial" w:cs="Arial"/>
-        </w:rPr>
-        <w:t>case.county</w:t>
-      </w:r>
-      <w:proofErr w:type="spellEnd"/>
-      <w:r>
-        <w:rPr>
-          <w:rFonts w:ascii="Arial" w:hAnsi="Arial" w:cs="Arial"/>
-        </w:rPr>
-        <w:t>], ['circuit'], column_1='</w:t>
-      </w:r>
-      <w:proofErr w:type="spellStart"/>
-      <w:r>
-        <w:rPr>
-          <w:rFonts w:ascii="Arial" w:hAnsi="Arial" w:cs="Arial"/>
-        </w:rPr>
-        <w:t>address_county</w:t>
-      </w:r>
-      <w:proofErr w:type="spellEnd"/>
-      <w:r>
-        <w:rPr>
-          <w:rFonts w:ascii="Arial" w:hAnsi="Arial" w:cs="Arial"/>
-        </w:rPr>
-        <w:t xml:space="preserve">', column_2='type', </w:t>
-      </w:r>
-      <w:proofErr w:type="spellStart"/>
-      <w:r>
-        <w:rPr>
-          <w:rFonts w:ascii="Arial" w:hAnsi="Arial" w:cs="Arial"/>
-        </w:rPr>
-        <w:t>return_column</w:t>
-      </w:r>
-      <w:proofErr w:type="spellEnd"/>
-      <w:r>
-        <w:rPr>
-          <w:rFonts w:ascii="Arial" w:hAnsi="Arial" w:cs="Arial"/>
-        </w:rPr>
-        <w:t xml:space="preserve">='CSZ') }}; Nature: {{ </w:t>
-      </w:r>
-      <w:proofErr w:type="spellStart"/>
-      <w:r>
-        <w:rPr>
-          <w:rFonts w:ascii="Arial" w:hAnsi="Arial" w:cs="Arial"/>
-        </w:rPr>
-        <w:t>prior_family_case_types_ordered</w:t>
-      </w:r>
-      <w:proofErr w:type="spellEnd"/>
-      <w:r>
-        <w:rPr>
-          <w:rFonts w:ascii="Arial" w:hAnsi="Arial" w:cs="Arial"/>
-        </w:rPr>
-        <w:t>[</w:t>
-      </w:r>
-      <w:proofErr w:type="spellStart"/>
-      <w:r>
-        <w:rPr>
-          <w:rFonts w:ascii="Arial" w:hAnsi="Arial" w:cs="Arial"/>
-        </w:rPr>
-        <w:t>case.type</w:t>
-      </w:r>
-      <w:proofErr w:type="spellEnd"/>
-      <w:r>
-        <w:rPr>
-          <w:rFonts w:ascii="Arial" w:hAnsi="Arial" w:cs="Arial"/>
-        </w:rPr>
-        <w:t xml:space="preserve">] }}; Order date: {{ </w:t>
-      </w:r>
-      <w:proofErr w:type="spellStart"/>
-      <w:r>
-        <w:rPr>
-          <w:rFonts w:ascii="Arial" w:hAnsi="Arial" w:cs="Arial"/>
-        </w:rPr>
-        <w:t>format_date</w:t>
-      </w:r>
-      <w:proofErr w:type="spellEnd"/>
-      <w:r>
-        <w:rPr>
-          <w:rFonts w:ascii="Arial" w:hAnsi="Arial" w:cs="Arial"/>
-        </w:rPr>
-        <w:t>(</w:t>
-      </w:r>
-      <w:proofErr w:type="spellStart"/>
-      <w:r>
-        <w:rPr>
-          <w:rFonts w:ascii="Arial" w:hAnsi="Arial" w:cs="Arial"/>
-        </w:rPr>
-        <w:t>case.final_order_date</w:t>
-      </w:r>
-      <w:proofErr w:type="spellEnd"/>
-      <w:r>
-        <w:rPr>
-          <w:rFonts w:ascii="Arial" w:hAnsi="Arial" w:cs="Arial"/>
-        </w:rPr>
-        <w:t>, format='M/d/</w:t>
-      </w:r>
-      <w:proofErr w:type="spellStart"/>
-      <w:r>
-        <w:rPr>
-          <w:rFonts w:ascii="Arial" w:hAnsi="Arial" w:cs="Arial"/>
-        </w:rPr>
-        <w:t>yyyy</w:t>
-      </w:r>
-      <w:proofErr w:type="spellEnd"/>
-      <w:r>
-        <w:rPr>
-          <w:rFonts w:ascii="Arial" w:hAnsi="Arial" w:cs="Arial"/>
-        </w:rPr>
-        <w:t xml:space="preserve">') if </w:t>
-      </w:r>
-      <w:proofErr w:type="spellStart"/>
-      <w:r>
-        <w:rPr>
-          <w:rFonts w:ascii="Arial" w:hAnsi="Arial" w:cs="Arial"/>
-        </w:rPr>
-        <w:t>case.type</w:t>
-      </w:r>
-      <w:proofErr w:type="spellEnd"/>
-      <w:r>
-        <w:rPr>
-          <w:rFonts w:ascii="Arial" w:hAnsi="Arial" w:cs="Arial"/>
-        </w:rPr>
-        <w:t xml:space="preserve"> not in ["divorce", "</w:t>
-      </w:r>
-      <w:proofErr w:type="spellStart"/>
-      <w:r>
-        <w:rPr>
-          <w:rFonts w:ascii="Arial" w:hAnsi="Arial" w:cs="Arial"/>
-        </w:rPr>
-        <w:t>separate_maintenance</w:t>
-      </w:r>
-      <w:proofErr w:type="spellEnd"/>
-      <w:r>
-        <w:rPr>
-          <w:rFonts w:ascii="Arial" w:hAnsi="Arial" w:cs="Arial"/>
-        </w:rPr>
-        <w:t xml:space="preserve">"] and </w:t>
-      </w:r>
-      <w:proofErr w:type="spellStart"/>
-      <w:r>
-        <w:rPr>
-          <w:rFonts w:ascii="Arial" w:hAnsi="Arial" w:cs="Arial"/>
-        </w:rPr>
-        <w:t>case.status</w:t>
-      </w:r>
-      <w:proofErr w:type="spellEnd"/>
-      <w:r>
-        <w:rPr>
-          <w:rFonts w:ascii="Arial" w:hAnsi="Arial" w:cs="Arial"/>
-        </w:rPr>
-        <w:t xml:space="preserve"> == "</w:t>
-      </w:r>
-      <w:proofErr w:type="spellStart"/>
-      <w:r>
-        <w:rPr>
-          <w:rFonts w:ascii="Arial" w:hAnsi="Arial" w:cs="Arial"/>
-        </w:rPr>
-        <w:t>ended_with_order</w:t>
-      </w:r>
-      <w:proofErr w:type="spellEnd"/>
-      <w:r>
-        <w:rPr>
-          <w:rFonts w:ascii="Arial" w:hAnsi="Arial" w:cs="Arial"/>
-        </w:rPr>
-        <w:t xml:space="preserve">" else </w:t>
-      </w:r>
-      <w:proofErr w:type="spellStart"/>
-      <w:r>
-        <w:rPr>
-          <w:rFonts w:ascii="Arial" w:hAnsi="Arial" w:cs="Arial"/>
-        </w:rPr>
-        <w:t>format_date</w:t>
-      </w:r>
-      <w:proofErr w:type="spellEnd"/>
-      <w:r>
-        <w:rPr>
-          <w:rFonts w:ascii="Arial" w:hAnsi="Arial" w:cs="Arial"/>
-        </w:rPr>
-        <w:t>(</w:t>
-      </w:r>
-      <w:proofErr w:type="spellStart"/>
-      <w:r>
-        <w:rPr>
-          <w:rFonts w:ascii="Arial" w:hAnsi="Arial" w:cs="Arial"/>
-        </w:rPr>
-        <w:t>case.custody_PT_order_date</w:t>
-      </w:r>
-      <w:proofErr w:type="spellEnd"/>
-      <w:r>
-        <w:rPr>
-          <w:rFonts w:ascii="Arial" w:hAnsi="Arial" w:cs="Arial"/>
-        </w:rPr>
-        <w:t>, format='M/d/</w:t>
-      </w:r>
-      <w:proofErr w:type="spellStart"/>
-      <w:r>
-        <w:rPr>
-          <w:rFonts w:ascii="Arial" w:hAnsi="Arial" w:cs="Arial"/>
-        </w:rPr>
-        <w:t>yyyy</w:t>
-      </w:r>
-      <w:proofErr w:type="spellEnd"/>
-      <w:r>
-        <w:rPr>
-          <w:rFonts w:ascii="Arial" w:hAnsi="Arial" w:cs="Arial"/>
-        </w:rPr>
-        <w:t xml:space="preserve">') }}{{ "; This proceeding is continuing." if </w:t>
-      </w:r>
-      <w:proofErr w:type="spellStart"/>
-      <w:r>
-        <w:rPr>
-          <w:rFonts w:ascii="Arial" w:hAnsi="Arial" w:cs="Arial"/>
-        </w:rPr>
-        <w:t>case.status</w:t>
-      </w:r>
-      <w:proofErr w:type="spellEnd"/>
-      <w:r>
-        <w:rPr>
-          <w:rFonts w:ascii="Arial" w:hAnsi="Arial" w:cs="Arial"/>
-        </w:rPr>
-        <w:t xml:space="preserve"> == "pending" else "; This proceeding has been stayed by the court." }}</w:t>
-      </w:r>
-    </w:p>
-    <w:p>
-      <w:pPr>
-        <w:spacing w:after="0" w:line="240" w:lineRule="auto"/>
-        <w:rPr>
-          <w:rFonts w:ascii="Arial" w:hAnsi="Arial" w:cs="Arial"/>
-        </w:rPr>
-      </w:pPr>
-      <w:r>
-        <w:rPr>
-          <w:rFonts w:ascii="Arial" w:hAnsi="Arial" w:cs="Arial"/>
-          <w:highlight w:val="cyan"/>
-        </w:rPr>
-        <w:t>{%</w:t>
-      </w:r>
-      <w:r>
-        <w:rPr>
-          <w:rFonts w:ascii="Arial" w:hAnsi="Arial" w:cs="Arial"/>
-          <w:highlight w:val="cyan"/>
-        </w:rPr>
-        <w:t>p</w:t>
-      </w:r>
-      <w:r>
-        <w:rPr>
-          <w:rFonts w:ascii="Arial" w:hAnsi="Arial" w:cs="Arial"/>
-          <w:highlight w:val="cyan"/>
-        </w:rPr>
-        <w:t xml:space="preserve"> endif %}</w:t>
-      </w:r>
-    </w:p>
-    <w:p>
-      <w:pPr>
-        <w:spacing w:after="0" w:line="240" w:lineRule="auto"/>
-        <w:rPr>
-          <w:rFonts w:ascii="Arial" w:hAnsi="Arial" w:cs="Arial"/>
-        </w:rPr>
-      </w:pPr>
-      <w:r>
-        <w:rPr>
-          <w:rFonts w:ascii="Arial" w:hAnsi="Arial" w:cs="Arial"/>
-          <w:highlight w:val="green"/>
-        </w:rPr>
-        <w:t>{%</w:t>
-      </w:r>
-      <w:r>
-        <w:rPr>
-          <w:rFonts w:ascii="Arial" w:hAnsi="Arial" w:cs="Arial"/>
-          <w:highlight w:val="green"/>
-        </w:rPr>
-        <w:t>p</w:t>
-      </w:r>
-      <w:r>
-        <w:rPr>
-          <w:rFonts w:ascii="Arial" w:hAnsi="Arial" w:cs="Arial"/>
-          <w:highlight w:val="green"/>
-        </w:rPr>
-        <w:t xml:space="preserve"> endif %}</w:t>
-      </w:r>
-    </w:p>
-    <w:p>
-      <w:pPr>
-        <w:spacing w:after="0" w:line="240" w:lineRule="auto"/>
-        <w:rPr>
-          <w:rFonts w:ascii="Arial" w:hAnsi="Arial" w:cs="Arial"/>
-        </w:rPr>
-      </w:pPr>
-      <w:r>
-        <w:rPr>
-          <w:rFonts w:ascii="Arial" w:hAnsi="Arial" w:cs="Arial"/>
-          <w:highlight w:val="magenta"/>
-        </w:rPr>
-        <w:t>{%</w:t>
-      </w:r>
-      <w:r>
-        <w:rPr>
-          <w:rFonts w:ascii="Arial" w:hAnsi="Arial" w:cs="Arial"/>
-          <w:highlight w:val="magenta"/>
-        </w:rPr>
-        <w:t>p</w:t>
-      </w:r>
-      <w:r>
-        <w:rPr>
-          <w:rFonts w:ascii="Arial" w:hAnsi="Arial" w:cs="Arial"/>
-          <w:highlight w:val="magenta"/>
-        </w:rPr>
-        <w:t xml:space="preserve"> </w:t>
-      </w:r>
-      <w:proofErr w:type="spellStart"/>
-      <w:r>
-        <w:rPr>
-          <w:rFonts w:ascii="Arial" w:hAnsi="Arial" w:cs="Arial"/>
-          <w:highlight w:val="magenta"/>
-        </w:rPr>
-        <w:t>endfor</w:t>
-      </w:r>
-      <w:proofErr w:type="spellEnd"/>
-      <w:r>
-        <w:rPr>
-          <w:rFonts w:ascii="Arial" w:hAnsi="Arial" w:cs="Arial"/>
-          <w:highlight w:val="magenta"/>
-        </w:rPr>
-        <w:t xml:space="preserve"> %}</w:t>
-      </w:r>
-    </w:p>
-    <w:p>
-      <w:pPr>
-        <w:spacing w:after="0" w:line="240" w:lineRule="auto"/>
-        <w:rPr>
-          <w:rFonts w:ascii="Arial" w:hAnsi="Arial" w:cs="Arial"/>
-        </w:rPr>
-      </w:pPr>
-    </w:p>
-    <w:p>
-      <w:pPr>
-        <w:spacing w:after="0" w:line="240" w:lineRule="auto"/>
-        <w:rPr>
-          <w:rFonts w:ascii="Arial" w:hAnsi="Arial" w:cs="Arial"/>
-          <w:highlight w:val="yellow"/>
-        </w:rPr>
-      </w:pPr>
-      <w:r>
-        <w:rPr>
-          <w:rFonts w:ascii="Arial" w:hAnsi="Arial" w:cs="Arial"/>
-          <w:highlight w:val="yellow"/>
-        </w:rPr>
-        <w:t>{%p endif %}</w:t>
-      </w:r>
-    </w:p>
-    <w:p>
-      <w:pPr>
-        <w:spacing w:after="0" w:line="240" w:lineRule="auto"/>
-        <w:rPr>
-          <w:rFonts w:ascii="Arial" w:hAnsi="Arial" w:cs="Arial"/>
-          <w:highlight w:val="yellow"/>
-        </w:rPr>
-      </w:pPr>
-      <w:r>
-        <w:rPr>
-          <w:rFonts w:ascii="Arial" w:hAnsi="Arial" w:cs="Arial"/>
-          <w:highlight w:val="yellow"/>
-        </w:rPr>
-        <w:t>{%p if</w:t>
-      </w:r>
-      <w:r>
-        <w:rPr>
-          <w:rFonts w:ascii="Arial" w:hAnsi="Arial" w:cs="Arial"/>
-        </w:rPr>
-        <w:t xml:space="preserve"> not </w:t>
-      </w:r>
-      <w:proofErr w:type="spellStart"/>
-      <w:r>
-        <w:rPr>
-          <w:rFonts w:ascii="Arial" w:hAnsi="Arial" w:cs="Arial"/>
-        </w:rPr>
-        <w:t>MI_home_state_all_kids</w:t>
-      </w:r>
-      <w:proofErr w:type="spellEnd"/>
-      <w:r>
-        <w:rPr>
-          <w:rFonts w:ascii="Arial" w:hAnsi="Arial" w:cs="Arial"/>
-        </w:rPr>
-        <w:t xml:space="preserve"> and </w:t>
-      </w:r>
-      <w:proofErr w:type="spellStart"/>
-      <w:proofErr w:type="gramStart"/>
-      <w:r>
-        <w:rPr>
-          <w:rFonts w:ascii="Arial" w:hAnsi="Arial" w:cs="Arial"/>
-        </w:rPr>
-        <w:t>children.filter</w:t>
-      </w:r>
-      <w:proofErr w:type="spellEnd"/>
-      <w:proofErr w:type="gramEnd"/>
-      <w:r>
-        <w:rPr>
-          <w:rFonts w:ascii="Arial" w:hAnsi="Arial" w:cs="Arial"/>
-        </w:rPr>
-        <w:t>(</w:t>
-      </w:r>
-      <w:proofErr w:type="spellStart"/>
-      <w:r>
-        <w:rPr>
-          <w:rFonts w:ascii="Arial" w:hAnsi="Arial" w:cs="Arial"/>
-        </w:rPr>
-        <w:t>legal_parent</w:t>
-      </w:r>
-      <w:proofErr w:type="spellEnd"/>
-      <w:r>
-        <w:rPr>
-          <w:rFonts w:ascii="Arial" w:hAnsi="Arial" w:cs="Arial"/>
-        </w:rPr>
-        <w:t>='both') | length &gt; 1 %}</w:t>
-      </w:r>
-    </w:p>
-    <w:p>
-      <w:pPr>
-        <w:spacing w:after="0" w:line="240" w:lineRule="auto"/>
-        <w:rPr>
-          <w:rFonts w:ascii="Arial" w:hAnsi="Arial" w:cs="Arial"/>
-          <w:highlight w:val="magenta"/>
-        </w:rPr>
-      </w:pPr>
-      <w:r>
-        <w:rPr>
-          <w:rFonts w:ascii="Arial" w:hAnsi="Arial" w:cs="Arial"/>
-          <w:b/>
-          <w:bCs/>
-        </w:rPr>
-        <w:t>7. The children’s “home state” is</w:t>
-      </w:r>
-      <w:r>
-        <w:rPr>
-          <w:rFonts w:ascii="Arial" w:hAnsi="Arial" w:cs="Arial"/>
-          <w:b/>
-          <w:bCs/>
-        </w:rPr>
-        <w:t>:</w:t>
-      </w:r>
-    </w:p>
-    <w:p>
-      <w:pPr>
-        <w:spacing w:after="0" w:line="240" w:lineRule="auto"/>
-        <w:rPr>
-          <w:rFonts w:ascii="Arial" w:hAnsi="Arial" w:cs="Arial"/>
-        </w:rPr>
-      </w:pPr>
-      <w:r>
-        <w:rPr>
-          <w:rFonts w:ascii="Arial" w:hAnsi="Arial" w:cs="Arial"/>
-          <w:highlight w:val="magenta"/>
-        </w:rPr>
-        <w:t xml:space="preserve">{%p for </w:t>
-      </w:r>
-      <w:r>
-        <w:rPr>
-          <w:rFonts w:ascii="Arial" w:hAnsi="Arial" w:cs="Arial"/>
-        </w:rPr>
-        <w:t xml:space="preserve">child in </w:t>
-      </w:r>
-      <w:proofErr w:type="spellStart"/>
-      <w:proofErr w:type="gramStart"/>
-      <w:r>
-        <w:rPr>
-          <w:rFonts w:ascii="Arial" w:hAnsi="Arial" w:cs="Arial"/>
-        </w:rPr>
-        <w:t>children.filter</w:t>
-      </w:r>
-      <w:proofErr w:type="spellEnd"/>
-      <w:proofErr w:type="gramEnd"/>
-      <w:r>
-        <w:rPr>
-          <w:rFonts w:ascii="Arial" w:hAnsi="Arial" w:cs="Arial"/>
-        </w:rPr>
-        <w:t>(</w:t>
-      </w:r>
-      <w:proofErr w:type="spellStart"/>
-      <w:r>
-        <w:rPr>
-          <w:rFonts w:ascii="Arial" w:hAnsi="Arial" w:cs="Arial"/>
-        </w:rPr>
-        <w:t>legal_parent</w:t>
-      </w:r>
-      <w:proofErr w:type="spellEnd"/>
-      <w:r>
-        <w:rPr>
-          <w:rFonts w:ascii="Arial" w:hAnsi="Arial" w:cs="Arial"/>
-        </w:rPr>
-        <w:t>='both'</w:t>
-      </w:r>
-      <w:r>
-        <w:rPr>
-          <w:rFonts w:ascii="Arial" w:hAnsi="Arial" w:cs="Arial"/>
-        </w:rPr>
-        <w:t>) %}</w:t>
-      </w:r>
     </w:p>
     <w:p>
       <w:pPr>
@@ -2164,26 +1012,161 @@
           <w:rFonts w:ascii="Arial" w:hAnsi="Arial" w:cs="Arial"/>
         </w:rPr>
       </w:pPr>
+      <w:r>
+        <w:rPr>
+          <w:rFonts w:ascii="Arial" w:hAnsi="Arial" w:cs="Arial"/>
+        </w:rPr>
+        <w:t xml:space="preserve">{% if </w:t>
+      </w:r>
       <w:proofErr w:type="gramStart"/>
       <w:r>
         <w:rPr>
           <w:rFonts w:ascii="Arial" w:hAnsi="Arial" w:cs="Arial"/>
         </w:rPr>
-        <w:t>{{ "</w:t>
+        <w:t>child.home</w:t>
       </w:r>
       <w:proofErr w:type="gramEnd"/>
       <w:r>
         <w:rPr>
           <w:rFonts w:ascii="Arial" w:hAnsi="Arial" w:cs="Arial"/>
         </w:rPr>
-        <w:t xml:space="preserve">None. Michigan has jurisdiction because the child lived 6 months in MI within the last 6 months. MCL 722.1201(1)(b)" if </w:t>
-      </w:r>
-      <w:proofErr w:type="spellStart"/>
+        <w:t>_state == "</w:t>
+      </w:r>
+      <w:r>
+        <w:rPr>
+          <w:rFonts w:ascii="Arial" w:hAnsi="Arial" w:cs="Arial"/>
+        </w:rPr>
+        <w:t>n</w:t>
+      </w:r>
+      <w:r>
+        <w:rPr>
+          <w:rFonts w:ascii="Arial" w:hAnsi="Arial" w:cs="Arial"/>
+        </w:rPr>
+        <w:t xml:space="preserve">one" and child.MI_jurisdiction </w:t>
+      </w:r>
       <w:proofErr w:type="gramStart"/>
       <w:r>
         <w:rPr>
           <w:rFonts w:ascii="Arial" w:hAnsi="Arial" w:cs="Arial"/>
         </w:rPr>
+        <w:t>%}n</w:t>
+      </w:r>
+      <w:r>
+        <w:rPr>
+          <w:rFonts w:ascii="Arial" w:hAnsi="Arial" w:cs="Arial"/>
+        </w:rPr>
+        <w:t>one</w:t>
+      </w:r>
+      <w:proofErr w:type="gramEnd"/>
+      <w:r>
+        <w:rPr>
+          <w:rFonts w:ascii="Arial" w:hAnsi="Arial" w:cs="Arial"/>
+        </w:rPr>
+        <w:t xml:space="preserve"> for </w:t>
+      </w:r>
+      <w:proofErr w:type="gramStart"/>
+      <w:r>
+        <w:rPr>
+          <w:rFonts w:ascii="Arial" w:hAnsi="Arial" w:cs="Arial"/>
+        </w:rPr>
+        <w:t>{{ child</w:t>
+      </w:r>
+      <w:proofErr w:type="gramEnd"/>
+      <w:r>
+        <w:rPr>
+          <w:rFonts w:ascii="Arial" w:hAnsi="Arial" w:cs="Arial"/>
+        </w:rPr>
+        <w:t xml:space="preserve"> }}</w:t>
+      </w:r>
+      <w:r>
+        <w:rPr>
+          <w:rFonts w:ascii="Arial" w:hAnsi="Arial" w:cs="Arial"/>
+        </w:rPr>
+        <w:t xml:space="preserve">. </w:t>
+      </w:r>
+      <w:r>
+        <w:rPr>
+          <w:rFonts w:ascii="Arial" w:hAnsi="Arial" w:cs="Arial"/>
+        </w:rPr>
+        <w:t xml:space="preserve">However, </w:t>
+      </w:r>
+      <w:r>
+        <w:rPr>
+          <w:rFonts w:ascii="Arial" w:hAnsi="Arial" w:cs="Arial"/>
+        </w:rPr>
+        <w:t xml:space="preserve">Michigan has jurisdiction because </w:t>
+      </w:r>
+      <w:proofErr w:type="gramStart"/>
+      <w:r>
+        <w:rPr>
+          <w:rFonts w:ascii="Arial" w:hAnsi="Arial" w:cs="Arial"/>
+        </w:rPr>
+        <w:t>{{ child</w:t>
+      </w:r>
+      <w:proofErr w:type="gramEnd"/>
+      <w:r>
+        <w:rPr>
+          <w:rFonts w:ascii="Arial" w:hAnsi="Arial" w:cs="Arial"/>
+        </w:rPr>
+        <w:t xml:space="preserve"> }} </w:t>
+      </w:r>
+      <w:r>
+        <w:rPr>
+          <w:rFonts w:ascii="Arial" w:hAnsi="Arial" w:cs="Arial"/>
+        </w:rPr>
+        <w:t xml:space="preserve">lived 6 months in MI </w:t>
+      </w:r>
+      <w:r>
+        <w:rPr>
+          <w:rFonts w:ascii="Arial" w:hAnsi="Arial" w:cs="Arial"/>
+        </w:rPr>
+        <w:t xml:space="preserve">ending </w:t>
+      </w:r>
+      <w:r>
+        <w:rPr>
+          <w:rFonts w:ascii="Arial" w:hAnsi="Arial" w:cs="Arial"/>
+        </w:rPr>
+        <w:t>within the last 6 months. MCL 722.1201(1)(b</w:t>
+      </w:r>
+      <w:proofErr w:type="gramStart"/>
+      <w:r>
+        <w:rPr>
+          <w:rFonts w:ascii="Arial" w:hAnsi="Arial" w:cs="Arial"/>
+        </w:rPr>
+        <w:t>).{</w:t>
+      </w:r>
+      <w:proofErr w:type="gramEnd"/>
+      <w:r>
+        <w:rPr>
+          <w:rFonts w:ascii="Arial" w:hAnsi="Arial" w:cs="Arial"/>
+        </w:rPr>
+        <w:t>%</w:t>
+      </w:r>
+      <w:r>
+        <w:rPr>
+          <w:rFonts w:ascii="Arial" w:hAnsi="Arial" w:cs="Arial"/>
+        </w:rPr>
+        <w:t xml:space="preserve"> else </w:t>
+      </w:r>
+      <w:proofErr w:type="gramStart"/>
+      <w:r>
+        <w:rPr>
+          <w:rFonts w:ascii="Arial" w:hAnsi="Arial" w:cs="Arial"/>
+        </w:rPr>
+        <w:t>%}{</w:t>
+      </w:r>
+      <w:proofErr w:type="gramEnd"/>
+      <w:r>
+        <w:rPr>
+          <w:rFonts w:ascii="Arial" w:hAnsi="Arial" w:cs="Arial"/>
+        </w:rPr>
+        <w:t>{</w:t>
+      </w:r>
+      <w:proofErr w:type="gramStart"/>
+      <w:r>
+        <w:rPr>
+          <w:rFonts w:ascii="Arial" w:hAnsi="Arial" w:cs="Arial"/>
+        </w:rPr>
         <w:t>child.home</w:t>
       </w:r>
       <w:proofErr w:type="gramEnd"/>
@@ -2191,79 +1174,64 @@
         <w:rPr>
           <w:rFonts w:ascii="Arial" w:hAnsi="Arial" w:cs="Arial"/>
         </w:rPr>
-        <w:t>_state</w:t>
-      </w:r>
-      <w:proofErr w:type="spellEnd"/>
-      <w:r>
-        <w:rPr>
-          <w:rFonts w:ascii="Arial" w:hAnsi="Arial" w:cs="Arial"/>
-        </w:rPr>
-        <w:t xml:space="preserve"> == "none" and </w:t>
-      </w:r>
-      <w:proofErr w:type="spellStart"/>
-      <w:r>
-        <w:rPr>
-          <w:rFonts w:ascii="Arial" w:hAnsi="Arial" w:cs="Arial"/>
-        </w:rPr>
-        <w:t>child.MI_jurisdiction</w:t>
-      </w:r>
-      <w:proofErr w:type="spellEnd"/>
-      <w:r>
-        <w:rPr>
-          <w:rFonts w:ascii="Arial" w:hAnsi="Arial" w:cs="Arial"/>
-        </w:rPr>
-        <w:t xml:space="preserve"> else </w:t>
-      </w:r>
-      <w:proofErr w:type="spellStart"/>
+        <w:t>_</w:t>
+      </w:r>
       <w:proofErr w:type="gramStart"/>
       <w:r>
         <w:rPr>
           <w:rFonts w:ascii="Arial" w:hAnsi="Arial" w:cs="Arial"/>
         </w:rPr>
-        <w:t>child.home</w:t>
+        <w:t>state }</w:t>
       </w:r>
       <w:proofErr w:type="gramEnd"/>
       <w:r>
         <w:rPr>
           <w:rFonts w:ascii="Arial" w:hAnsi="Arial" w:cs="Arial"/>
         </w:rPr>
-        <w:t>_</w:t>
+        <w:t xml:space="preserve">} for </w:t>
       </w:r>
       <w:proofErr w:type="gramStart"/>
       <w:r>
         <w:rPr>
           <w:rFonts w:ascii="Arial" w:hAnsi="Arial" w:cs="Arial"/>
         </w:rPr>
-        <w:t>state</w:t>
-      </w:r>
-      <w:proofErr w:type="spellEnd"/>
-      <w:r>
-        <w:rPr>
-          <w:rFonts w:ascii="Arial" w:hAnsi="Arial" w:cs="Arial"/>
-        </w:rPr>
-        <w:t xml:space="preserve"> }</w:t>
+        <w:t>{{ child</w:t>
       </w:r>
       <w:proofErr w:type="gramEnd"/>
       <w:r>
         <w:rPr>
           <w:rFonts w:ascii="Arial" w:hAnsi="Arial" w:cs="Arial"/>
         </w:rPr>
-        <w:t xml:space="preserve">} for </w:t>
+        <w:t xml:space="preserve"> </w:t>
       </w:r>
       <w:proofErr w:type="gramStart"/>
       <w:r>
         <w:rPr>
           <w:rFonts w:ascii="Arial" w:hAnsi="Arial" w:cs="Arial"/>
         </w:rPr>
-        <w:t>{{ child</w:t>
+        <w:t>}}</w:t>
+      </w:r>
+      <w:r>
+        <w:rPr>
+          <w:rFonts w:ascii="Arial" w:hAnsi="Arial" w:cs="Arial"/>
+        </w:rPr>
+        <w:t>{</w:t>
       </w:r>
       <w:proofErr w:type="gramEnd"/>
       <w:r>
         <w:rPr>
           <w:rFonts w:ascii="Arial" w:hAnsi="Arial" w:cs="Arial"/>
         </w:rPr>
-        <w:t xml:space="preserve"> }}</w:t>
-      </w:r>
+        <w:t xml:space="preserve">% </w:t>
+      </w:r>
+      <w:proofErr w:type="gramStart"/>
+      <w:r>
+        <w:rPr>
+          <w:rFonts w:ascii="Arial" w:hAnsi="Arial" w:cs="Arial"/>
+        </w:rPr>
+        <w:t>endif %}</w:t>
+      </w:r>
+      <w:proofErr w:type="gramEnd"/>
     </w:p>
     <w:p>
       <w:pPr>
@@ -2278,23 +1246,7 @@
           <w:rFonts w:ascii="Arial" w:hAnsi="Arial" w:cs="Arial"/>
           <w:highlight w:val="magenta"/>
         </w:rPr>
-        <w:t xml:space="preserve">{%p </w:t>
-      </w:r>
-      <w:proofErr w:type="spellStart"/>
-      <w:r>
-        <w:rPr>
-          <w:rFonts w:ascii="Arial" w:hAnsi="Arial" w:cs="Arial"/>
-          <w:highlight w:val="magenta"/>
-        </w:rPr>
-        <w:t>endfor</w:t>
-      </w:r>
-      <w:proofErr w:type="spellEnd"/>
-      <w:r>
-        <w:rPr>
-          <w:rFonts w:ascii="Arial" w:hAnsi="Arial" w:cs="Arial"/>
-          <w:highlight w:val="magenta"/>
-        </w:rPr>
-        <w:t xml:space="preserve"> %}</w:t>
+        <w:t>{%p endfor %}</w:t>
       </w:r>
     </w:p>
     <w:p>
@@ -2540,9 +1492,9 @@
               <w:sz w:val="16"/>
               <w:szCs w:val="16"/>
             </w:rPr>
-            <w:t xml:space="preserve">{{ </w:t>
+            <w:t>{{ docket</w:t>
           </w:r>
-          <w:proofErr w:type="spellStart"/>
+          <w:proofErr w:type="gramEnd"/>
           <w:r>
             <w:rPr>
               <w:b/>
@@ -2550,27 +1502,7 @@
               <w:sz w:val="16"/>
               <w:szCs w:val="16"/>
             </w:rPr>
-            <w:t>docket</w:t>
-          </w:r>
-          <w:proofErr w:type="gramEnd"/>
-          <w:r>
-            <w:rPr>
-              <w:b/>
-              <w:color w:val="231F20"/>
-              <w:sz w:val="16"/>
-              <w:szCs w:val="16"/>
-            </w:rPr>
-            <w:t>_number</w:t>
-          </w:r>
-          <w:proofErr w:type="spellEnd"/>
-          <w:r>
-            <w:rPr>
-              <w:b/>
-              <w:color w:val="231F20"/>
-              <w:sz w:val="16"/>
-              <w:szCs w:val="16"/>
-            </w:rPr>
-            <w:t xml:space="preserve"> }}</w:t>
+            <w:t>_number }}</w:t>
           </w:r>
         </w:p>
       </w:tc>
@@ -2684,7 +1616,6 @@
             </w:rPr>
             <w:t xml:space="preserve">{{ </w:t>
           </w:r>
-          <w:proofErr w:type="spellStart"/>
           <w:r>
             <w:rPr>
               <w:b/>
@@ -2714,7 +1645,6 @@
             </w:rPr>
             <w:t>court.number</w:t>
           </w:r>
-          <w:proofErr w:type="spellEnd"/>
           <w:proofErr w:type="gramEnd"/>
           <w:r>
             <w:rPr>
@@ -2758,7 +1688,6 @@
             </w:rPr>
             <w:t xml:space="preserve">{{ </w:t>
           </w:r>
-          <w:proofErr w:type="spellStart"/>
           <w:r>
             <w:rPr>
               <w:b/>
@@ -2788,7 +1717,6 @@
             </w:rPr>
             <w:t>choice.upper</w:t>
           </w:r>
-          <w:proofErr w:type="spellEnd"/>
           <w:proofErr w:type="gramEnd"/>
           <w:r>
             <w:rPr>
@@ -2966,15 +1894,7 @@
               <w:sz w:val="20"/>
               <w:szCs w:val="20"/>
             </w:rPr>
-            <w:t xml:space="preserve">{{ </w:t>
-          </w:r>
-          <w:proofErr w:type="spellStart"/>
-          <w:r>
-            <w:rPr>
-              <w:sz w:val="20"/>
-              <w:szCs w:val="20"/>
-            </w:rPr>
-            <w:t>docket</w:t>
+            <w:t>{{ docket</w:t>
           </w:r>
           <w:proofErr w:type="gramEnd"/>
           <w:r>
@@ -2982,15 +1902,7 @@
               <w:sz w:val="20"/>
               <w:szCs w:val="20"/>
             </w:rPr>
-            <w:t>_number</w:t>
-          </w:r>
-          <w:proofErr w:type="spellEnd"/>
-          <w:r>
-            <w:rPr>
-              <w:sz w:val="20"/>
-              <w:szCs w:val="20"/>
-            </w:rPr>
-            <w:t xml:space="preserve"> }}</w:t>
+            <w:t>_number }}</w:t>
           </w:r>
         </w:p>
       </w:tc>
@@ -3213,6 +2125,119 @@
     </w:lvl>
   </w:abstractNum>
   <w:abstractNum w:abstractNumId="2" w15:restartNumberingAfterBreak="0">
+    <w:nsid w:val="4A574198"/>
+    <w:multiLevelType w:val="hybridMultilevel"/>
+    <w:tmpl w:val="4C409356"/>
+    <w:lvl w:ilvl="0" w:tplc="04090001">
+      <w:start w:val="1"/>
+      <w:numFmt w:val="bullet"/>
+      <w:lvlText w:val=""/>
+      <w:lvlJc w:val="left"/>
+      <w:pPr>
+        <w:ind w:left="720" w:hanging="360"/>
+      </w:pPr>
+      <w:rPr>
+        <w:rFonts w:ascii="Symbol" w:hAnsi="Symbol" w:hint="default"/>
+      </w:rPr>
+    </w:lvl>
+    <w:lvl w:ilvl="1" w:tplc="04090003" w:tentative="1">
+      <w:start w:val="1"/>
+      <w:numFmt w:val="bullet"/>
+      <w:lvlText w:val="o"/>
+      <w:lvlJc w:val="left"/>
+      <w:pPr>
+        <w:ind w:left="1440" w:hanging="360"/>
+      </w:pPr>
+      <w:rPr>
+        <w:rFonts w:ascii="Courier New" w:hAnsi="Courier New" w:cs="Courier New" w:hint="default"/>
+      </w:rPr>
+    </w:lvl>
+    <w:lvl w:ilvl="2" w:tplc="04090005" w:tentative="1">
+      <w:start w:val="1"/>
+      <w:numFmt w:val="bullet"/>
+      <w:lvlText w:val=""/>
+      <w:lvlJc w:val="left"/>
+      <w:pPr>
+        <w:ind w:left="2160" w:hanging="360"/>
+      </w:pPr>
+      <w:rPr>
+        <w:rFonts w:ascii="Wingdings" w:hAnsi="Wingdings" w:hint="default"/>
+      </w:rPr>
+    </w:lvl>
+    <w:lvl w:ilvl="3" w:tplc="04090001" w:tentative="1">
+      <w:start w:val="1"/>
+      <w:numFmt w:val="bullet"/>
+      <w:lvlText w:val=""/>
+      <w:lvlJc w:val="left"/>
+      <w:pPr>
+        <w:ind w:left="2880" w:hanging="360"/>
+      </w:pPr>
+      <w:rPr>
+        <w:rFonts w:ascii="Symbol" w:hAnsi="Symbol" w:hint="default"/>
+      </w:rPr>
+    </w:lvl>
+    <w:lvl w:ilvl="4" w:tplc="04090003" w:tentative="1">
+      <w:start w:val="1"/>
+      <w:numFmt w:val="bullet"/>
+      <w:lvlText w:val="o"/>
+      <w:lvlJc w:val="left"/>
+      <w:pPr>
+        <w:ind w:left="3600" w:hanging="360"/>
+      </w:pPr>
+      <w:rPr>
+        <w:rFonts w:ascii="Courier New" w:hAnsi="Courier New" w:cs="Courier New" w:hint="default"/>
+      </w:rPr>
+    </w:lvl>
+    <w:lvl w:ilvl="5" w:tplc="04090005" w:tentative="1">
+      <w:start w:val="1"/>
+      <w:numFmt w:val="bullet"/>
+      <w:lvlText w:val=""/>
+      <w:lvlJc w:val="left"/>
+      <w:pPr>
+        <w:ind w:left="4320" w:hanging="360"/>
+      </w:pPr>
+      <w:rPr>
+        <w:rFonts w:ascii="Wingdings" w:hAnsi="Wingdings" w:hint="default"/>
+      </w:rPr>
+    </w:lvl>
+    <w:lvl w:ilvl="6" w:tplc="04090001" w:tentative="1">
+      <w:start w:val="1"/>
+      <w:numFmt w:val="bullet"/>
+      <w:lvlText w:val=""/>
+      <w:lvlJc w:val="left"/>
+      <w:pPr>
+        <w:ind w:left="5040" w:hanging="360"/>
+      </w:pPr>
+      <w:rPr>
+        <w:rFonts w:ascii="Symbol" w:hAnsi="Symbol" w:hint="default"/>
+      </w:rPr>
+    </w:lvl>
+    <w:lvl w:ilvl="7" w:tplc="04090003" w:tentative="1">
+      <w:start w:val="1"/>
+      <w:numFmt w:val="bullet"/>
+      <w:lvlText w:val="o"/>
+      <w:lvlJc w:val="left"/>
+      <w:pPr>
+        <w:ind w:left="5760" w:hanging="360"/>
+      </w:pPr>
+      <w:rPr>
+        <w:rFonts w:ascii="Courier New" w:hAnsi="Courier New" w:cs="Courier New" w:hint="default"/>
+      </w:rPr>
+    </w:lvl>
+    <w:lvl w:ilvl="8" w:tplc="04090005" w:tentative="1">
+      <w:start w:val="1"/>
+      <w:numFmt w:val="bullet"/>
+      <w:lvlText w:val=""/>
+      <w:lvlJc w:val="left"/>
+      <w:pPr>
+        <w:ind w:left="6480" w:hanging="360"/>
+      </w:pPr>
+      <w:rPr>
+        <w:rFonts w:ascii="Wingdings" w:hAnsi="Wingdings" w:hint="default"/>
+      </w:rPr>
+    </w:lvl>
+  </w:abstractNum>
+  <w:abstractNum w:abstractNumId="3" w15:restartNumberingAfterBreak="0">
     <w:nsid w:val="649200A9"/>
     <w:multiLevelType w:val="hybridMultilevel"/>
     <w:tmpl w:val="33A2443A"/>
@@ -3301,7 +2326,7 @@
       </w:pPr>
     </w:lvl>
   </w:abstractNum>
-  <w:abstractNum w:abstractNumId="3" w15:restartNumberingAfterBreak="0">
+  <w:abstractNum w:abstractNumId="4" w15:restartNumberingAfterBreak="0">
     <w:nsid w:val="74A53D79"/>
     <w:multiLevelType w:val="hybridMultilevel"/>
     <w:tmpl w:val="163AF2A6"/>
@@ -3390,7 +2415,7 @@
       </w:pPr>
     </w:lvl>
   </w:abstractNum>
-  <w:abstractNum w:abstractNumId="4" w15:restartNumberingAfterBreak="0">
+  <w:abstractNum w:abstractNumId="5" w15:restartNumberingAfterBreak="0">
     <w:nsid w:val="7D310C1C"/>
     <w:multiLevelType w:val="hybridMultilevel"/>
     <w:tmpl w:val="33A2443A"/>
@@ -3480,19 +2505,22 @@
     </w:lvl>
   </w:abstractNum>
   <w:num w:numId="1" w16cid:durableId="1783451761">
-    <w:abstractNumId w:val="2"/>
+    <w:abstractNumId w:val="3"/>
   </w:num>
   <w:num w:numId="2" w16cid:durableId="1886524218">
     <w:abstractNumId w:val="1"/>
   </w:num>
   <w:num w:numId="3" w16cid:durableId="1051732058">
-    <w:abstractNumId w:val="3"/>
+    <w:abstractNumId w:val="4"/>
   </w:num>
   <w:num w:numId="4" w16cid:durableId="822965640">
-    <w:abstractNumId w:val="4"/>
+    <w:abstractNumId w:val="5"/>
   </w:num>
   <w:num w:numId="5" w16cid:durableId="955793582">
     <w:abstractNumId w:val="0"/>
+  </w:num>
+  <w:num w:numId="6" w16cid:durableId="386101770">
+    <w:abstractNumId w:val="2"/>
   </w:num>
 </w:numbering>
 </file>

</xml_diff>

<commit_message>
fix some buggy things
</commit_message>
<xml_diff>
--- a/docassemble/MLHDivorceAndCustody/data/templates/UCCJEA_affidavit_mc416_addendum.docx
+++ b/docassemble/MLHDivorceAndCustody/data/templates/UCCJEA_affidavit_mc416_addendum.docx
@@ -166,7 +166,6 @@
           <w:rFonts w:ascii="Arial" w:hAnsi="Arial" w:cs="Arial"/>
         </w:rPr>
       </w:pPr>
-      <w:proofErr w:type="gramStart"/>
       <w:r>
         <w:rPr>
           <w:rFonts w:ascii="Arial" w:hAnsi="Arial" w:cs="Arial"/>
@@ -177,96 +176,19 @@
         <w:rPr>
           <w:rFonts w:ascii="Arial" w:hAnsi="Arial" w:cs="Arial"/>
         </w:rPr>
-        <w:t>address</w:t>
-      </w:r>
-      <w:proofErr w:type="gramEnd"/>
-      <w:r>
-        <w:rPr>
-          <w:rFonts w:ascii="Arial" w:hAnsi="Arial" w:cs="Arial"/>
-        </w:rPr>
-        <w:t>.on_one_</w:t>
-      </w:r>
-      <w:proofErr w:type="gramStart"/>
-      <w:r>
-        <w:rPr>
-          <w:rFonts w:ascii="Arial" w:hAnsi="Arial" w:cs="Arial"/>
-        </w:rPr>
-        <w:t xml:space="preserve">line() </w:t>
-      </w:r>
-      <w:r>
-        <w:rPr>
-          <w:rFonts w:ascii="Arial" w:hAnsi="Arial" w:cs="Arial"/>
-        </w:rPr>
-        <w:t>}</w:t>
-      </w:r>
-      <w:proofErr w:type="gramEnd"/>
-      <w:r>
-        <w:rPr>
-          <w:rFonts w:ascii="Arial" w:hAnsi="Arial" w:cs="Arial"/>
-        </w:rPr>
-        <w:t>}</w:t>
-      </w:r>
-      <w:r>
-        <w:rPr>
-          <w:rFonts w:ascii="Arial" w:hAnsi="Arial" w:cs="Arial"/>
-        </w:rPr>
-        <w:t xml:space="preserve"> – from </w:t>
-      </w:r>
-      <w:proofErr w:type="gramStart"/>
-      <w:r>
-        <w:rPr>
-          <w:rFonts w:ascii="Arial" w:hAnsi="Arial" w:cs="Arial"/>
-        </w:rPr>
-        <w:t>{{ address</w:t>
-      </w:r>
-      <w:proofErr w:type="gramEnd"/>
-      <w:r>
-        <w:rPr>
-          <w:rFonts w:ascii="Arial" w:hAnsi="Arial" w:cs="Arial"/>
-        </w:rPr>
-        <w:t>.start_</w:t>
-      </w:r>
-      <w:proofErr w:type="gramStart"/>
-      <w:r>
-        <w:rPr>
-          <w:rFonts w:ascii="Arial" w:hAnsi="Arial" w:cs="Arial"/>
-        </w:rPr>
-        <w:t>date }</w:t>
-      </w:r>
-      <w:proofErr w:type="gramEnd"/>
-      <w:r>
-        <w:rPr>
-          <w:rFonts w:ascii="Arial" w:hAnsi="Arial" w:cs="Arial"/>
-        </w:rPr>
-        <w:t xml:space="preserve">} to </w:t>
-      </w:r>
-      <w:proofErr w:type="gramStart"/>
-      <w:r>
-        <w:rPr>
-          <w:rFonts w:ascii="Arial" w:hAnsi="Arial" w:cs="Arial"/>
-        </w:rPr>
-        <w:t>{{ address.end</w:t>
-      </w:r>
-      <w:proofErr w:type="gramEnd"/>
-      <w:r>
-        <w:rPr>
-          <w:rFonts w:ascii="Arial" w:hAnsi="Arial" w:cs="Arial"/>
-        </w:rPr>
-        <w:t>_</w:t>
-      </w:r>
-      <w:proofErr w:type="gramStart"/>
-      <w:r>
-        <w:rPr>
-          <w:rFonts w:ascii="Arial" w:hAnsi="Arial" w:cs="Arial"/>
-        </w:rPr>
-        <w:t>date }</w:t>
-      </w:r>
-      <w:proofErr w:type="gramEnd"/>
-      <w:r>
-        <w:rPr>
-          <w:rFonts w:ascii="Arial" w:hAnsi="Arial" w:cs="Arial"/>
-        </w:rPr>
-        <w:t>}</w:t>
+        <w:t xml:space="preserve">address.on_one_line() </w:t>
+      </w:r>
+      <w:r>
+        <w:rPr>
+          <w:rFonts w:ascii="Arial" w:hAnsi="Arial" w:cs="Arial"/>
+        </w:rPr>
+        <w:t>}}</w:t>
+      </w:r>
+      <w:r>
+        <w:rPr>
+          <w:rFonts w:ascii="Arial" w:hAnsi="Arial" w:cs="Arial"/>
+        </w:rPr>
+        <w:t xml:space="preserve"> – from {{ address.start_date }} to {{ address.end_date }}</w:t>
       </w:r>
     </w:p>
     <w:p>
@@ -281,17 +203,8 @@
           <w:rFonts w:ascii="Arial" w:hAnsi="Arial" w:cs="Arial"/>
           <w:highlight w:val="magenta"/>
         </w:rPr>
-        <w:t xml:space="preserve">{%p </w:t>
-      </w:r>
-      <w:proofErr w:type="gramStart"/>
-      <w:r>
-        <w:rPr>
-          <w:rFonts w:ascii="Arial" w:hAnsi="Arial" w:cs="Arial"/>
-          <w:highlight w:val="magenta"/>
-        </w:rPr>
-        <w:t>endfor %}</w:t>
-      </w:r>
-      <w:proofErr w:type="gramEnd"/>
+        <w:t>{%p endfor %}</w:t>
+      </w:r>
     </w:p>
     <w:p>
       <w:pPr>
@@ -479,17 +392,8 @@
           <w:rFonts w:ascii="Arial" w:hAnsi="Arial" w:cs="Arial"/>
           <w:highlight w:val="green"/>
         </w:rPr>
-        <w:t xml:space="preserve">{%p </w:t>
-      </w:r>
-      <w:proofErr w:type="gramStart"/>
-      <w:r>
-        <w:rPr>
-          <w:rFonts w:ascii="Arial" w:hAnsi="Arial" w:cs="Arial"/>
-          <w:highlight w:val="green"/>
-        </w:rPr>
-        <w:t>endif %}</w:t>
-      </w:r>
-      <w:proofErr w:type="gramEnd"/>
+        <w:t>{%p endif %}</w:t>
+      </w:r>
     </w:p>
     <w:p>
       <w:pPr>
@@ -554,21 +458,7 @@
         <w:rPr>
           <w:rFonts w:ascii="Arial" w:hAnsi="Arial" w:cs="Arial"/>
         </w:rPr>
-        <w:t>prior_family_</w:t>
-      </w:r>
-      <w:proofErr w:type="gramStart"/>
-      <w:r>
-        <w:rPr>
-          <w:rFonts w:ascii="Arial" w:hAnsi="Arial" w:cs="Arial"/>
-        </w:rPr>
-        <w:t>cases.filter</w:t>
-      </w:r>
-      <w:proofErr w:type="gramEnd"/>
-      <w:r>
-        <w:rPr>
-          <w:rFonts w:ascii="Arial" w:hAnsi="Arial" w:cs="Arial"/>
-        </w:rPr>
-        <w:t>(</w:t>
+        <w:t>prior_family_cases.filter(</w:t>
       </w:r>
       <w:r>
         <w:rPr>
@@ -576,19 +466,11 @@
         </w:rPr>
         <w:t>not_name_change</w:t>
       </w:r>
-      <w:proofErr w:type="gramStart"/>
-      <w:r>
-        <w:rPr>
-          <w:rFonts w:ascii="Arial" w:hAnsi="Arial" w:cs="Arial"/>
-        </w:rPr>
-        <w:t>).filter</w:t>
-      </w:r>
-      <w:proofErr w:type="gramEnd"/>
-      <w:r>
-        <w:rPr>
-          <w:rFonts w:ascii="Arial" w:hAnsi="Arial" w:cs="Arial"/>
-        </w:rPr>
-        <w:t>(resolved=False)</w:t>
+      <w:r>
+        <w:rPr>
+          <w:rFonts w:ascii="Arial" w:hAnsi="Arial" w:cs="Arial"/>
+        </w:rPr>
+        <w:t>).filter(resolved=False)</w:t>
       </w:r>
       <w:r>
         <w:rPr>
@@ -596,7 +478,6 @@
         </w:rPr>
         <w:t xml:space="preserve"> | length &gt; </w:t>
       </w:r>
-      <w:proofErr w:type="gramStart"/>
       <w:r>
         <w:rPr>
           <w:rFonts w:ascii="Arial" w:hAnsi="Arial" w:cs="Arial"/>
@@ -609,7 +490,6 @@
         </w:rPr>
         <w:t xml:space="preserve"> %}</w:t>
       </w:r>
-      <w:proofErr w:type="gramEnd"/>
     </w:p>
     <w:p>
       <w:pPr>
@@ -730,19 +610,11 @@
         </w:rPr>
         <w:t xml:space="preserve"> </w:t>
       </w:r>
-      <w:proofErr w:type="gramStart"/>
-      <w:r>
-        <w:rPr>
-          <w:rFonts w:ascii="Arial" w:hAnsi="Arial" w:cs="Arial"/>
-        </w:rPr>
-        <w:t>case.type !=</w:t>
-      </w:r>
-      <w:proofErr w:type="gramEnd"/>
-      <w:r>
-        <w:rPr>
-          <w:rFonts w:ascii="Arial" w:hAnsi="Arial" w:cs="Arial"/>
-        </w:rPr>
-        <w:t xml:space="preserve"> "name_change" and</w:t>
+      <w:r>
+        <w:rPr>
+          <w:rFonts w:ascii="Arial" w:hAnsi="Arial" w:cs="Arial"/>
+        </w:rPr>
+        <w:t>case.type != "name_change" and</w:t>
       </w:r>
       <w:r>
         <w:rPr>
@@ -750,28 +622,12 @@
         </w:rPr>
         <w:t xml:space="preserve"> </w:t>
       </w:r>
-      <w:proofErr w:type="gramStart"/>
-      <w:r>
-        <w:rPr>
-          <w:rFonts w:ascii="Arial" w:hAnsi="Arial" w:cs="Arial"/>
-        </w:rPr>
-        <w:t>case.status</w:t>
-      </w:r>
-      <w:proofErr w:type="gramEnd"/>
-      <w:r>
-        <w:rPr>
-          <w:rFonts w:ascii="Arial" w:hAnsi="Arial" w:cs="Arial"/>
-        </w:rPr>
-        <w:t xml:space="preserve"> in ["pending", "stayed"</w:t>
-      </w:r>
-      <w:proofErr w:type="gramStart"/>
-      <w:r>
-        <w:rPr>
-          <w:rFonts w:ascii="Arial" w:hAnsi="Arial" w:cs="Arial"/>
-        </w:rPr>
-        <w:t>] %}</w:t>
-      </w:r>
-      <w:proofErr w:type="gramEnd"/>
+      <w:r>
+        <w:rPr>
+          <w:rFonts w:ascii="Arial" w:hAnsi="Arial" w:cs="Arial"/>
+        </w:rPr>
+        <w:t>case.status in ["pending", "stayed"] %}</w:t>
+      </w:r>
     </w:p>
     <w:p>
       <w:pPr>
@@ -792,7 +648,55 @@
           <w:rFonts w:ascii="Arial" w:hAnsi="Arial" w:cs="Arial"/>
         </w:rPr>
         <w:lastRenderedPageBreak/>
-        <w:t>court_list.get_court_info_by_2([case.county], ['circuit'], column_1='address_county', column_2='type', return_column='address_address') ~ " " ~ court_list.get_court_info_by_2([case.county], ['circuit'], column_1='address_county', column_2='type', return_column='address_unit') ~ ", " ~ court_list.get_court_info_by_2([case.county], ['circuit'], column_1='address_county', column_2='type', return_column='CSZ') }}; Nature: {{ prior_family_case_types_ordered[case.type] }}; Order date: {{ format_date(case.final_order_date, format='M/d/yyyy') if case.type not in ["divorce", "separate_maintenance"] and case.status == "ended_with_order" else format_date(case.custody_PT_order_date, format='M/d/yyyy') }}{{ "; This proceeding is continuing." if case.status == "pending" else "; This proceeding has been stayed by the court." }}</w:t>
+        <w:t>court_list.get_court_info_by_2([case.county], ['circuit'], column_1='address_county', column_2='type', return_column='address_address') ~ " " ~ court_list.get_court_info_by_2([case.county], ['circuit'], column_1='address_county', column_2='type', return_column='address_unit') ~ ", " ~ court_list.get_court_info_by_2([case.county], ['circuit'], column_1='address_county', column_2='type', return_column='CSZ') }}; Nature: {{ prior_family_case_types_ordered[case.type] }}</w:t>
+      </w:r>
+      <w:r>
+        <w:rPr>
+          <w:rFonts w:ascii="Arial" w:hAnsi="Arial" w:cs="Arial"/>
+        </w:rPr>
+        <w:t xml:space="preserve">{% if </w:t>
+      </w:r>
+      <w:r>
+        <w:rPr>
+          <w:rFonts w:ascii="Arial" w:hAnsi="Arial" w:cs="Arial"/>
+        </w:rPr>
+        <w:t>(case.type == "separate_maintenance" and case.involved_custody_pt_support and case.included_custody_PT_order) or (case.type != "separate_maintenance" and case.included_custody_PT_order)</w:t>
+      </w:r>
+      <w:r>
+        <w:rPr>
+          <w:rFonts w:ascii="Arial" w:hAnsi="Arial" w:cs="Arial"/>
+        </w:rPr>
+        <w:t xml:space="preserve"> %}</w:t>
+      </w:r>
+      <w:r>
+        <w:rPr>
+          <w:rFonts w:ascii="Arial" w:hAnsi="Arial" w:cs="Arial"/>
+        </w:rPr>
+        <w:t xml:space="preserve">; Order date: {{ </w:t>
+      </w:r>
+      <w:r>
+        <w:rPr>
+          <w:rFonts w:ascii="Arial" w:hAnsi="Arial" w:cs="Arial"/>
+        </w:rPr>
+        <w:t>format_date(case.custody_PT_order_date, format='M/d/yyyy')</w:t>
+      </w:r>
+      <w:r>
+        <w:rPr>
+          <w:rFonts w:ascii="Arial" w:hAnsi="Arial" w:cs="Arial"/>
+        </w:rPr>
+        <w:t xml:space="preserve"> }}</w:t>
+      </w:r>
+      <w:r>
+        <w:rPr>
+          <w:rFonts w:ascii="Arial" w:hAnsi="Arial" w:cs="Arial"/>
+        </w:rPr>
+        <w:t>{% endif %}</w:t>
+      </w:r>
+      <w:r>
+        <w:rPr>
+          <w:rFonts w:ascii="Arial" w:hAnsi="Arial" w:cs="Arial"/>
+        </w:rPr>
+        <w:t>{{ "; This proceeding is continuing." if case.status == "pending" else "; This proceeding has been stayed by the court." }}</w:t>
       </w:r>
     </w:p>
     <w:p>
@@ -850,17 +754,8 @@
           <w:rFonts w:ascii="Arial" w:hAnsi="Arial" w:cs="Arial"/>
           <w:highlight w:val="magenta"/>
         </w:rPr>
-        <w:t xml:space="preserve"> </w:t>
-      </w:r>
-      <w:proofErr w:type="gramStart"/>
-      <w:r>
-        <w:rPr>
-          <w:rFonts w:ascii="Arial" w:hAnsi="Arial" w:cs="Arial"/>
-          <w:highlight w:val="magenta"/>
-        </w:rPr>
-        <w:t>endfor %}</w:t>
-      </w:r>
-      <w:proofErr w:type="gramEnd"/>
+        <w:t xml:space="preserve"> endfor %}</w:t>
+      </w:r>
     </w:p>
     <w:p>
       <w:pPr>
@@ -894,7 +789,6 @@
           <w:highlight w:val="yellow"/>
         </w:rPr>
       </w:pPr>
-      <w:proofErr w:type="gramStart"/>
       <w:r>
         <w:rPr>
           <w:rFonts w:ascii="Arial" w:hAnsi="Arial" w:cs="Arial"/>
@@ -902,35 +796,12 @@
         </w:rPr>
         <w:t>{%p if</w:t>
       </w:r>
-      <w:proofErr w:type="gramEnd"/>
-      <w:r>
-        <w:rPr>
-          <w:rFonts w:ascii="Arial" w:hAnsi="Arial" w:cs="Arial"/>
-        </w:rPr>
-        <w:t xml:space="preserve"> not MI_home_state_all_kids and </w:t>
-      </w:r>
-      <w:proofErr w:type="gramStart"/>
-      <w:r>
-        <w:rPr>
-          <w:rFonts w:ascii="Arial" w:hAnsi="Arial" w:cs="Arial"/>
-        </w:rPr>
-        <w:t>children.filter</w:t>
-      </w:r>
-      <w:proofErr w:type="gramEnd"/>
-      <w:r>
-        <w:rPr>
-          <w:rFonts w:ascii="Arial" w:hAnsi="Arial" w:cs="Arial"/>
-        </w:rPr>
-        <w:t xml:space="preserve">(legal_parent='both') | length &gt; </w:t>
-      </w:r>
-      <w:proofErr w:type="gramStart"/>
-      <w:r>
-        <w:rPr>
-          <w:rFonts w:ascii="Arial" w:hAnsi="Arial" w:cs="Arial"/>
-        </w:rPr>
-        <w:t>1 %}</w:t>
-      </w:r>
-      <w:proofErr w:type="gramEnd"/>
+      <w:r>
+        <w:rPr>
+          <w:rFonts w:ascii="Arial" w:hAnsi="Arial" w:cs="Arial"/>
+        </w:rPr>
+        <w:t xml:space="preserve"> not MI_home_state_all_kids and children.filter(legal_parent='both') | length &gt; 1 %}</w:t>
+      </w:r>
     </w:p>
     <w:p>
       <w:pPr>
@@ -977,28 +848,18 @@
         </w:rPr>
         <w:t xml:space="preserve">child in </w:t>
       </w:r>
-      <w:proofErr w:type="gramStart"/>
-      <w:r>
-        <w:rPr>
-          <w:rFonts w:ascii="Arial" w:hAnsi="Arial" w:cs="Arial"/>
-        </w:rPr>
-        <w:t>children.filter</w:t>
-      </w:r>
-      <w:proofErr w:type="gramEnd"/>
-      <w:r>
-        <w:rPr>
-          <w:rFonts w:ascii="Arial" w:hAnsi="Arial" w:cs="Arial"/>
-        </w:rPr>
-        <w:t>(legal_parent='both'</w:t>
-      </w:r>
-      <w:proofErr w:type="gramStart"/>
+      <w:r>
+        <w:rPr>
+          <w:rFonts w:ascii="Arial" w:hAnsi="Arial" w:cs="Arial"/>
+        </w:rPr>
+        <w:t>children.filter(legal_parent='both'</w:t>
+      </w:r>
       <w:r>
         <w:rPr>
           <w:rFonts w:ascii="Arial" w:hAnsi="Arial" w:cs="Arial"/>
         </w:rPr>
         <w:t>) %}</w:t>
       </w:r>
-      <w:proofErr w:type="gramEnd"/>
     </w:p>
     <w:p>
       <w:pPr>
@@ -1018,19 +879,11 @@
         </w:rPr>
         <w:t xml:space="preserve">{% if </w:t>
       </w:r>
-      <w:proofErr w:type="gramStart"/>
-      <w:r>
-        <w:rPr>
-          <w:rFonts w:ascii="Arial" w:hAnsi="Arial" w:cs="Arial"/>
-        </w:rPr>
-        <w:t>child.home</w:t>
-      </w:r>
-      <w:proofErr w:type="gramEnd"/>
-      <w:r>
-        <w:rPr>
-          <w:rFonts w:ascii="Arial" w:hAnsi="Arial" w:cs="Arial"/>
-        </w:rPr>
-        <w:t>_state == "</w:t>
+      <w:r>
+        <w:rPr>
+          <w:rFonts w:ascii="Arial" w:hAnsi="Arial" w:cs="Arial"/>
+        </w:rPr>
+        <w:t>child.home_state == "</w:t>
       </w:r>
       <w:r>
         <w:rPr>
@@ -1044,7 +897,6 @@
         </w:rPr>
         <w:t xml:space="preserve">one" and child.MI_jurisdiction </w:t>
       </w:r>
-      <w:proofErr w:type="gramStart"/>
       <w:r>
         <w:rPr>
           <w:rFonts w:ascii="Arial" w:hAnsi="Arial" w:cs="Arial"/>
@@ -1057,26 +909,11 @@
         </w:rPr>
         <w:t>one</w:t>
       </w:r>
-      <w:proofErr w:type="gramEnd"/>
-      <w:r>
-        <w:rPr>
-          <w:rFonts w:ascii="Arial" w:hAnsi="Arial" w:cs="Arial"/>
-        </w:rPr>
-        <w:t xml:space="preserve"> for </w:t>
-      </w:r>
-      <w:proofErr w:type="gramStart"/>
-      <w:r>
-        <w:rPr>
-          <w:rFonts w:ascii="Arial" w:hAnsi="Arial" w:cs="Arial"/>
-        </w:rPr>
-        <w:t>{{ child</w:t>
-      </w:r>
-      <w:proofErr w:type="gramEnd"/>
-      <w:r>
-        <w:rPr>
-          <w:rFonts w:ascii="Arial" w:hAnsi="Arial" w:cs="Arial"/>
-        </w:rPr>
-        <w:t xml:space="preserve"> }}</w:t>
+      <w:r>
+        <w:rPr>
+          <w:rFonts w:ascii="Arial" w:hAnsi="Arial" w:cs="Arial"/>
+        </w:rPr>
+        <w:t xml:space="preserve"> for {{ child }}</w:t>
       </w:r>
       <w:r>
         <w:rPr>
@@ -1096,19 +933,11 @@
         </w:rPr>
         <w:t xml:space="preserve">Michigan has jurisdiction because </w:t>
       </w:r>
-      <w:proofErr w:type="gramStart"/>
-      <w:r>
-        <w:rPr>
-          <w:rFonts w:ascii="Arial" w:hAnsi="Arial" w:cs="Arial"/>
-        </w:rPr>
-        <w:t>{{ child</w:t>
-      </w:r>
-      <w:proofErr w:type="gramEnd"/>
-      <w:r>
-        <w:rPr>
-          <w:rFonts w:ascii="Arial" w:hAnsi="Arial" w:cs="Arial"/>
-        </w:rPr>
-        <w:t xml:space="preserve"> }} </w:t>
+      <w:r>
+        <w:rPr>
+          <w:rFonts w:ascii="Arial" w:hAnsi="Arial" w:cs="Arial"/>
+        </w:rPr>
+        <w:t xml:space="preserve">{{ child }} </w:t>
       </w:r>
       <w:r>
         <w:rPr>
@@ -1128,19 +957,11 @@
         </w:rPr>
         <w:t>within the last 6 months. MCL 722.1201(1)(b</w:t>
       </w:r>
-      <w:proofErr w:type="gramStart"/>
-      <w:r>
-        <w:rPr>
-          <w:rFonts w:ascii="Arial" w:hAnsi="Arial" w:cs="Arial"/>
-        </w:rPr>
-        <w:t>).{</w:t>
-      </w:r>
-      <w:proofErr w:type="gramEnd"/>
-      <w:r>
-        <w:rPr>
-          <w:rFonts w:ascii="Arial" w:hAnsi="Arial" w:cs="Arial"/>
-        </w:rPr>
-        <w:t>%</w:t>
+      <w:r>
+        <w:rPr>
+          <w:rFonts w:ascii="Arial" w:hAnsi="Arial" w:cs="Arial"/>
+        </w:rPr>
+        <w:t>).{%</w:t>
       </w:r>
       <w:r>
         <w:rPr>
@@ -1148,90 +969,24 @@
         </w:rPr>
         <w:t xml:space="preserve"> else </w:t>
       </w:r>
-      <w:proofErr w:type="gramStart"/>
-      <w:r>
-        <w:rPr>
-          <w:rFonts w:ascii="Arial" w:hAnsi="Arial" w:cs="Arial"/>
-        </w:rPr>
-        <w:t>%}{</w:t>
-      </w:r>
-      <w:proofErr w:type="gramEnd"/>
-      <w:r>
-        <w:rPr>
-          <w:rFonts w:ascii="Arial" w:hAnsi="Arial" w:cs="Arial"/>
-        </w:rPr>
-        <w:t>{</w:t>
-      </w:r>
-      <w:proofErr w:type="gramStart"/>
-      <w:r>
-        <w:rPr>
-          <w:rFonts w:ascii="Arial" w:hAnsi="Arial" w:cs="Arial"/>
-        </w:rPr>
-        <w:t>child.home</w:t>
-      </w:r>
-      <w:proofErr w:type="gramEnd"/>
-      <w:r>
-        <w:rPr>
-          <w:rFonts w:ascii="Arial" w:hAnsi="Arial" w:cs="Arial"/>
-        </w:rPr>
-        <w:t>_</w:t>
-      </w:r>
-      <w:proofErr w:type="gramStart"/>
-      <w:r>
-        <w:rPr>
-          <w:rFonts w:ascii="Arial" w:hAnsi="Arial" w:cs="Arial"/>
-        </w:rPr>
-        <w:t>state }</w:t>
-      </w:r>
-      <w:proofErr w:type="gramEnd"/>
-      <w:r>
-        <w:rPr>
-          <w:rFonts w:ascii="Arial" w:hAnsi="Arial" w:cs="Arial"/>
-        </w:rPr>
-        <w:t xml:space="preserve">} for </w:t>
-      </w:r>
-      <w:proofErr w:type="gramStart"/>
-      <w:r>
-        <w:rPr>
-          <w:rFonts w:ascii="Arial" w:hAnsi="Arial" w:cs="Arial"/>
-        </w:rPr>
-        <w:t>{{ child</w:t>
-      </w:r>
-      <w:proofErr w:type="gramEnd"/>
-      <w:r>
-        <w:rPr>
-          <w:rFonts w:ascii="Arial" w:hAnsi="Arial" w:cs="Arial"/>
-        </w:rPr>
-        <w:t xml:space="preserve"> </w:t>
-      </w:r>
-      <w:proofErr w:type="gramStart"/>
-      <w:r>
-        <w:rPr>
-          <w:rFonts w:ascii="Arial" w:hAnsi="Arial" w:cs="Arial"/>
-        </w:rPr>
-        <w:t>}}</w:t>
-      </w:r>
-      <w:r>
-        <w:rPr>
-          <w:rFonts w:ascii="Arial" w:hAnsi="Arial" w:cs="Arial"/>
-        </w:rPr>
-        <w:t>{</w:t>
-      </w:r>
-      <w:proofErr w:type="gramEnd"/>
-      <w:r>
-        <w:rPr>
-          <w:rFonts w:ascii="Arial" w:hAnsi="Arial" w:cs="Arial"/>
-        </w:rPr>
-        <w:t xml:space="preserve">% </w:t>
-      </w:r>
-      <w:proofErr w:type="gramStart"/>
-      <w:r>
-        <w:rPr>
-          <w:rFonts w:ascii="Arial" w:hAnsi="Arial" w:cs="Arial"/>
-        </w:rPr>
-        <w:t>endif %}</w:t>
-      </w:r>
-      <w:proofErr w:type="gramEnd"/>
+      <w:r>
+        <w:rPr>
+          <w:rFonts w:ascii="Arial" w:hAnsi="Arial" w:cs="Arial"/>
+        </w:rPr>
+        <w:t>%}{{</w:t>
+      </w:r>
+      <w:r>
+        <w:rPr>
+          <w:rFonts w:ascii="Arial" w:hAnsi="Arial" w:cs="Arial"/>
+        </w:rPr>
+        <w:t>child.home_state }} for {{ child }}</w:t>
+      </w:r>
+      <w:r>
+        <w:rPr>
+          <w:rFonts w:ascii="Arial" w:hAnsi="Arial" w:cs="Arial"/>
+        </w:rPr>
+        <w:t>{% endif %}</w:t>
+      </w:r>
     </w:p>
     <w:p>
       <w:pPr>
@@ -1484,7 +1239,6 @@
             </w:rPr>
             <w:t xml:space="preserve"> </w:t>
           </w:r>
-          <w:proofErr w:type="gramStart"/>
           <w:r>
             <w:rPr>
               <w:b/>
@@ -1492,17 +1246,7 @@
               <w:sz w:val="16"/>
               <w:szCs w:val="16"/>
             </w:rPr>
-            <w:t>{{ docket</w:t>
-          </w:r>
-          <w:proofErr w:type="gramEnd"/>
-          <w:r>
-            <w:rPr>
-              <w:b/>
-              <w:color w:val="231F20"/>
-              <w:sz w:val="16"/>
-              <w:szCs w:val="16"/>
-            </w:rPr>
-            <w:t>_number }}</w:t>
+            <w:t>{{ docket_number }}</w:t>
           </w:r>
         </w:p>
       </w:tc>
@@ -1605,7 +1349,6 @@
               <w:szCs w:val="20"/>
             </w:rPr>
           </w:pPr>
-          <w:proofErr w:type="gramStart"/>
           <w:r>
             <w:rPr>
               <w:b/>
@@ -1623,29 +1366,8 @@
               <w:sz w:val="20"/>
               <w:szCs w:val="20"/>
             </w:rPr>
-            <w:t>the</w:t>
+            <w:t>the_court.number</w:t>
           </w:r>
-          <w:proofErr w:type="gramEnd"/>
-          <w:r>
-            <w:rPr>
-              <w:b/>
-              <w:bCs/>
-              <w:sz w:val="20"/>
-              <w:szCs w:val="20"/>
-            </w:rPr>
-            <w:t>_</w:t>
-          </w:r>
-          <w:proofErr w:type="gramStart"/>
-          <w:r>
-            <w:rPr>
-              <w:b/>
-              <w:bCs/>
-              <w:sz w:val="20"/>
-              <w:szCs w:val="20"/>
-            </w:rPr>
-            <w:t>court.number</w:t>
-          </w:r>
-          <w:proofErr w:type="gramEnd"/>
           <w:r>
             <w:rPr>
               <w:b/>
@@ -1677,7 +1399,6 @@
               <w:szCs w:val="20"/>
             </w:rPr>
           </w:pPr>
-          <w:proofErr w:type="gramStart"/>
           <w:r>
             <w:rPr>
               <w:b/>
@@ -1695,47 +1416,7 @@
               <w:sz w:val="20"/>
               <w:szCs w:val="20"/>
             </w:rPr>
-            <w:t>county</w:t>
-          </w:r>
-          <w:proofErr w:type="gramEnd"/>
-          <w:r>
-            <w:rPr>
-              <w:b/>
-              <w:bCs/>
-              <w:sz w:val="20"/>
-              <w:szCs w:val="20"/>
-            </w:rPr>
-            <w:t>_</w:t>
-          </w:r>
-          <w:proofErr w:type="gramStart"/>
-          <w:r>
-            <w:rPr>
-              <w:b/>
-              <w:bCs/>
-              <w:sz w:val="20"/>
-              <w:szCs w:val="20"/>
-            </w:rPr>
-            <w:t>choice.upper</w:t>
-          </w:r>
-          <w:proofErr w:type="gramEnd"/>
-          <w:r>
-            <w:rPr>
-              <w:b/>
-              <w:bCs/>
-              <w:sz w:val="20"/>
-              <w:szCs w:val="20"/>
-            </w:rPr>
-            <w:t>(</w:t>
-          </w:r>
-          <w:proofErr w:type="gramStart"/>
-          <w:r>
-            <w:rPr>
-              <w:b/>
-              <w:bCs/>
-              <w:sz w:val="20"/>
-              <w:szCs w:val="20"/>
-            </w:rPr>
-            <w:t>)</w:t>
+            <w:t>county_choice.upper()</w:t>
           </w:r>
           <w:r>
             <w:rPr>
@@ -1745,18 +1426,7 @@
               <w:sz w:val="20"/>
               <w:szCs w:val="20"/>
             </w:rPr>
-            <w:t xml:space="preserve"> }</w:t>
-          </w:r>
-          <w:proofErr w:type="gramEnd"/>
-          <w:r>
-            <w:rPr>
-              <w:b/>
-              <w:bCs/>
-              <w:caps/>
-              <w:sz w:val="20"/>
-              <w:szCs w:val="20"/>
-            </w:rPr>
-            <w:t xml:space="preserve">} </w:t>
+            <w:t xml:space="preserve"> }} </w:t>
           </w:r>
           <w:r>
             <w:rPr>
@@ -1888,21 +1558,12 @@
               <w:szCs w:val="20"/>
             </w:rPr>
           </w:pPr>
-          <w:proofErr w:type="gramStart"/>
           <w:r>
             <w:rPr>
               <w:sz w:val="20"/>
               <w:szCs w:val="20"/>
             </w:rPr>
-            <w:t>{{ docket</w:t>
-          </w:r>
-          <w:proofErr w:type="gramEnd"/>
-          <w:r>
-            <w:rPr>
-              <w:sz w:val="20"/>
-              <w:szCs w:val="20"/>
-            </w:rPr>
-            <w:t>_number }}</w:t>
+            <w:t>{{ docket_number }}</w:t>
           </w:r>
         </w:p>
       </w:tc>

</xml_diff>